<commit_message>
📄 update instructions for Project_2
</commit_message>
<xml_diff>
--- a/Project2-Graphics.docx
+++ b/Project2-Graphics.docx
@@ -1,6 +1,6 @@
 
 <file path=word/document.xml><?xml version="1.0" encoding="utf-8"?>
-<w:document xmlns:wpc="http://schemas.microsoft.com/office/word/2010/wordprocessingCanvas" xmlns:cx="http://schemas.microsoft.com/office/drawing/2014/chartex" xmlns:cx1="http://schemas.microsoft.com/office/drawing/2015/9/8/chartex" xmlns:cx2="http://schemas.microsoft.com/office/drawing/2015/10/21/chartex" xmlns:cx3="http://schemas.microsoft.com/office/drawing/2016/5/9/chartex" xmlns:cx4="http://schemas.microsoft.com/office/drawing/2016/5/10/chartex" xmlns:cx5="http://schemas.microsoft.com/office/drawing/2016/5/11/chartex" xmlns:cx6="http://schemas.microsoft.com/office/drawing/2016/5/12/chartex" xmlns:cx7="http://schemas.microsoft.com/office/drawing/2016/5/13/chartex" xmlns:cx8="http://schemas.microsoft.com/office/drawing/2016/5/14/chartex" xmlns:mc="http://schemas.openxmlformats.org/markup-compatibility/2006" xmlns:aink="http://schemas.microsoft.com/office/drawing/2016/ink" xmlns:am3d="http://schemas.microsoft.com/office/drawing/2017/model3d" xmlns:o="urn:schemas-microsoft-com:office:office" xmlns:r="http://schemas.openxmlformats.org/officeDocument/2006/relationships" xmlns:m="http://schemas.openxmlformats.org/officeDocument/2006/math" xmlns:v="urn:schemas-microsoft-com:vml" xmlns:wp14="http://schemas.microsoft.com/office/word/2010/wordprocessingDrawing" xmlns:wp="http://schemas.openxmlformats.org/drawingml/2006/wordprocessingDrawing" xmlns:w10="urn:schemas-microsoft-com:office:word" xmlns:w="http://schemas.openxmlformats.org/wordprocessingml/2006/main" xmlns:w14="http://schemas.microsoft.com/office/word/2010/wordml" xmlns:w15="http://schemas.microsoft.com/office/word/2012/wordml" xmlns:w16cid="http://schemas.microsoft.com/office/word/2016/wordml/cid" xmlns:w16se="http://schemas.microsoft.com/office/word/2015/wordml/symex" xmlns:wpg="http://schemas.microsoft.com/office/word/2010/wordprocessingGroup" xmlns:wpi="http://schemas.microsoft.com/office/word/2010/wordprocessingInk" xmlns:wne="http://schemas.microsoft.com/office/word/2006/wordml" xmlns:wps="http://schemas.microsoft.com/office/word/2010/wordprocessingShape" mc:Ignorable="w14 w15 w16se w16cid wp14">
+<w:document xmlns:wpc="http://schemas.microsoft.com/office/word/2010/wordprocessingCanvas" xmlns:cx="http://schemas.microsoft.com/office/drawing/2014/chartex" xmlns:cx1="http://schemas.microsoft.com/office/drawing/2015/9/8/chartex" xmlns:cx2="http://schemas.microsoft.com/office/drawing/2015/10/21/chartex" xmlns:cx3="http://schemas.microsoft.com/office/drawing/2016/5/9/chartex" xmlns:cx4="http://schemas.microsoft.com/office/drawing/2016/5/10/chartex" xmlns:cx5="http://schemas.microsoft.com/office/drawing/2016/5/11/chartex" xmlns:cx6="http://schemas.microsoft.com/office/drawing/2016/5/12/chartex" xmlns:cx7="http://schemas.microsoft.com/office/drawing/2016/5/13/chartex" xmlns:cx8="http://schemas.microsoft.com/office/drawing/2016/5/14/chartex" xmlns:mc="http://schemas.openxmlformats.org/markup-compatibility/2006" xmlns:aink="http://schemas.microsoft.com/office/drawing/2016/ink" xmlns:am3d="http://schemas.microsoft.com/office/drawing/2017/model3d" xmlns:o="urn:schemas-microsoft-com:office:office" xmlns:oel="http://schemas.microsoft.com/office/2019/extlst" xmlns:r="http://schemas.openxmlformats.org/officeDocument/2006/relationships" xmlns:m="http://schemas.openxmlformats.org/officeDocument/2006/math" xmlns:v="urn:schemas-microsoft-com:vml" xmlns:wp14="http://schemas.microsoft.com/office/word/2010/wordprocessingDrawing" xmlns:wp="http://schemas.openxmlformats.org/drawingml/2006/wordprocessingDrawing" xmlns:w10="urn:schemas-microsoft-com:office:word" xmlns:w="http://schemas.openxmlformats.org/wordprocessingml/2006/main" xmlns:w14="http://schemas.microsoft.com/office/word/2010/wordml" xmlns:w15="http://schemas.microsoft.com/office/word/2012/wordml" xmlns:w16cex="http://schemas.microsoft.com/office/word/2018/wordml/cex" xmlns:w16cid="http://schemas.microsoft.com/office/word/2016/wordml/cid" xmlns:w16="http://schemas.microsoft.com/office/word/2018/wordml" xmlns:w16du="http://schemas.microsoft.com/office/word/2023/wordml/word16du" xmlns:w16sdtdh="http://schemas.microsoft.com/office/word/2020/wordml/sdtdatahash" xmlns:w16sdtfl="http://schemas.microsoft.com/office/word/2024/wordml/sdtformatlock" xmlns:w16se="http://schemas.microsoft.com/office/word/2015/wordml/symex" xmlns:wpg="http://schemas.microsoft.com/office/word/2010/wordprocessingGroup" xmlns:wpi="http://schemas.microsoft.com/office/word/2010/wordprocessingInk" xmlns:wne="http://schemas.microsoft.com/office/word/2006/wordml" xmlns:wps="http://schemas.microsoft.com/office/word/2010/wordprocessingShape" mc:Ignorable="w14 w15 w16se w16cid w16 w16cex w16sdtdh w16sdtfl w16du wp14">
   <w:body>
     <w:p>
       <w:pPr>
@@ -322,21 +322,39 @@
     <w:p/>
     <w:p>
       <w:r>
+        <w:rPr>
+          <w:highlight w:val="yellow"/>
+        </w:rPr>
         <w:t xml:space="preserve">As in Project 1, each of the </w:t>
       </w:r>
       <w:r>
+        <w:rPr>
+          <w:highlight w:val="yellow"/>
+        </w:rPr>
         <w:t>Scene</w:t>
       </w:r>
       <w:r>
+        <w:rPr>
+          <w:highlight w:val="yellow"/>
+        </w:rPr>
         <w:t xml:space="preserve"> </w:t>
       </w:r>
       <w:r>
+        <w:rPr>
+          <w:highlight w:val="yellow"/>
+        </w:rPr>
         <w:t xml:space="preserve">execute </w:t>
       </w:r>
       <w:r>
+        <w:rPr>
+          <w:highlight w:val="yellow"/>
+        </w:rPr>
         <w:t>functions must append a message to a “Trace.log” file</w:t>
       </w:r>
       <w:r>
+        <w:rPr>
+          <w:highlight w:val="yellow"/>
+        </w:rPr>
         <w:t>.</w:t>
       </w:r>
     </w:p>
@@ -440,27 +458,54 @@
         <w:t xml:space="preserve">existing </w:t>
       </w:r>
       <w:r>
-        <w:t xml:space="preserve">files from Project 1.  To do so, simply drag-and-drop the files from </w:t>
-      </w:r>
-      <w:r>
+        <w:t xml:space="preserve">files from Project 1.  To do so, simply </w:t>
+      </w:r>
+      <w:r>
+        <w:rPr>
+          <w:highlight w:val="green"/>
+        </w:rPr>
+        <w:t xml:space="preserve">drag-and-drop the files from </w:t>
+      </w:r>
+      <w:r>
+        <w:rPr>
+          <w:highlight w:val="green"/>
+        </w:rPr>
         <w:t xml:space="preserve">the </w:t>
       </w:r>
       <w:r>
+        <w:rPr>
+          <w:highlight w:val="green"/>
+        </w:rPr>
         <w:t xml:space="preserve">Project 1 </w:t>
       </w:r>
       <w:r>
+        <w:rPr>
+          <w:highlight w:val="green"/>
+        </w:rPr>
         <w:t xml:space="preserve">“Source” folder </w:t>
       </w:r>
       <w:r>
+        <w:rPr>
+          <w:highlight w:val="green"/>
+        </w:rPr>
         <w:t xml:space="preserve">into the </w:t>
       </w:r>
       <w:r>
+        <w:rPr>
+          <w:highlight w:val="green"/>
+        </w:rPr>
         <w:t xml:space="preserve">Project 2 “Source” </w:t>
       </w:r>
       <w:r>
+        <w:rPr>
+          <w:highlight w:val="green"/>
+        </w:rPr>
         <w:t>folde</w:t>
       </w:r>
       <w:r>
+        <w:rPr>
+          <w:highlight w:val="green"/>
+        </w:rPr>
         <w:t>r</w:t>
       </w:r>
       <w:r>
@@ -479,39 +524,81 @@
     <w:p/>
     <w:p>
       <w:r>
-        <w:t>NOTE: You may not change the public interface of the header files (.h) that are provided in Project</w:t>
-      </w:r>
-      <w:r>
+        <w:t xml:space="preserve">NOTE: </w:t>
+      </w:r>
+      <w:r>
+        <w:rPr>
+          <w:highlight w:val="yellow"/>
+        </w:rPr>
+        <w:t>You may not change the public interface of the header files (.h) that are provided in Project</w:t>
+      </w:r>
+      <w:r>
+        <w:rPr>
+          <w:highlight w:val="yellow"/>
+        </w:rPr>
         <w:t>s 0 through</w:t>
       </w:r>
       <w:r>
-        <w:t xml:space="preserve"> 2, except as expressly directed in the instructions.  Should you modify these header files in any way, exercise extreme caution, as adding, removing, or modifying the public interface will result in a penalty to your project grade.</w:t>
+        <w:rPr>
+          <w:highlight w:val="yellow"/>
+        </w:rPr>
+        <w:t xml:space="preserve"> 2</w:t>
+      </w:r>
+      <w:r>
+        <w:t>, except as expressly directed in the instructions.  Should you modify these header files in any way, exercise extreme caution, as adding, removing, or modifying the public interface will result in a penalty to your project grade.</w:t>
       </w:r>
     </w:p>
     <w:p/>
     <w:p>
       <w:r>
-        <w:t xml:space="preserve">NOTE: The </w:t>
-      </w:r>
-      <w:r>
+        <w:t xml:space="preserve">NOTE: </w:t>
+      </w:r>
+      <w:r>
+        <w:rPr>
+          <w:highlight w:val="yellow"/>
+        </w:rPr>
+        <w:t xml:space="preserve">The </w:t>
+      </w:r>
+      <w:r>
+        <w:rPr>
+          <w:highlight w:val="yellow"/>
+        </w:rPr>
         <w:t>Entity</w:t>
       </w:r>
       <w:r>
+        <w:rPr>
+          <w:highlight w:val="yellow"/>
+        </w:rPr>
         <w:t xml:space="preserve">, </w:t>
       </w:r>
       <w:r>
+        <w:rPr>
+          <w:highlight w:val="yellow"/>
+        </w:rPr>
         <w:t xml:space="preserve">Mesh, </w:t>
       </w:r>
       <w:r>
+        <w:rPr>
+          <w:highlight w:val="yellow"/>
+        </w:rPr>
         <w:t xml:space="preserve">Physics, Sprite, </w:t>
       </w:r>
       <w:proofErr w:type="spellStart"/>
       <w:r>
+        <w:rPr>
+          <w:highlight w:val="yellow"/>
+        </w:rPr>
         <w:t>SpriteSource</w:t>
       </w:r>
       <w:proofErr w:type="spellEnd"/>
       <w:r>
-        <w:t>, and Transform structures must all be declared in their associated .c files, not the .h files.  Exposing the internal implementation of these modules by declaring the structures in the .h files will result in a penalty to your project grade.</w:t>
+        <w:rPr>
+          <w:highlight w:val="yellow"/>
+        </w:rPr>
+        <w:t>, and Transform structures must all be declared in their associated .c files, not the .h files.</w:t>
+      </w:r>
+      <w:r>
+        <w:t xml:space="preserve">  Exposing the internal implementation of these modules by declaring the structures in the .h files will result in a penalty to your project grade.</w:t>
       </w:r>
     </w:p>
     <w:p/>
@@ -549,21 +636,27 @@
         <w:t>Important Note:</w:t>
       </w:r>
       <w:r>
-        <w:t xml:space="preserve"> The </w:t>
+        <w:t xml:space="preserve"> </w:t>
+      </w:r>
+      <w:r>
+        <w:rPr>
+          <w:highlight w:val="yellow"/>
+        </w:rPr>
+        <w:t xml:space="preserve">The </w:t>
       </w:r>
       <w:proofErr w:type="spellStart"/>
       <w:r>
+        <w:rPr>
+          <w:highlight w:val="yellow"/>
+        </w:rPr>
         <w:t>stdafx.h</w:t>
       </w:r>
       <w:proofErr w:type="spellEnd"/>
       <w:r>
-        <w:t xml:space="preserve"> file must be included </w:t>
-      </w:r>
-      <w:r>
-        <w:t xml:space="preserve">as </w:t>
-      </w:r>
-      <w:r>
-        <w:t>the</w:t>
+        <w:rPr>
+          <w:highlight w:val="yellow"/>
+        </w:rPr>
+        <w:t xml:space="preserve"> file must be included as the</w:t>
       </w:r>
       <w:r>
         <w:rPr>
@@ -571,11 +664,18 @@
           <w:bCs/>
           <w:i/>
           <w:iCs/>
+          <w:highlight w:val="yellow"/>
         </w:rPr>
         <w:t xml:space="preserve"> first include file in every .c file</w:t>
       </w:r>
       <w:r>
-        <w:t>.  You will encounter build errors if you mistakenly place any other header files before this one</w:t>
+        <w:rPr>
+          <w:highlight w:val="yellow"/>
+        </w:rPr>
+        <w:t>.</w:t>
+      </w:r>
+      <w:r>
+        <w:t xml:space="preserve">  You will encounter build errors if you mistakenly place any other header files before this one</w:t>
       </w:r>
       <w:r>
         <w:t>.</w:t>
@@ -700,11 +800,20 @@
           <w:ilvl w:val="0"/>
           <w:numId w:val="1"/>
         </w:numPr>
-      </w:pPr>
-      <w:r>
+        <w:rPr>
+          <w:highlight w:val="yellow"/>
+        </w:rPr>
+      </w:pPr>
+      <w:r>
+        <w:rPr>
+          <w:highlight w:val="yellow"/>
+        </w:rPr>
         <w:t>There is no need to make any changes to this file for Project 2</w:t>
       </w:r>
       <w:r>
+        <w:rPr>
+          <w:highlight w:val="yellow"/>
+        </w:rPr>
         <w:t>.</w:t>
       </w:r>
     </w:p>
@@ -778,13 +887,8 @@
       <w:r>
         <w:t xml:space="preserve"> using the </w:t>
       </w:r>
-      <w:proofErr w:type="spellStart"/>
-      <w:r>
-        <w:t>DigiPen</w:t>
-      </w:r>
-      <w:proofErr w:type="spellEnd"/>
-      <w:r>
-        <w:t xml:space="preserve"> Graphics Library (DGL).</w:t>
+      <w:r>
+        <w:t>DigiPen Graphics Library (DGL).</w:t>
       </w:r>
     </w:p>
     <w:p>
@@ -3519,7 +3623,7 @@
           <w:szCs w:val="20"/>
           <w:highlight w:val="white"/>
         </w:rPr>
-        <w:t>{ 0</w:t>
+        <w:t>{ 0.0f</w:t>
       </w:r>
       <w:proofErr w:type="gramEnd"/>
       <w:r>
@@ -3530,7 +3634,7 @@
           <w:szCs w:val="20"/>
           <w:highlight w:val="white"/>
         </w:rPr>
-        <w:t>.0f, -1500.0f };</w:t>
+        <w:t>, -1500.0f };</w:t>
       </w:r>
     </w:p>
     <w:p>
@@ -3642,7 +3746,7 @@
           <w:szCs w:val="20"/>
           <w:highlight w:val="white"/>
         </w:rPr>
-        <w:t>{ 0</w:t>
+        <w:t>{ 0.0f</w:t>
       </w:r>
       <w:proofErr w:type="gramEnd"/>
       <w:r>
@@ -3653,7 +3757,7 @@
           <w:szCs w:val="20"/>
           <w:highlight w:val="white"/>
         </w:rPr>
-        <w:t>.0f, 0.0f };</w:t>
+        <w:t>, 0.0f };</w:t>
       </w:r>
     </w:p>
     <w:p>
@@ -7273,7 +7377,7 @@
 </file>
 
 <file path=word/endnotes.xml><?xml version="1.0" encoding="utf-8"?>
-<w:endnotes xmlns:wpc="http://schemas.microsoft.com/office/word/2010/wordprocessingCanvas" xmlns:cx="http://schemas.microsoft.com/office/drawing/2014/chartex" xmlns:cx1="http://schemas.microsoft.com/office/drawing/2015/9/8/chartex" xmlns:cx2="http://schemas.microsoft.com/office/drawing/2015/10/21/chartex" xmlns:cx3="http://schemas.microsoft.com/office/drawing/2016/5/9/chartex" xmlns:cx4="http://schemas.microsoft.com/office/drawing/2016/5/10/chartex" xmlns:cx5="http://schemas.microsoft.com/office/drawing/2016/5/11/chartex" xmlns:cx6="http://schemas.microsoft.com/office/drawing/2016/5/12/chartex" xmlns:cx7="http://schemas.microsoft.com/office/drawing/2016/5/13/chartex" xmlns:cx8="http://schemas.microsoft.com/office/drawing/2016/5/14/chartex" xmlns:mc="http://schemas.openxmlformats.org/markup-compatibility/2006" xmlns:aink="http://schemas.microsoft.com/office/drawing/2016/ink" xmlns:am3d="http://schemas.microsoft.com/office/drawing/2017/model3d" xmlns:o="urn:schemas-microsoft-com:office:office" xmlns:r="http://schemas.openxmlformats.org/officeDocument/2006/relationships" xmlns:m="http://schemas.openxmlformats.org/officeDocument/2006/math" xmlns:v="urn:schemas-microsoft-com:vml" xmlns:wp14="http://schemas.microsoft.com/office/word/2010/wordprocessingDrawing" xmlns:wp="http://schemas.openxmlformats.org/drawingml/2006/wordprocessingDrawing" xmlns:w10="urn:schemas-microsoft-com:office:word" xmlns:w="http://schemas.openxmlformats.org/wordprocessingml/2006/main" xmlns:w14="http://schemas.microsoft.com/office/word/2010/wordml" xmlns:w15="http://schemas.microsoft.com/office/word/2012/wordml" xmlns:w16cid="http://schemas.microsoft.com/office/word/2016/wordml/cid" xmlns:w16se="http://schemas.microsoft.com/office/word/2015/wordml/symex" xmlns:wpg="http://schemas.microsoft.com/office/word/2010/wordprocessingGroup" xmlns:wpi="http://schemas.microsoft.com/office/word/2010/wordprocessingInk" xmlns:wne="http://schemas.microsoft.com/office/word/2006/wordml" xmlns:wps="http://schemas.microsoft.com/office/word/2010/wordprocessingShape" mc:Ignorable="w14 w15 w16se w16cid wp14">
+<w:endnotes xmlns:wpc="http://schemas.microsoft.com/office/word/2010/wordprocessingCanvas" xmlns:cx="http://schemas.microsoft.com/office/drawing/2014/chartex" xmlns:cx1="http://schemas.microsoft.com/office/drawing/2015/9/8/chartex" xmlns:cx2="http://schemas.microsoft.com/office/drawing/2015/10/21/chartex" xmlns:cx3="http://schemas.microsoft.com/office/drawing/2016/5/9/chartex" xmlns:cx4="http://schemas.microsoft.com/office/drawing/2016/5/10/chartex" xmlns:cx5="http://schemas.microsoft.com/office/drawing/2016/5/11/chartex" xmlns:cx6="http://schemas.microsoft.com/office/drawing/2016/5/12/chartex" xmlns:cx7="http://schemas.microsoft.com/office/drawing/2016/5/13/chartex" xmlns:cx8="http://schemas.microsoft.com/office/drawing/2016/5/14/chartex" xmlns:mc="http://schemas.openxmlformats.org/markup-compatibility/2006" xmlns:aink="http://schemas.microsoft.com/office/drawing/2016/ink" xmlns:am3d="http://schemas.microsoft.com/office/drawing/2017/model3d" xmlns:o="urn:schemas-microsoft-com:office:office" xmlns:oel="http://schemas.microsoft.com/office/2019/extlst" xmlns:r="http://schemas.openxmlformats.org/officeDocument/2006/relationships" xmlns:m="http://schemas.openxmlformats.org/officeDocument/2006/math" xmlns:v="urn:schemas-microsoft-com:vml" xmlns:wp14="http://schemas.microsoft.com/office/word/2010/wordprocessingDrawing" xmlns:wp="http://schemas.openxmlformats.org/drawingml/2006/wordprocessingDrawing" xmlns:w10="urn:schemas-microsoft-com:office:word" xmlns:w="http://schemas.openxmlformats.org/wordprocessingml/2006/main" xmlns:w14="http://schemas.microsoft.com/office/word/2010/wordml" xmlns:w15="http://schemas.microsoft.com/office/word/2012/wordml" xmlns:w16cex="http://schemas.microsoft.com/office/word/2018/wordml/cex" xmlns:w16cid="http://schemas.microsoft.com/office/word/2016/wordml/cid" xmlns:w16="http://schemas.microsoft.com/office/word/2018/wordml" xmlns:w16du="http://schemas.microsoft.com/office/word/2023/wordml/word16du" xmlns:w16sdtdh="http://schemas.microsoft.com/office/word/2020/wordml/sdtdatahash" xmlns:w16sdtfl="http://schemas.microsoft.com/office/word/2024/wordml/sdtformatlock" xmlns:w16se="http://schemas.microsoft.com/office/word/2015/wordml/symex" xmlns:wpg="http://schemas.microsoft.com/office/word/2010/wordprocessingGroup" xmlns:wpi="http://schemas.microsoft.com/office/word/2010/wordprocessingInk" xmlns:wne="http://schemas.microsoft.com/office/word/2006/wordml" xmlns:wps="http://schemas.microsoft.com/office/word/2010/wordprocessingShape" mc:Ignorable="w14 w15 w16se w16cid w16 w16cex w16sdtdh w16sdtfl w16du wp14">
   <w:endnote w:type="separator" w:id="-1">
     <w:p>
       <w:r>
@@ -7292,7 +7396,7 @@
 </file>
 
 <file path=word/footer1.xml><?xml version="1.0" encoding="utf-8"?>
-<w:ftr xmlns:wpc="http://schemas.microsoft.com/office/word/2010/wordprocessingCanvas" xmlns:cx="http://schemas.microsoft.com/office/drawing/2014/chartex" xmlns:cx1="http://schemas.microsoft.com/office/drawing/2015/9/8/chartex" xmlns:cx2="http://schemas.microsoft.com/office/drawing/2015/10/21/chartex" xmlns:cx3="http://schemas.microsoft.com/office/drawing/2016/5/9/chartex" xmlns:cx4="http://schemas.microsoft.com/office/drawing/2016/5/10/chartex" xmlns:cx5="http://schemas.microsoft.com/office/drawing/2016/5/11/chartex" xmlns:cx6="http://schemas.microsoft.com/office/drawing/2016/5/12/chartex" xmlns:cx7="http://schemas.microsoft.com/office/drawing/2016/5/13/chartex" xmlns:cx8="http://schemas.microsoft.com/office/drawing/2016/5/14/chartex" xmlns:mc="http://schemas.openxmlformats.org/markup-compatibility/2006" xmlns:aink="http://schemas.microsoft.com/office/drawing/2016/ink" xmlns:am3d="http://schemas.microsoft.com/office/drawing/2017/model3d" xmlns:o="urn:schemas-microsoft-com:office:office" xmlns:r="http://schemas.openxmlformats.org/officeDocument/2006/relationships" xmlns:m="http://schemas.openxmlformats.org/officeDocument/2006/math" xmlns:v="urn:schemas-microsoft-com:vml" xmlns:wp14="http://schemas.microsoft.com/office/word/2010/wordprocessingDrawing" xmlns:wp="http://schemas.openxmlformats.org/drawingml/2006/wordprocessingDrawing" xmlns:w10="urn:schemas-microsoft-com:office:word" xmlns:w="http://schemas.openxmlformats.org/wordprocessingml/2006/main" xmlns:w14="http://schemas.microsoft.com/office/word/2010/wordml" xmlns:w15="http://schemas.microsoft.com/office/word/2012/wordml" xmlns:w16cid="http://schemas.microsoft.com/office/word/2016/wordml/cid" xmlns:w16se="http://schemas.microsoft.com/office/word/2015/wordml/symex" xmlns:wpg="http://schemas.microsoft.com/office/word/2010/wordprocessingGroup" xmlns:wpi="http://schemas.microsoft.com/office/word/2010/wordprocessingInk" xmlns:wne="http://schemas.microsoft.com/office/word/2006/wordml" xmlns:wps="http://schemas.microsoft.com/office/word/2010/wordprocessingShape" mc:Ignorable="w14 w15 w16se w16cid wp14">
+<w:ftr xmlns:wpc="http://schemas.microsoft.com/office/word/2010/wordprocessingCanvas" xmlns:cx="http://schemas.microsoft.com/office/drawing/2014/chartex" xmlns:cx1="http://schemas.microsoft.com/office/drawing/2015/9/8/chartex" xmlns:cx2="http://schemas.microsoft.com/office/drawing/2015/10/21/chartex" xmlns:cx3="http://schemas.microsoft.com/office/drawing/2016/5/9/chartex" xmlns:cx4="http://schemas.microsoft.com/office/drawing/2016/5/10/chartex" xmlns:cx5="http://schemas.microsoft.com/office/drawing/2016/5/11/chartex" xmlns:cx6="http://schemas.microsoft.com/office/drawing/2016/5/12/chartex" xmlns:cx7="http://schemas.microsoft.com/office/drawing/2016/5/13/chartex" xmlns:cx8="http://schemas.microsoft.com/office/drawing/2016/5/14/chartex" xmlns:mc="http://schemas.openxmlformats.org/markup-compatibility/2006" xmlns:aink="http://schemas.microsoft.com/office/drawing/2016/ink" xmlns:am3d="http://schemas.microsoft.com/office/drawing/2017/model3d" xmlns:o="urn:schemas-microsoft-com:office:office" xmlns:oel="http://schemas.microsoft.com/office/2019/extlst" xmlns:r="http://schemas.openxmlformats.org/officeDocument/2006/relationships" xmlns:m="http://schemas.openxmlformats.org/officeDocument/2006/math" xmlns:v="urn:schemas-microsoft-com:vml" xmlns:wp14="http://schemas.microsoft.com/office/word/2010/wordprocessingDrawing" xmlns:wp="http://schemas.openxmlformats.org/drawingml/2006/wordprocessingDrawing" xmlns:w10="urn:schemas-microsoft-com:office:word" xmlns:w="http://schemas.openxmlformats.org/wordprocessingml/2006/main" xmlns:w14="http://schemas.microsoft.com/office/word/2010/wordml" xmlns:w15="http://schemas.microsoft.com/office/word/2012/wordml" xmlns:w16cex="http://schemas.microsoft.com/office/word/2018/wordml/cex" xmlns:w16cid="http://schemas.microsoft.com/office/word/2016/wordml/cid" xmlns:w16="http://schemas.microsoft.com/office/word/2018/wordml" xmlns:w16du="http://schemas.microsoft.com/office/word/2023/wordml/word16du" xmlns:w16sdtdh="http://schemas.microsoft.com/office/word/2020/wordml/sdtdatahash" xmlns:w16sdtfl="http://schemas.microsoft.com/office/word/2024/wordml/sdtformatlock" xmlns:w16se="http://schemas.microsoft.com/office/word/2015/wordml/symex" xmlns:wpg="http://schemas.microsoft.com/office/word/2010/wordprocessingGroup" xmlns:wpi="http://schemas.microsoft.com/office/word/2010/wordprocessingInk" xmlns:wne="http://schemas.microsoft.com/office/word/2006/wordml" xmlns:wps="http://schemas.microsoft.com/office/word/2010/wordprocessingShape" mc:Ignorable="w14 w15 w16se w16cid w16 w16cex w16sdtdh w16sdtfl w16du wp14">
   <w:p>
     <w:pPr>
       <w:pStyle w:val="Footer"/>
@@ -7302,12 +7406,11 @@
 </file>
 
 <file path=word/footer2.xml><?xml version="1.0" encoding="utf-8"?>
-<w:ftr xmlns:wpc="http://schemas.microsoft.com/office/word/2010/wordprocessingCanvas" xmlns:cx="http://schemas.microsoft.com/office/drawing/2014/chartex" xmlns:cx1="http://schemas.microsoft.com/office/drawing/2015/9/8/chartex" xmlns:cx2="http://schemas.microsoft.com/office/drawing/2015/10/21/chartex" xmlns:cx3="http://schemas.microsoft.com/office/drawing/2016/5/9/chartex" xmlns:cx4="http://schemas.microsoft.com/office/drawing/2016/5/10/chartex" xmlns:cx5="http://schemas.microsoft.com/office/drawing/2016/5/11/chartex" xmlns:cx6="http://schemas.microsoft.com/office/drawing/2016/5/12/chartex" xmlns:cx7="http://schemas.microsoft.com/office/drawing/2016/5/13/chartex" xmlns:cx8="http://schemas.microsoft.com/office/drawing/2016/5/14/chartex" xmlns:mc="http://schemas.openxmlformats.org/markup-compatibility/2006" xmlns:aink="http://schemas.microsoft.com/office/drawing/2016/ink" xmlns:am3d="http://schemas.microsoft.com/office/drawing/2017/model3d" xmlns:o="urn:schemas-microsoft-com:office:office" xmlns:r="http://schemas.openxmlformats.org/officeDocument/2006/relationships" xmlns:m="http://schemas.openxmlformats.org/officeDocument/2006/math" xmlns:v="urn:schemas-microsoft-com:vml" xmlns:wp14="http://schemas.microsoft.com/office/word/2010/wordprocessingDrawing" xmlns:wp="http://schemas.openxmlformats.org/drawingml/2006/wordprocessingDrawing" xmlns:w10="urn:schemas-microsoft-com:office:word" xmlns:w="http://schemas.openxmlformats.org/wordprocessingml/2006/main" xmlns:w14="http://schemas.microsoft.com/office/word/2010/wordml" xmlns:w15="http://schemas.microsoft.com/office/word/2012/wordml" xmlns:w16cid="http://schemas.microsoft.com/office/word/2016/wordml/cid" xmlns:w16se="http://schemas.microsoft.com/office/word/2015/wordml/symex" xmlns:wpg="http://schemas.microsoft.com/office/word/2010/wordprocessingGroup" xmlns:wpi="http://schemas.microsoft.com/office/word/2010/wordprocessingInk" xmlns:wne="http://schemas.microsoft.com/office/word/2006/wordml" xmlns:wps="http://schemas.microsoft.com/office/word/2010/wordprocessingShape" mc:Ignorable="w14 w15 w16se w16cid wp14">
+<w:ftr xmlns:wpc="http://schemas.microsoft.com/office/word/2010/wordprocessingCanvas" xmlns:cx="http://schemas.microsoft.com/office/drawing/2014/chartex" xmlns:cx1="http://schemas.microsoft.com/office/drawing/2015/9/8/chartex" xmlns:cx2="http://schemas.microsoft.com/office/drawing/2015/10/21/chartex" xmlns:cx3="http://schemas.microsoft.com/office/drawing/2016/5/9/chartex" xmlns:cx4="http://schemas.microsoft.com/office/drawing/2016/5/10/chartex" xmlns:cx5="http://schemas.microsoft.com/office/drawing/2016/5/11/chartex" xmlns:cx6="http://schemas.microsoft.com/office/drawing/2016/5/12/chartex" xmlns:cx7="http://schemas.microsoft.com/office/drawing/2016/5/13/chartex" xmlns:cx8="http://schemas.microsoft.com/office/drawing/2016/5/14/chartex" xmlns:mc="http://schemas.openxmlformats.org/markup-compatibility/2006" xmlns:aink="http://schemas.microsoft.com/office/drawing/2016/ink" xmlns:am3d="http://schemas.microsoft.com/office/drawing/2017/model3d" xmlns:o="urn:schemas-microsoft-com:office:office" xmlns:oel="http://schemas.microsoft.com/office/2019/extlst" xmlns:r="http://schemas.openxmlformats.org/officeDocument/2006/relationships" xmlns:m="http://schemas.openxmlformats.org/officeDocument/2006/math" xmlns:v="urn:schemas-microsoft-com:vml" xmlns:wp14="http://schemas.microsoft.com/office/word/2010/wordprocessingDrawing" xmlns:wp="http://schemas.openxmlformats.org/drawingml/2006/wordprocessingDrawing" xmlns:w10="urn:schemas-microsoft-com:office:word" xmlns:w="http://schemas.openxmlformats.org/wordprocessingml/2006/main" xmlns:w14="http://schemas.microsoft.com/office/word/2010/wordml" xmlns:w15="http://schemas.microsoft.com/office/word/2012/wordml" xmlns:w16cex="http://schemas.microsoft.com/office/word/2018/wordml/cex" xmlns:w16cid="http://schemas.microsoft.com/office/word/2016/wordml/cid" xmlns:w16="http://schemas.microsoft.com/office/word/2018/wordml" xmlns:w16du="http://schemas.microsoft.com/office/word/2023/wordml/word16du" xmlns:w16sdtdh="http://schemas.microsoft.com/office/word/2020/wordml/sdtdatahash" xmlns:w16sdtfl="http://schemas.microsoft.com/office/word/2024/wordml/sdtformatlock" xmlns:w16se="http://schemas.microsoft.com/office/word/2015/wordml/symex" xmlns:wpg="http://schemas.microsoft.com/office/word/2010/wordprocessingGroup" xmlns:wpi="http://schemas.microsoft.com/office/word/2010/wordprocessingInk" xmlns:wne="http://schemas.microsoft.com/office/word/2006/wordml" xmlns:wps="http://schemas.microsoft.com/office/word/2010/wordprocessingShape" mc:Ignorable="w14 w15 w16se w16cid w16 w16cex w16sdtdh w16sdtfl w16du wp14">
   <w:p>
     <w:pPr>
       <w:pStyle w:val="Footer"/>
     </w:pPr>
-    <w:bookmarkStart w:id="2" w:name="_GoBack"/>
     <w:r>
       <w:t>Copyright</w:t>
     </w:r>
@@ -7327,25 +7430,13 @@
       <w:rPr>
         <w:noProof/>
       </w:rPr>
-      <w:t>2024</w:t>
+      <w:t>2025</w:t>
     </w:r>
     <w:r>
       <w:fldChar w:fldCharType="end"/>
     </w:r>
     <w:r>
-      <w:t xml:space="preserve"> </w:t>
-    </w:r>
-    <w:proofErr w:type="spellStart"/>
-    <w:r>
-      <w:t>DigiPen</w:t>
-    </w:r>
-    <w:proofErr w:type="spellEnd"/>
-    <w:r>
-      <w:t xml:space="preserve"> </w:t>
-    </w:r>
-    <w:bookmarkEnd w:id="2"/>
-    <w:r>
-      <w:t>(USA) Corpor</w:t>
+      <w:t xml:space="preserve"> DigiPen (USA) Corpor</w:t>
     </w:r>
     <w:r>
       <w:t>ation</w:t>
@@ -7379,7 +7470,7 @@
 </file>
 
 <file path=word/footer3.xml><?xml version="1.0" encoding="utf-8"?>
-<w:ftr xmlns:wpc="http://schemas.microsoft.com/office/word/2010/wordprocessingCanvas" xmlns:cx="http://schemas.microsoft.com/office/drawing/2014/chartex" xmlns:cx1="http://schemas.microsoft.com/office/drawing/2015/9/8/chartex" xmlns:cx2="http://schemas.microsoft.com/office/drawing/2015/10/21/chartex" xmlns:cx3="http://schemas.microsoft.com/office/drawing/2016/5/9/chartex" xmlns:cx4="http://schemas.microsoft.com/office/drawing/2016/5/10/chartex" xmlns:cx5="http://schemas.microsoft.com/office/drawing/2016/5/11/chartex" xmlns:cx6="http://schemas.microsoft.com/office/drawing/2016/5/12/chartex" xmlns:cx7="http://schemas.microsoft.com/office/drawing/2016/5/13/chartex" xmlns:cx8="http://schemas.microsoft.com/office/drawing/2016/5/14/chartex" xmlns:mc="http://schemas.openxmlformats.org/markup-compatibility/2006" xmlns:aink="http://schemas.microsoft.com/office/drawing/2016/ink" xmlns:am3d="http://schemas.microsoft.com/office/drawing/2017/model3d" xmlns:o="urn:schemas-microsoft-com:office:office" xmlns:r="http://schemas.openxmlformats.org/officeDocument/2006/relationships" xmlns:m="http://schemas.openxmlformats.org/officeDocument/2006/math" xmlns:v="urn:schemas-microsoft-com:vml" xmlns:wp14="http://schemas.microsoft.com/office/word/2010/wordprocessingDrawing" xmlns:wp="http://schemas.openxmlformats.org/drawingml/2006/wordprocessingDrawing" xmlns:w10="urn:schemas-microsoft-com:office:word" xmlns:w="http://schemas.openxmlformats.org/wordprocessingml/2006/main" xmlns:w14="http://schemas.microsoft.com/office/word/2010/wordml" xmlns:w15="http://schemas.microsoft.com/office/word/2012/wordml" xmlns:w16cid="http://schemas.microsoft.com/office/word/2016/wordml/cid" xmlns:w16se="http://schemas.microsoft.com/office/word/2015/wordml/symex" xmlns:wpg="http://schemas.microsoft.com/office/word/2010/wordprocessingGroup" xmlns:wpi="http://schemas.microsoft.com/office/word/2010/wordprocessingInk" xmlns:wne="http://schemas.microsoft.com/office/word/2006/wordml" xmlns:wps="http://schemas.microsoft.com/office/word/2010/wordprocessingShape" mc:Ignorable="w14 w15 w16se w16cid wp14">
+<w:ftr xmlns:wpc="http://schemas.microsoft.com/office/word/2010/wordprocessingCanvas" xmlns:cx="http://schemas.microsoft.com/office/drawing/2014/chartex" xmlns:cx1="http://schemas.microsoft.com/office/drawing/2015/9/8/chartex" xmlns:cx2="http://schemas.microsoft.com/office/drawing/2015/10/21/chartex" xmlns:cx3="http://schemas.microsoft.com/office/drawing/2016/5/9/chartex" xmlns:cx4="http://schemas.microsoft.com/office/drawing/2016/5/10/chartex" xmlns:cx5="http://schemas.microsoft.com/office/drawing/2016/5/11/chartex" xmlns:cx6="http://schemas.microsoft.com/office/drawing/2016/5/12/chartex" xmlns:cx7="http://schemas.microsoft.com/office/drawing/2016/5/13/chartex" xmlns:cx8="http://schemas.microsoft.com/office/drawing/2016/5/14/chartex" xmlns:mc="http://schemas.openxmlformats.org/markup-compatibility/2006" xmlns:aink="http://schemas.microsoft.com/office/drawing/2016/ink" xmlns:am3d="http://schemas.microsoft.com/office/drawing/2017/model3d" xmlns:o="urn:schemas-microsoft-com:office:office" xmlns:oel="http://schemas.microsoft.com/office/2019/extlst" xmlns:r="http://schemas.openxmlformats.org/officeDocument/2006/relationships" xmlns:m="http://schemas.openxmlformats.org/officeDocument/2006/math" xmlns:v="urn:schemas-microsoft-com:vml" xmlns:wp14="http://schemas.microsoft.com/office/word/2010/wordprocessingDrawing" xmlns:wp="http://schemas.openxmlformats.org/drawingml/2006/wordprocessingDrawing" xmlns:w10="urn:schemas-microsoft-com:office:word" xmlns:w="http://schemas.openxmlformats.org/wordprocessingml/2006/main" xmlns:w14="http://schemas.microsoft.com/office/word/2010/wordml" xmlns:w15="http://schemas.microsoft.com/office/word/2012/wordml" xmlns:w16cex="http://schemas.microsoft.com/office/word/2018/wordml/cex" xmlns:w16cid="http://schemas.microsoft.com/office/word/2016/wordml/cid" xmlns:w16="http://schemas.microsoft.com/office/word/2018/wordml" xmlns:w16du="http://schemas.microsoft.com/office/word/2023/wordml/word16du" xmlns:w16sdtdh="http://schemas.microsoft.com/office/word/2020/wordml/sdtdatahash" xmlns:w16sdtfl="http://schemas.microsoft.com/office/word/2024/wordml/sdtformatlock" xmlns:w16se="http://schemas.microsoft.com/office/word/2015/wordml/symex" xmlns:wpg="http://schemas.microsoft.com/office/word/2010/wordprocessingGroup" xmlns:wpi="http://schemas.microsoft.com/office/word/2010/wordprocessingInk" xmlns:wne="http://schemas.microsoft.com/office/word/2006/wordml" xmlns:wps="http://schemas.microsoft.com/office/word/2010/wordprocessingShape" mc:Ignorable="w14 w15 w16se w16cid w16 w16cex w16sdtdh w16sdtfl w16du wp14">
   <w:p>
     <w:pPr>
       <w:pStyle w:val="Footer"/>
@@ -7389,7 +7480,7 @@
 </file>
 
 <file path=word/footnotes.xml><?xml version="1.0" encoding="utf-8"?>
-<w:footnotes xmlns:wpc="http://schemas.microsoft.com/office/word/2010/wordprocessingCanvas" xmlns:cx="http://schemas.microsoft.com/office/drawing/2014/chartex" xmlns:cx1="http://schemas.microsoft.com/office/drawing/2015/9/8/chartex" xmlns:cx2="http://schemas.microsoft.com/office/drawing/2015/10/21/chartex" xmlns:cx3="http://schemas.microsoft.com/office/drawing/2016/5/9/chartex" xmlns:cx4="http://schemas.microsoft.com/office/drawing/2016/5/10/chartex" xmlns:cx5="http://schemas.microsoft.com/office/drawing/2016/5/11/chartex" xmlns:cx6="http://schemas.microsoft.com/office/drawing/2016/5/12/chartex" xmlns:cx7="http://schemas.microsoft.com/office/drawing/2016/5/13/chartex" xmlns:cx8="http://schemas.microsoft.com/office/drawing/2016/5/14/chartex" xmlns:mc="http://schemas.openxmlformats.org/markup-compatibility/2006" xmlns:aink="http://schemas.microsoft.com/office/drawing/2016/ink" xmlns:am3d="http://schemas.microsoft.com/office/drawing/2017/model3d" xmlns:o="urn:schemas-microsoft-com:office:office" xmlns:r="http://schemas.openxmlformats.org/officeDocument/2006/relationships" xmlns:m="http://schemas.openxmlformats.org/officeDocument/2006/math" xmlns:v="urn:schemas-microsoft-com:vml" xmlns:wp14="http://schemas.microsoft.com/office/word/2010/wordprocessingDrawing" xmlns:wp="http://schemas.openxmlformats.org/drawingml/2006/wordprocessingDrawing" xmlns:w10="urn:schemas-microsoft-com:office:word" xmlns:w="http://schemas.openxmlformats.org/wordprocessingml/2006/main" xmlns:w14="http://schemas.microsoft.com/office/word/2010/wordml" xmlns:w15="http://schemas.microsoft.com/office/word/2012/wordml" xmlns:w16cid="http://schemas.microsoft.com/office/word/2016/wordml/cid" xmlns:w16se="http://schemas.microsoft.com/office/word/2015/wordml/symex" xmlns:wpg="http://schemas.microsoft.com/office/word/2010/wordprocessingGroup" xmlns:wpi="http://schemas.microsoft.com/office/word/2010/wordprocessingInk" xmlns:wne="http://schemas.microsoft.com/office/word/2006/wordml" xmlns:wps="http://schemas.microsoft.com/office/word/2010/wordprocessingShape" mc:Ignorable="w14 w15 w16se w16cid wp14">
+<w:footnotes xmlns:wpc="http://schemas.microsoft.com/office/word/2010/wordprocessingCanvas" xmlns:cx="http://schemas.microsoft.com/office/drawing/2014/chartex" xmlns:cx1="http://schemas.microsoft.com/office/drawing/2015/9/8/chartex" xmlns:cx2="http://schemas.microsoft.com/office/drawing/2015/10/21/chartex" xmlns:cx3="http://schemas.microsoft.com/office/drawing/2016/5/9/chartex" xmlns:cx4="http://schemas.microsoft.com/office/drawing/2016/5/10/chartex" xmlns:cx5="http://schemas.microsoft.com/office/drawing/2016/5/11/chartex" xmlns:cx6="http://schemas.microsoft.com/office/drawing/2016/5/12/chartex" xmlns:cx7="http://schemas.microsoft.com/office/drawing/2016/5/13/chartex" xmlns:cx8="http://schemas.microsoft.com/office/drawing/2016/5/14/chartex" xmlns:mc="http://schemas.openxmlformats.org/markup-compatibility/2006" xmlns:aink="http://schemas.microsoft.com/office/drawing/2016/ink" xmlns:am3d="http://schemas.microsoft.com/office/drawing/2017/model3d" xmlns:o="urn:schemas-microsoft-com:office:office" xmlns:oel="http://schemas.microsoft.com/office/2019/extlst" xmlns:r="http://schemas.openxmlformats.org/officeDocument/2006/relationships" xmlns:m="http://schemas.openxmlformats.org/officeDocument/2006/math" xmlns:v="urn:schemas-microsoft-com:vml" xmlns:wp14="http://schemas.microsoft.com/office/word/2010/wordprocessingDrawing" xmlns:wp="http://schemas.openxmlformats.org/drawingml/2006/wordprocessingDrawing" xmlns:w10="urn:schemas-microsoft-com:office:word" xmlns:w="http://schemas.openxmlformats.org/wordprocessingml/2006/main" xmlns:w14="http://schemas.microsoft.com/office/word/2010/wordml" xmlns:w15="http://schemas.microsoft.com/office/word/2012/wordml" xmlns:w16cex="http://schemas.microsoft.com/office/word/2018/wordml/cex" xmlns:w16cid="http://schemas.microsoft.com/office/word/2016/wordml/cid" xmlns:w16="http://schemas.microsoft.com/office/word/2018/wordml" xmlns:w16du="http://schemas.microsoft.com/office/word/2023/wordml/word16du" xmlns:w16sdtdh="http://schemas.microsoft.com/office/word/2020/wordml/sdtdatahash" xmlns:w16sdtfl="http://schemas.microsoft.com/office/word/2024/wordml/sdtformatlock" xmlns:w16se="http://schemas.microsoft.com/office/word/2015/wordml/symex" xmlns:wpg="http://schemas.microsoft.com/office/word/2010/wordprocessingGroup" xmlns:wpi="http://schemas.microsoft.com/office/word/2010/wordprocessingInk" xmlns:wne="http://schemas.microsoft.com/office/word/2006/wordml" xmlns:wps="http://schemas.microsoft.com/office/word/2010/wordprocessingShape" mc:Ignorable="w14 w15 w16se w16cid w16 w16cex w16sdtdh w16sdtfl w16du wp14">
   <w:footnote w:type="separator" w:id="-1">
     <w:p>
       <w:r>
@@ -7408,7 +7499,7 @@
 </file>
 
 <file path=word/header1.xml><?xml version="1.0" encoding="utf-8"?>
-<w:hdr xmlns:wpc="http://schemas.microsoft.com/office/word/2010/wordprocessingCanvas" xmlns:cx="http://schemas.microsoft.com/office/drawing/2014/chartex" xmlns:cx1="http://schemas.microsoft.com/office/drawing/2015/9/8/chartex" xmlns:cx2="http://schemas.microsoft.com/office/drawing/2015/10/21/chartex" xmlns:cx3="http://schemas.microsoft.com/office/drawing/2016/5/9/chartex" xmlns:cx4="http://schemas.microsoft.com/office/drawing/2016/5/10/chartex" xmlns:cx5="http://schemas.microsoft.com/office/drawing/2016/5/11/chartex" xmlns:cx6="http://schemas.microsoft.com/office/drawing/2016/5/12/chartex" xmlns:cx7="http://schemas.microsoft.com/office/drawing/2016/5/13/chartex" xmlns:cx8="http://schemas.microsoft.com/office/drawing/2016/5/14/chartex" xmlns:mc="http://schemas.openxmlformats.org/markup-compatibility/2006" xmlns:aink="http://schemas.microsoft.com/office/drawing/2016/ink" xmlns:am3d="http://schemas.microsoft.com/office/drawing/2017/model3d" xmlns:o="urn:schemas-microsoft-com:office:office" xmlns:r="http://schemas.openxmlformats.org/officeDocument/2006/relationships" xmlns:m="http://schemas.openxmlformats.org/officeDocument/2006/math" xmlns:v="urn:schemas-microsoft-com:vml" xmlns:wp14="http://schemas.microsoft.com/office/word/2010/wordprocessingDrawing" xmlns:wp="http://schemas.openxmlformats.org/drawingml/2006/wordprocessingDrawing" xmlns:w10="urn:schemas-microsoft-com:office:word" xmlns:w="http://schemas.openxmlformats.org/wordprocessingml/2006/main" xmlns:w14="http://schemas.microsoft.com/office/word/2010/wordml" xmlns:w15="http://schemas.microsoft.com/office/word/2012/wordml" xmlns:w16cid="http://schemas.microsoft.com/office/word/2016/wordml/cid" xmlns:w16se="http://schemas.microsoft.com/office/word/2015/wordml/symex" xmlns:wpg="http://schemas.microsoft.com/office/word/2010/wordprocessingGroup" xmlns:wpi="http://schemas.microsoft.com/office/word/2010/wordprocessingInk" xmlns:wne="http://schemas.microsoft.com/office/word/2006/wordml" xmlns:wps="http://schemas.microsoft.com/office/word/2010/wordprocessingShape" mc:Ignorable="w14 w15 w16se w16cid wp14">
+<w:hdr xmlns:wpc="http://schemas.microsoft.com/office/word/2010/wordprocessingCanvas" xmlns:cx="http://schemas.microsoft.com/office/drawing/2014/chartex" xmlns:cx1="http://schemas.microsoft.com/office/drawing/2015/9/8/chartex" xmlns:cx2="http://schemas.microsoft.com/office/drawing/2015/10/21/chartex" xmlns:cx3="http://schemas.microsoft.com/office/drawing/2016/5/9/chartex" xmlns:cx4="http://schemas.microsoft.com/office/drawing/2016/5/10/chartex" xmlns:cx5="http://schemas.microsoft.com/office/drawing/2016/5/11/chartex" xmlns:cx6="http://schemas.microsoft.com/office/drawing/2016/5/12/chartex" xmlns:cx7="http://schemas.microsoft.com/office/drawing/2016/5/13/chartex" xmlns:cx8="http://schemas.microsoft.com/office/drawing/2016/5/14/chartex" xmlns:mc="http://schemas.openxmlformats.org/markup-compatibility/2006" xmlns:aink="http://schemas.microsoft.com/office/drawing/2016/ink" xmlns:am3d="http://schemas.microsoft.com/office/drawing/2017/model3d" xmlns:o="urn:schemas-microsoft-com:office:office" xmlns:oel="http://schemas.microsoft.com/office/2019/extlst" xmlns:r="http://schemas.openxmlformats.org/officeDocument/2006/relationships" xmlns:m="http://schemas.openxmlformats.org/officeDocument/2006/math" xmlns:v="urn:schemas-microsoft-com:vml" xmlns:wp14="http://schemas.microsoft.com/office/word/2010/wordprocessingDrawing" xmlns:wp="http://schemas.openxmlformats.org/drawingml/2006/wordprocessingDrawing" xmlns:w10="urn:schemas-microsoft-com:office:word" xmlns:w="http://schemas.openxmlformats.org/wordprocessingml/2006/main" xmlns:w14="http://schemas.microsoft.com/office/word/2010/wordml" xmlns:w15="http://schemas.microsoft.com/office/word/2012/wordml" xmlns:w16cex="http://schemas.microsoft.com/office/word/2018/wordml/cex" xmlns:w16cid="http://schemas.microsoft.com/office/word/2016/wordml/cid" xmlns:w16="http://schemas.microsoft.com/office/word/2018/wordml" xmlns:w16du="http://schemas.microsoft.com/office/word/2023/wordml/word16du" xmlns:w16sdtdh="http://schemas.microsoft.com/office/word/2020/wordml/sdtdatahash" xmlns:w16sdtfl="http://schemas.microsoft.com/office/word/2024/wordml/sdtformatlock" xmlns:w16se="http://schemas.microsoft.com/office/word/2015/wordml/symex" xmlns:wpg="http://schemas.microsoft.com/office/word/2010/wordprocessingGroup" xmlns:wpi="http://schemas.microsoft.com/office/word/2010/wordprocessingInk" xmlns:wne="http://schemas.microsoft.com/office/word/2006/wordml" xmlns:wps="http://schemas.microsoft.com/office/word/2010/wordprocessingShape" mc:Ignorable="w14 w15 w16se w16cid w16 w16cex w16sdtdh w16sdtfl w16du wp14">
   <w:p>
     <w:pPr>
       <w:pStyle w:val="Header"/>
@@ -7418,7 +7509,7 @@
 </file>
 
 <file path=word/header2.xml><?xml version="1.0" encoding="utf-8"?>
-<w:hdr xmlns:wpc="http://schemas.microsoft.com/office/word/2010/wordprocessingCanvas" xmlns:cx="http://schemas.microsoft.com/office/drawing/2014/chartex" xmlns:cx1="http://schemas.microsoft.com/office/drawing/2015/9/8/chartex" xmlns:cx2="http://schemas.microsoft.com/office/drawing/2015/10/21/chartex" xmlns:cx3="http://schemas.microsoft.com/office/drawing/2016/5/9/chartex" xmlns:cx4="http://schemas.microsoft.com/office/drawing/2016/5/10/chartex" xmlns:cx5="http://schemas.microsoft.com/office/drawing/2016/5/11/chartex" xmlns:cx6="http://schemas.microsoft.com/office/drawing/2016/5/12/chartex" xmlns:cx7="http://schemas.microsoft.com/office/drawing/2016/5/13/chartex" xmlns:cx8="http://schemas.microsoft.com/office/drawing/2016/5/14/chartex" xmlns:mc="http://schemas.openxmlformats.org/markup-compatibility/2006" xmlns:aink="http://schemas.microsoft.com/office/drawing/2016/ink" xmlns:am3d="http://schemas.microsoft.com/office/drawing/2017/model3d" xmlns:o="urn:schemas-microsoft-com:office:office" xmlns:r="http://schemas.openxmlformats.org/officeDocument/2006/relationships" xmlns:m="http://schemas.openxmlformats.org/officeDocument/2006/math" xmlns:v="urn:schemas-microsoft-com:vml" xmlns:wp14="http://schemas.microsoft.com/office/word/2010/wordprocessingDrawing" xmlns:wp="http://schemas.openxmlformats.org/drawingml/2006/wordprocessingDrawing" xmlns:w10="urn:schemas-microsoft-com:office:word" xmlns:w="http://schemas.openxmlformats.org/wordprocessingml/2006/main" xmlns:w14="http://schemas.microsoft.com/office/word/2010/wordml" xmlns:w15="http://schemas.microsoft.com/office/word/2012/wordml" xmlns:w16cid="http://schemas.microsoft.com/office/word/2016/wordml/cid" xmlns:w16se="http://schemas.microsoft.com/office/word/2015/wordml/symex" xmlns:wpg="http://schemas.microsoft.com/office/word/2010/wordprocessingGroup" xmlns:wpi="http://schemas.microsoft.com/office/word/2010/wordprocessingInk" xmlns:wne="http://schemas.microsoft.com/office/word/2006/wordml" xmlns:wps="http://schemas.microsoft.com/office/word/2010/wordprocessingShape" mc:Ignorable="w14 w15 w16se w16cid wp14">
+<w:hdr xmlns:wpc="http://schemas.microsoft.com/office/word/2010/wordprocessingCanvas" xmlns:cx="http://schemas.microsoft.com/office/drawing/2014/chartex" xmlns:cx1="http://schemas.microsoft.com/office/drawing/2015/9/8/chartex" xmlns:cx2="http://schemas.microsoft.com/office/drawing/2015/10/21/chartex" xmlns:cx3="http://schemas.microsoft.com/office/drawing/2016/5/9/chartex" xmlns:cx4="http://schemas.microsoft.com/office/drawing/2016/5/10/chartex" xmlns:cx5="http://schemas.microsoft.com/office/drawing/2016/5/11/chartex" xmlns:cx6="http://schemas.microsoft.com/office/drawing/2016/5/12/chartex" xmlns:cx7="http://schemas.microsoft.com/office/drawing/2016/5/13/chartex" xmlns:cx8="http://schemas.microsoft.com/office/drawing/2016/5/14/chartex" xmlns:mc="http://schemas.openxmlformats.org/markup-compatibility/2006" xmlns:aink="http://schemas.microsoft.com/office/drawing/2016/ink" xmlns:am3d="http://schemas.microsoft.com/office/drawing/2017/model3d" xmlns:o="urn:schemas-microsoft-com:office:office" xmlns:oel="http://schemas.microsoft.com/office/2019/extlst" xmlns:r="http://schemas.openxmlformats.org/officeDocument/2006/relationships" xmlns:m="http://schemas.openxmlformats.org/officeDocument/2006/math" xmlns:v="urn:schemas-microsoft-com:vml" xmlns:wp14="http://schemas.microsoft.com/office/word/2010/wordprocessingDrawing" xmlns:wp="http://schemas.openxmlformats.org/drawingml/2006/wordprocessingDrawing" xmlns:w10="urn:schemas-microsoft-com:office:word" xmlns:w="http://schemas.openxmlformats.org/wordprocessingml/2006/main" xmlns:w14="http://schemas.microsoft.com/office/word/2010/wordml" xmlns:w15="http://schemas.microsoft.com/office/word/2012/wordml" xmlns:w16cex="http://schemas.microsoft.com/office/word/2018/wordml/cex" xmlns:w16cid="http://schemas.microsoft.com/office/word/2016/wordml/cid" xmlns:w16="http://schemas.microsoft.com/office/word/2018/wordml" xmlns:w16du="http://schemas.microsoft.com/office/word/2023/wordml/word16du" xmlns:w16sdtdh="http://schemas.microsoft.com/office/word/2020/wordml/sdtdatahash" xmlns:w16sdtfl="http://schemas.microsoft.com/office/word/2024/wordml/sdtformatlock" xmlns:w16se="http://schemas.microsoft.com/office/word/2015/wordml/symex" xmlns:wpg="http://schemas.microsoft.com/office/word/2010/wordprocessingGroup" xmlns:wpi="http://schemas.microsoft.com/office/word/2010/wordprocessingInk" xmlns:wne="http://schemas.microsoft.com/office/word/2006/wordml" xmlns:wps="http://schemas.microsoft.com/office/word/2010/wordprocessingShape" mc:Ignorable="w14 w15 w16se w16cid w16 w16cex w16sdtdh w16sdtfl w16du wp14">
   <w:p>
     <w:pPr>
       <w:pStyle w:val="Title"/>
@@ -7445,7 +7536,7 @@
 </file>
 
 <file path=word/header3.xml><?xml version="1.0" encoding="utf-8"?>
-<w:hdr xmlns:wpc="http://schemas.microsoft.com/office/word/2010/wordprocessingCanvas" xmlns:cx="http://schemas.microsoft.com/office/drawing/2014/chartex" xmlns:cx1="http://schemas.microsoft.com/office/drawing/2015/9/8/chartex" xmlns:cx2="http://schemas.microsoft.com/office/drawing/2015/10/21/chartex" xmlns:cx3="http://schemas.microsoft.com/office/drawing/2016/5/9/chartex" xmlns:cx4="http://schemas.microsoft.com/office/drawing/2016/5/10/chartex" xmlns:cx5="http://schemas.microsoft.com/office/drawing/2016/5/11/chartex" xmlns:cx6="http://schemas.microsoft.com/office/drawing/2016/5/12/chartex" xmlns:cx7="http://schemas.microsoft.com/office/drawing/2016/5/13/chartex" xmlns:cx8="http://schemas.microsoft.com/office/drawing/2016/5/14/chartex" xmlns:mc="http://schemas.openxmlformats.org/markup-compatibility/2006" xmlns:aink="http://schemas.microsoft.com/office/drawing/2016/ink" xmlns:am3d="http://schemas.microsoft.com/office/drawing/2017/model3d" xmlns:o="urn:schemas-microsoft-com:office:office" xmlns:r="http://schemas.openxmlformats.org/officeDocument/2006/relationships" xmlns:m="http://schemas.openxmlformats.org/officeDocument/2006/math" xmlns:v="urn:schemas-microsoft-com:vml" xmlns:wp14="http://schemas.microsoft.com/office/word/2010/wordprocessingDrawing" xmlns:wp="http://schemas.openxmlformats.org/drawingml/2006/wordprocessingDrawing" xmlns:w10="urn:schemas-microsoft-com:office:word" xmlns:w="http://schemas.openxmlformats.org/wordprocessingml/2006/main" xmlns:w14="http://schemas.microsoft.com/office/word/2010/wordml" xmlns:w15="http://schemas.microsoft.com/office/word/2012/wordml" xmlns:w16cid="http://schemas.microsoft.com/office/word/2016/wordml/cid" xmlns:w16se="http://schemas.microsoft.com/office/word/2015/wordml/symex" xmlns:wpg="http://schemas.microsoft.com/office/word/2010/wordprocessingGroup" xmlns:wpi="http://schemas.microsoft.com/office/word/2010/wordprocessingInk" xmlns:wne="http://schemas.microsoft.com/office/word/2006/wordml" xmlns:wps="http://schemas.microsoft.com/office/word/2010/wordprocessingShape" mc:Ignorable="w14 w15 w16se w16cid wp14">
+<w:hdr xmlns:wpc="http://schemas.microsoft.com/office/word/2010/wordprocessingCanvas" xmlns:cx="http://schemas.microsoft.com/office/drawing/2014/chartex" xmlns:cx1="http://schemas.microsoft.com/office/drawing/2015/9/8/chartex" xmlns:cx2="http://schemas.microsoft.com/office/drawing/2015/10/21/chartex" xmlns:cx3="http://schemas.microsoft.com/office/drawing/2016/5/9/chartex" xmlns:cx4="http://schemas.microsoft.com/office/drawing/2016/5/10/chartex" xmlns:cx5="http://schemas.microsoft.com/office/drawing/2016/5/11/chartex" xmlns:cx6="http://schemas.microsoft.com/office/drawing/2016/5/12/chartex" xmlns:cx7="http://schemas.microsoft.com/office/drawing/2016/5/13/chartex" xmlns:cx8="http://schemas.microsoft.com/office/drawing/2016/5/14/chartex" xmlns:mc="http://schemas.openxmlformats.org/markup-compatibility/2006" xmlns:aink="http://schemas.microsoft.com/office/drawing/2016/ink" xmlns:am3d="http://schemas.microsoft.com/office/drawing/2017/model3d" xmlns:o="urn:schemas-microsoft-com:office:office" xmlns:oel="http://schemas.microsoft.com/office/2019/extlst" xmlns:r="http://schemas.openxmlformats.org/officeDocument/2006/relationships" xmlns:m="http://schemas.openxmlformats.org/officeDocument/2006/math" xmlns:v="urn:schemas-microsoft-com:vml" xmlns:wp14="http://schemas.microsoft.com/office/word/2010/wordprocessingDrawing" xmlns:wp="http://schemas.openxmlformats.org/drawingml/2006/wordprocessingDrawing" xmlns:w10="urn:schemas-microsoft-com:office:word" xmlns:w="http://schemas.openxmlformats.org/wordprocessingml/2006/main" xmlns:w14="http://schemas.microsoft.com/office/word/2010/wordml" xmlns:w15="http://schemas.microsoft.com/office/word/2012/wordml" xmlns:w16cex="http://schemas.microsoft.com/office/word/2018/wordml/cex" xmlns:w16cid="http://schemas.microsoft.com/office/word/2016/wordml/cid" xmlns:w16="http://schemas.microsoft.com/office/word/2018/wordml" xmlns:w16du="http://schemas.microsoft.com/office/word/2023/wordml/word16du" xmlns:w16sdtdh="http://schemas.microsoft.com/office/word/2020/wordml/sdtdatahash" xmlns:w16sdtfl="http://schemas.microsoft.com/office/word/2024/wordml/sdtformatlock" xmlns:w16se="http://schemas.microsoft.com/office/word/2015/wordml/symex" xmlns:wpg="http://schemas.microsoft.com/office/word/2010/wordprocessingGroup" xmlns:wpi="http://schemas.microsoft.com/office/word/2010/wordprocessingInk" xmlns:wne="http://schemas.microsoft.com/office/word/2006/wordml" xmlns:wps="http://schemas.microsoft.com/office/word/2010/wordprocessingShape" mc:Ignorable="w14 w15 w16se w16cid w16 w16cex w16sdtdh w16sdtfl w16du wp14">
   <w:p>
     <w:pPr>
       <w:pStyle w:val="Header"/>
@@ -7455,7 +7546,7 @@
 </file>
 
 <file path=word/numbering.xml><?xml version="1.0" encoding="utf-8"?>
-<w:numbering xmlns:wpc="http://schemas.microsoft.com/office/word/2010/wordprocessingCanvas" xmlns:cx="http://schemas.microsoft.com/office/drawing/2014/chartex" xmlns:cx1="http://schemas.microsoft.com/office/drawing/2015/9/8/chartex" xmlns:cx2="http://schemas.microsoft.com/office/drawing/2015/10/21/chartex" xmlns:cx3="http://schemas.microsoft.com/office/drawing/2016/5/9/chartex" xmlns:cx4="http://schemas.microsoft.com/office/drawing/2016/5/10/chartex" xmlns:cx5="http://schemas.microsoft.com/office/drawing/2016/5/11/chartex" xmlns:cx6="http://schemas.microsoft.com/office/drawing/2016/5/12/chartex" xmlns:cx7="http://schemas.microsoft.com/office/drawing/2016/5/13/chartex" xmlns:cx8="http://schemas.microsoft.com/office/drawing/2016/5/14/chartex" xmlns:mc="http://schemas.openxmlformats.org/markup-compatibility/2006" xmlns:aink="http://schemas.microsoft.com/office/drawing/2016/ink" xmlns:am3d="http://schemas.microsoft.com/office/drawing/2017/model3d" xmlns:o="urn:schemas-microsoft-com:office:office" xmlns:r="http://schemas.openxmlformats.org/officeDocument/2006/relationships" xmlns:m="http://schemas.openxmlformats.org/officeDocument/2006/math" xmlns:v="urn:schemas-microsoft-com:vml" xmlns:wp14="http://schemas.microsoft.com/office/word/2010/wordprocessingDrawing" xmlns:wp="http://schemas.openxmlformats.org/drawingml/2006/wordprocessingDrawing" xmlns:w10="urn:schemas-microsoft-com:office:word" xmlns:w="http://schemas.openxmlformats.org/wordprocessingml/2006/main" xmlns:w14="http://schemas.microsoft.com/office/word/2010/wordml" xmlns:w15="http://schemas.microsoft.com/office/word/2012/wordml" xmlns:w16cid="http://schemas.microsoft.com/office/word/2016/wordml/cid" xmlns:w16se="http://schemas.microsoft.com/office/word/2015/wordml/symex" xmlns:wpg="http://schemas.microsoft.com/office/word/2010/wordprocessingGroup" xmlns:wpi="http://schemas.microsoft.com/office/word/2010/wordprocessingInk" xmlns:wne="http://schemas.microsoft.com/office/word/2006/wordml" xmlns:wps="http://schemas.microsoft.com/office/word/2010/wordprocessingShape" mc:Ignorable="w14 w15 w16se w16cid wp14">
+<w:numbering xmlns:wpc="http://schemas.microsoft.com/office/word/2010/wordprocessingCanvas" xmlns:cx="http://schemas.microsoft.com/office/drawing/2014/chartex" xmlns:cx1="http://schemas.microsoft.com/office/drawing/2015/9/8/chartex" xmlns:cx2="http://schemas.microsoft.com/office/drawing/2015/10/21/chartex" xmlns:cx3="http://schemas.microsoft.com/office/drawing/2016/5/9/chartex" xmlns:cx4="http://schemas.microsoft.com/office/drawing/2016/5/10/chartex" xmlns:cx5="http://schemas.microsoft.com/office/drawing/2016/5/11/chartex" xmlns:cx6="http://schemas.microsoft.com/office/drawing/2016/5/12/chartex" xmlns:cx7="http://schemas.microsoft.com/office/drawing/2016/5/13/chartex" xmlns:cx8="http://schemas.microsoft.com/office/drawing/2016/5/14/chartex" xmlns:mc="http://schemas.openxmlformats.org/markup-compatibility/2006" xmlns:aink="http://schemas.microsoft.com/office/drawing/2016/ink" xmlns:am3d="http://schemas.microsoft.com/office/drawing/2017/model3d" xmlns:o="urn:schemas-microsoft-com:office:office" xmlns:oel="http://schemas.microsoft.com/office/2019/extlst" xmlns:r="http://schemas.openxmlformats.org/officeDocument/2006/relationships" xmlns:m="http://schemas.openxmlformats.org/officeDocument/2006/math" xmlns:v="urn:schemas-microsoft-com:vml" xmlns:wp14="http://schemas.microsoft.com/office/word/2010/wordprocessingDrawing" xmlns:wp="http://schemas.openxmlformats.org/drawingml/2006/wordprocessingDrawing" xmlns:w10="urn:schemas-microsoft-com:office:word" xmlns:w="http://schemas.openxmlformats.org/wordprocessingml/2006/main" xmlns:w14="http://schemas.microsoft.com/office/word/2010/wordml" xmlns:w15="http://schemas.microsoft.com/office/word/2012/wordml" xmlns:w16cex="http://schemas.microsoft.com/office/word/2018/wordml/cex" xmlns:w16cid="http://schemas.microsoft.com/office/word/2016/wordml/cid" xmlns:w16="http://schemas.microsoft.com/office/word/2018/wordml" xmlns:w16du="http://schemas.microsoft.com/office/word/2023/wordml/word16du" xmlns:w16sdtdh="http://schemas.microsoft.com/office/word/2020/wordml/sdtdatahash" xmlns:w16sdtfl="http://schemas.microsoft.com/office/word/2024/wordml/sdtformatlock" xmlns:w16se="http://schemas.microsoft.com/office/word/2015/wordml/symex" xmlns:wpg="http://schemas.microsoft.com/office/word/2010/wordprocessingGroup" xmlns:wpi="http://schemas.microsoft.com/office/word/2010/wordprocessingInk" xmlns:wne="http://schemas.microsoft.com/office/word/2006/wordml" xmlns:wps="http://schemas.microsoft.com/office/word/2010/wordprocessingShape" mc:Ignorable="w14 w15 w16se w16cid w16 w16cex w16sdtdh w16sdtfl w16du wp14">
   <w:abstractNum w:abstractNumId="0" w15:restartNumberingAfterBreak="0">
     <w:nsid w:val="1414020B"/>
     <w:multiLevelType w:val="multilevel"/>
@@ -9802,74 +9893,74 @@
       </w:rPr>
     </w:lvl>
   </w:abstractNum>
-  <w:num w:numId="1">
+  <w:num w:numId="1" w16cid:durableId="1165823305">
     <w:abstractNumId w:val="13"/>
   </w:num>
-  <w:num w:numId="2">
+  <w:num w:numId="2" w16cid:durableId="845945445">
     <w:abstractNumId w:val="20"/>
   </w:num>
-  <w:num w:numId="3">
+  <w:num w:numId="3" w16cid:durableId="1228800322">
     <w:abstractNumId w:val="7"/>
   </w:num>
-  <w:num w:numId="4">
+  <w:num w:numId="4" w16cid:durableId="962153576">
     <w:abstractNumId w:val="0"/>
   </w:num>
-  <w:num w:numId="5">
+  <w:num w:numId="5" w16cid:durableId="2067027424">
     <w:abstractNumId w:val="9"/>
   </w:num>
-  <w:num w:numId="6">
+  <w:num w:numId="6" w16cid:durableId="298147468">
     <w:abstractNumId w:val="16"/>
   </w:num>
-  <w:num w:numId="7">
+  <w:num w:numId="7" w16cid:durableId="137262640">
     <w:abstractNumId w:val="18"/>
   </w:num>
-  <w:num w:numId="8">
+  <w:num w:numId="8" w16cid:durableId="1045714091">
     <w:abstractNumId w:val="6"/>
   </w:num>
-  <w:num w:numId="9">
+  <w:num w:numId="9" w16cid:durableId="101806632">
     <w:abstractNumId w:val="19"/>
   </w:num>
-  <w:num w:numId="10">
+  <w:num w:numId="10" w16cid:durableId="964195255">
     <w:abstractNumId w:val="8"/>
   </w:num>
-  <w:num w:numId="11">
+  <w:num w:numId="11" w16cid:durableId="1416709868">
     <w:abstractNumId w:val="15"/>
   </w:num>
-  <w:num w:numId="12">
+  <w:num w:numId="12" w16cid:durableId="1035695310">
     <w:abstractNumId w:val="10"/>
   </w:num>
-  <w:num w:numId="13">
+  <w:num w:numId="13" w16cid:durableId="1742364650">
     <w:abstractNumId w:val="12"/>
   </w:num>
-  <w:num w:numId="14">
+  <w:num w:numId="14" w16cid:durableId="2066292860">
     <w:abstractNumId w:val="17"/>
   </w:num>
-  <w:num w:numId="15">
+  <w:num w:numId="15" w16cid:durableId="462583691">
     <w:abstractNumId w:val="14"/>
   </w:num>
-  <w:num w:numId="16">
+  <w:num w:numId="16" w16cid:durableId="692655333">
     <w:abstractNumId w:val="3"/>
   </w:num>
-  <w:num w:numId="17">
+  <w:num w:numId="17" w16cid:durableId="631011905">
     <w:abstractNumId w:val="4"/>
   </w:num>
-  <w:num w:numId="18">
+  <w:num w:numId="18" w16cid:durableId="654921650">
     <w:abstractNumId w:val="11"/>
   </w:num>
-  <w:num w:numId="19">
+  <w:num w:numId="19" w16cid:durableId="477378781">
     <w:abstractNumId w:val="2"/>
   </w:num>
-  <w:num w:numId="20">
+  <w:num w:numId="20" w16cid:durableId="1335838453">
     <w:abstractNumId w:val="5"/>
   </w:num>
-  <w:num w:numId="21">
+  <w:num w:numId="21" w16cid:durableId="1016267377">
     <w:abstractNumId w:val="1"/>
   </w:num>
 </w:numbering>
 </file>
 
 <file path=word/styles.xml><?xml version="1.0" encoding="utf-8"?>
-<w:styles xmlns:mc="http://schemas.openxmlformats.org/markup-compatibility/2006" xmlns:r="http://schemas.openxmlformats.org/officeDocument/2006/relationships" xmlns:w="http://schemas.openxmlformats.org/wordprocessingml/2006/main" xmlns:w14="http://schemas.microsoft.com/office/word/2010/wordml" xmlns:w15="http://schemas.microsoft.com/office/word/2012/wordml" xmlns:w16cid="http://schemas.microsoft.com/office/word/2016/wordml/cid" xmlns:w16se="http://schemas.microsoft.com/office/word/2015/wordml/symex" mc:Ignorable="w14 w15 w16se w16cid">
+<w:styles xmlns:mc="http://schemas.openxmlformats.org/markup-compatibility/2006" xmlns:r="http://schemas.openxmlformats.org/officeDocument/2006/relationships" xmlns:w="http://schemas.openxmlformats.org/wordprocessingml/2006/main" xmlns:w14="http://schemas.microsoft.com/office/word/2010/wordml" xmlns:w15="http://schemas.microsoft.com/office/word/2012/wordml" xmlns:w16cex="http://schemas.microsoft.com/office/word/2018/wordml/cex" xmlns:w16cid="http://schemas.microsoft.com/office/word/2016/wordml/cid" xmlns:w16="http://schemas.microsoft.com/office/word/2018/wordml" xmlns:w16du="http://schemas.microsoft.com/office/word/2023/wordml/word16du" xmlns:w16sdtdh="http://schemas.microsoft.com/office/word/2020/wordml/sdtdatahash" xmlns:w16sdtfl="http://schemas.microsoft.com/office/word/2024/wordml/sdtformatlock" xmlns:w16se="http://schemas.microsoft.com/office/word/2015/wordml/symex" mc:Ignorable="w14 w15 w16se w16cid w16 w16cex w16sdtdh w16sdtfl w16du">
   <w:docDefaults>
     <w:rPrDefault>
       <w:rPr>
@@ -9885,7 +9976,7 @@
       </w:pPr>
     </w:pPrDefault>
   </w:docDefaults>
-  <w:latentStyles w:defLockedState="0" w:defUIPriority="99" w:defSemiHidden="0" w:defUnhideWhenUsed="0" w:defQFormat="0" w:count="375">
+  <w:latentStyles w:defLockedState="0" w:defUIPriority="99" w:defSemiHidden="0" w:defUnhideWhenUsed="0" w:defQFormat="0" w:count="376">
     <w:lsdException w:name="Normal" w:uiPriority="0" w:qFormat="1"/>
     <w:lsdException w:name="heading 1" w:uiPriority="9" w:qFormat="1"/>
     <w:lsdException w:name="heading 2" w:semiHidden="1" w:uiPriority="9" w:unhideWhenUsed="1" w:qFormat="1"/>
@@ -10261,6 +10352,7 @@
     <w:lsdException w:name="Smart Hyperlink" w:semiHidden="1" w:unhideWhenUsed="1"/>
     <w:lsdException w:name="Hashtag" w:semiHidden="1" w:unhideWhenUsed="1"/>
     <w:lsdException w:name="Unresolved Mention" w:semiHidden="1" w:unhideWhenUsed="1"/>
+    <w:lsdException w:name="Smart Link" w:semiHidden="1" w:unhideWhenUsed="1"/>
   </w:latentStyles>
   <w:style w:type="paragraph" w:default="1" w:styleId="Normal">
     <w:name w:val="Normal"/>

</xml_diff>

<commit_message>
📄 update file headers
and saved word doc wallkthrough
</commit_message>
<xml_diff>
--- a/Project2-Graphics.docx
+++ b/Project2-Graphics.docx
@@ -900,15 +900,30 @@
         </w:numPr>
       </w:pPr>
       <w:r>
-        <w:t xml:space="preserve">There is no need to make any changes to this file for Project 2.  However, there is a sample structure that should be incorporated into </w:t>
+        <w:t xml:space="preserve">There is no need to make any changes to this file for Project 2.  </w:t>
+      </w:r>
+      <w:r>
+        <w:rPr>
+          <w:highlight w:val="red"/>
+        </w:rPr>
+        <w:t xml:space="preserve">However, there is a sample structure that should be incorporated into </w:t>
       </w:r>
       <w:proofErr w:type="spellStart"/>
       <w:r>
+        <w:rPr>
+          <w:highlight w:val="red"/>
+        </w:rPr>
         <w:t>Mesh.c</w:t>
       </w:r>
       <w:proofErr w:type="spellEnd"/>
       <w:r>
-        <w:t>.  You are free to change the contents of this structure within the .c file as long as you do not change the public interface.</w:t>
+        <w:t>.</w:t>
+      </w:r>
+      <w:r>
+        <w:t xml:space="preserve">  You are free to change the contents of this structure within the .c file as long as you </w:t>
+      </w:r>
+      <w:r>
+        <w:t>do not change the public interface.</w:t>
       </w:r>
     </w:p>
     <w:p/>
@@ -970,15 +985,30 @@
         </w:numPr>
       </w:pPr>
       <w:r>
-        <w:t xml:space="preserve">There is no need to make any changes to this file for Project 2.  However, there is a sample structure that should be incorporated into </w:t>
+        <w:t xml:space="preserve">There is no need to make any changes to this file for Project 2.  </w:t>
+      </w:r>
+      <w:r>
+        <w:rPr>
+          <w:highlight w:val="red"/>
+        </w:rPr>
+        <w:t xml:space="preserve">However, there is a sample structure that should be incorporated into </w:t>
       </w:r>
       <w:proofErr w:type="spellStart"/>
       <w:r>
+        <w:rPr>
+          <w:highlight w:val="red"/>
+        </w:rPr>
         <w:t>Transform.c</w:t>
       </w:r>
       <w:proofErr w:type="spellEnd"/>
       <w:r>
-        <w:t xml:space="preserve">.  You are free to change </w:t>
+        <w:rPr>
+          <w:highlight w:val="red"/>
+        </w:rPr>
+        <w:t>.</w:t>
+      </w:r>
+      <w:r>
+        <w:t xml:space="preserve">  You are free to change </w:t>
       </w:r>
       <w:r>
         <w:lastRenderedPageBreak/>
@@ -995,16 +1025,28 @@
           <w:ilvl w:val="0"/>
           <w:numId w:val="18"/>
         </w:numPr>
-      </w:pPr>
-      <w:r>
+        <w:rPr>
+          <w:highlight w:val="yellow"/>
+        </w:rPr>
+      </w:pPr>
+      <w:r>
+        <w:rPr>
+          <w:highlight w:val="yellow"/>
+        </w:rPr>
         <w:t xml:space="preserve">The contents of the Transform structure may not be accessed directly anywhere outside of </w:t>
       </w:r>
       <w:proofErr w:type="spellStart"/>
       <w:r>
+        <w:rPr>
+          <w:highlight w:val="yellow"/>
+        </w:rPr>
         <w:t>Transform.c</w:t>
       </w:r>
       <w:proofErr w:type="spellEnd"/>
       <w:r>
+        <w:rPr>
+          <w:highlight w:val="yellow"/>
+        </w:rPr>
         <w:t>.  The public interface provides everything necessary for this project</w:t>
       </w:r>
     </w:p>
@@ -1049,15 +1091,30 @@
         </w:numPr>
       </w:pPr>
       <w:r>
-        <w:t xml:space="preserve">There is no need to make any changes to this file for Project 2.  However, there is a sample structure that should be incorporated into </w:t>
+        <w:t xml:space="preserve">There is no need to make any changes to this file for Project 2.  </w:t>
+      </w:r>
+      <w:r>
+        <w:rPr>
+          <w:highlight w:val="red"/>
+        </w:rPr>
+        <w:t xml:space="preserve">However, there is a sample structure that should be incorporated into </w:t>
       </w:r>
       <w:proofErr w:type="spellStart"/>
       <w:r>
+        <w:rPr>
+          <w:highlight w:val="red"/>
+        </w:rPr>
         <w:t>Sprite.c</w:t>
       </w:r>
       <w:proofErr w:type="spellEnd"/>
       <w:r>
-        <w:t>.  You are free to change the contents of this structure within the .c file as long as you do not change the public interface</w:t>
+        <w:rPr>
+          <w:highlight w:val="red"/>
+        </w:rPr>
+        <w:t>.</w:t>
+      </w:r>
+      <w:r>
+        <w:t xml:space="preserve">  You are free to change the contents of this structure within the .c file as long as you do not change the public interface</w:t>
       </w:r>
       <w:r>
         <w:t>.</w:t>
@@ -1070,19 +1127,34 @@
           <w:ilvl w:val="0"/>
           <w:numId w:val="12"/>
         </w:numPr>
-      </w:pPr>
-      <w:r>
+        <w:rPr>
+          <w:highlight w:val="yellow"/>
+        </w:rPr>
+      </w:pPr>
+      <w:r>
+        <w:rPr>
+          <w:highlight w:val="yellow"/>
+        </w:rPr>
         <w:t xml:space="preserve">The contents of the Sprite structure may not be accessed directly anywhere outside of </w:t>
       </w:r>
       <w:proofErr w:type="spellStart"/>
       <w:r>
+        <w:rPr>
+          <w:highlight w:val="yellow"/>
+        </w:rPr>
         <w:t>Sprite.c</w:t>
       </w:r>
       <w:proofErr w:type="spellEnd"/>
       <w:r>
+        <w:rPr>
+          <w:highlight w:val="yellow"/>
+        </w:rPr>
         <w:t>.  The public interface provides everything necessary for this project</w:t>
       </w:r>
       <w:r>
+        <w:rPr>
+          <w:highlight w:val="yellow"/>
+        </w:rPr>
         <w:t>.</w:t>
       </w:r>
     </w:p>

</xml_diff>

<commit_message>
📁 create Entity.c file
update word doc instructions
</commit_message>
<xml_diff>
--- a/Project2-Graphics.docx
+++ b/Project2-Graphics.docx
@@ -1481,15 +1481,30 @@
         </w:numPr>
       </w:pPr>
       <w:r>
-        <w:t xml:space="preserve">There is no need to make any changes to this file for Project 2.  However, there is a sample structure that should be incorporated into </w:t>
+        <w:t xml:space="preserve">There is no need to make any changes to this file for Project 2.  </w:t>
+      </w:r>
+      <w:r>
+        <w:rPr>
+          <w:highlight w:val="red"/>
+        </w:rPr>
+        <w:t xml:space="preserve">However, there is a sample structure that should be incorporated into </w:t>
       </w:r>
       <w:proofErr w:type="spellStart"/>
       <w:r>
+        <w:rPr>
+          <w:highlight w:val="red"/>
+        </w:rPr>
         <w:t>SpriteSource.c</w:t>
       </w:r>
       <w:proofErr w:type="spellEnd"/>
       <w:r>
-        <w:t>.  You are free to change the contents of this structure within the .c file as long as you do not change the public interface</w:t>
+        <w:rPr>
+          <w:highlight w:val="red"/>
+        </w:rPr>
+        <w:t>.</w:t>
+      </w:r>
+      <w:r>
+        <w:t xml:space="preserve">  You are free to change the contents of this structure within the .c file as long as you do not change the public interface</w:t>
       </w:r>
       <w:r>
         <w:t>.</w:t>
@@ -1502,27 +1517,48 @@
           <w:ilvl w:val="0"/>
           <w:numId w:val="12"/>
         </w:numPr>
-      </w:pPr>
-      <w:r>
+        <w:rPr>
+          <w:highlight w:val="yellow"/>
+        </w:rPr>
+      </w:pPr>
+      <w:r>
+        <w:rPr>
+          <w:highlight w:val="yellow"/>
+        </w:rPr>
         <w:t xml:space="preserve">The contents of the </w:t>
       </w:r>
       <w:proofErr w:type="spellStart"/>
       <w:r>
+        <w:rPr>
+          <w:highlight w:val="yellow"/>
+        </w:rPr>
         <w:t>SpriteSource</w:t>
       </w:r>
       <w:proofErr w:type="spellEnd"/>
       <w:r>
+        <w:rPr>
+          <w:highlight w:val="yellow"/>
+        </w:rPr>
         <w:t xml:space="preserve"> structure may not be accessed directly anywhere outside of </w:t>
       </w:r>
       <w:proofErr w:type="spellStart"/>
       <w:r>
+        <w:rPr>
+          <w:highlight w:val="yellow"/>
+        </w:rPr>
         <w:t>SpriteSource.c</w:t>
       </w:r>
       <w:proofErr w:type="spellEnd"/>
       <w:r>
+        <w:rPr>
+          <w:highlight w:val="yellow"/>
+        </w:rPr>
         <w:t>.  The public interface provides everything necessary for this project</w:t>
       </w:r>
       <w:r>
+        <w:rPr>
+          <w:highlight w:val="yellow"/>
+        </w:rPr>
         <w:t>.</w:t>
       </w:r>
     </w:p>
@@ -1561,15 +1597,30 @@
         </w:numPr>
       </w:pPr>
       <w:r>
-        <w:t xml:space="preserve">There is no need to make any changes to this file for Project 2.  However, there is a sample structure that should be incorporated into </w:t>
+        <w:t xml:space="preserve">There is no need to make any changes to this file for Project 2.  </w:t>
+      </w:r>
+      <w:r>
+        <w:rPr>
+          <w:highlight w:val="red"/>
+        </w:rPr>
+        <w:t xml:space="preserve">However, there is a sample structure that should be incorporated into </w:t>
       </w:r>
       <w:proofErr w:type="spellStart"/>
       <w:r>
+        <w:rPr>
+          <w:highlight w:val="red"/>
+        </w:rPr>
         <w:t>Physics.c</w:t>
       </w:r>
       <w:proofErr w:type="spellEnd"/>
       <w:r>
-        <w:t>.  You are free to change the contents of this structure within the .c file as long as you do not change the public interface</w:t>
+        <w:rPr>
+          <w:highlight w:val="red"/>
+        </w:rPr>
+        <w:t>.</w:t>
+      </w:r>
+      <w:r>
+        <w:t xml:space="preserve">  You are free to change the contents of this structure within the .c file as long as you do not change the public interface</w:t>
       </w:r>
       <w:r>
         <w:t>.</w:t>
@@ -1582,20 +1633,35 @@
           <w:ilvl w:val="0"/>
           <w:numId w:val="18"/>
         </w:numPr>
-      </w:pPr>
-      <w:r>
+        <w:rPr>
+          <w:highlight w:val="yellow"/>
+        </w:rPr>
+      </w:pPr>
+      <w:r>
+        <w:rPr>
+          <w:highlight w:val="yellow"/>
+        </w:rPr>
         <w:lastRenderedPageBreak/>
         <w:t xml:space="preserve">The contents of the Physics structure may not be accessed directly anywhere outside of </w:t>
       </w:r>
       <w:proofErr w:type="spellStart"/>
       <w:r>
+        <w:rPr>
+          <w:highlight w:val="yellow"/>
+        </w:rPr>
         <w:t>Physics.c</w:t>
       </w:r>
       <w:proofErr w:type="spellEnd"/>
       <w:r>
+        <w:rPr>
+          <w:highlight w:val="yellow"/>
+        </w:rPr>
         <w:t>.  The public interface provides everything necessary for this project</w:t>
       </w:r>
       <w:r>
+        <w:rPr>
+          <w:highlight w:val="yellow"/>
+        </w:rPr>
         <w:t>.</w:t>
       </w:r>
     </w:p>
@@ -1828,18 +1894,36 @@
         </w:numPr>
       </w:pPr>
       <w:r>
-        <w:t xml:space="preserve">There is no need to make any changes to this file for Project 2.  However, there is a sample structure that should be incorporated into </w:t>
+        <w:t xml:space="preserve">There is no need to make any changes to this file for Project 2.  </w:t>
+      </w:r>
+      <w:r>
+        <w:rPr>
+          <w:highlight w:val="red"/>
+        </w:rPr>
+        <w:t xml:space="preserve">However, there is a sample structure that should be incorporated into </w:t>
       </w:r>
       <w:proofErr w:type="spellStart"/>
       <w:r>
+        <w:rPr>
+          <w:highlight w:val="red"/>
+        </w:rPr>
         <w:t>Entity</w:t>
       </w:r>
       <w:r>
+        <w:rPr>
+          <w:highlight w:val="red"/>
+        </w:rPr>
         <w:t>.c</w:t>
       </w:r>
       <w:proofErr w:type="spellEnd"/>
       <w:r>
-        <w:t>.  You are free to change the contents of this structure within the .c file as long as you do not change the public interface</w:t>
+        <w:rPr>
+          <w:highlight w:val="red"/>
+        </w:rPr>
+        <w:t>.</w:t>
+      </w:r>
+      <w:r>
+        <w:t xml:space="preserve">  You are free to change the contents of this structure within the .c file as long as you do not change the public interface</w:t>
       </w:r>
       <w:r>
         <w:t>.</w:t>
@@ -1852,32 +1936,62 @@
           <w:ilvl w:val="0"/>
           <w:numId w:val="19"/>
         </w:numPr>
-      </w:pPr>
-      <w:r>
+        <w:rPr>
+          <w:highlight w:val="yellow"/>
+        </w:rPr>
+      </w:pPr>
+      <w:r>
+        <w:rPr>
+          <w:highlight w:val="yellow"/>
+        </w:rPr>
         <w:t>NOTE: It is possible for a</w:t>
       </w:r>
       <w:r>
+        <w:rPr>
+          <w:highlight w:val="yellow"/>
+        </w:rPr>
         <w:t>n</w:t>
       </w:r>
       <w:r>
+        <w:rPr>
+          <w:highlight w:val="yellow"/>
+        </w:rPr>
         <w:t xml:space="preserve"> </w:t>
       </w:r>
       <w:r>
+        <w:rPr>
+          <w:highlight w:val="yellow"/>
+        </w:rPr>
         <w:t>E</w:t>
       </w:r>
       <w:r>
+        <w:rPr>
+          <w:highlight w:val="yellow"/>
+        </w:rPr>
         <w:t>ntity</w:t>
       </w:r>
       <w:r>
+        <w:rPr>
+          <w:highlight w:val="yellow"/>
+        </w:rPr>
         <w:t xml:space="preserve"> to contain all or none of the specified components.  Your code must perform sufficient error checking to ensure that </w:t>
       </w:r>
       <w:r>
+        <w:rPr>
+          <w:highlight w:val="yellow"/>
+        </w:rPr>
         <w:t>E</w:t>
       </w:r>
       <w:r>
+        <w:rPr>
+          <w:highlight w:val="yellow"/>
+        </w:rPr>
         <w:t>ntities</w:t>
       </w:r>
       <w:r>
+        <w:rPr>
+          <w:highlight w:val="yellow"/>
+        </w:rPr>
         <w:t xml:space="preserve"> missing one or more components are handled properly (i.e. no crashes, no unexpected side-effects).</w:t>
       </w:r>
     </w:p>
@@ -1888,37 +2002,68 @@
           <w:ilvl w:val="0"/>
           <w:numId w:val="19"/>
         </w:numPr>
-      </w:pPr>
-      <w:r>
+        <w:rPr>
+          <w:highlight w:val="yellow"/>
+        </w:rPr>
+      </w:pPr>
+      <w:r>
+        <w:rPr>
+          <w:highlight w:val="yellow"/>
+        </w:rPr>
         <w:t xml:space="preserve">NOTE: It is your responsibility to ensure that all memory allocated for a given </w:t>
       </w:r>
       <w:r>
+        <w:rPr>
+          <w:highlight w:val="yellow"/>
+        </w:rPr>
         <w:t>E</w:t>
       </w:r>
       <w:r>
+        <w:rPr>
+          <w:highlight w:val="yellow"/>
+        </w:rPr>
         <w:t>ntity</w:t>
       </w:r>
       <w:r>
+        <w:rPr>
+          <w:highlight w:val="yellow"/>
+        </w:rPr>
         <w:t xml:space="preserve"> is freed when </w:t>
       </w:r>
       <w:r>
+        <w:rPr>
+          <w:highlight w:val="yellow"/>
+        </w:rPr>
         <w:t xml:space="preserve">that Entity </w:t>
       </w:r>
       <w:r>
+        <w:rPr>
+          <w:highlight w:val="yellow"/>
+        </w:rPr>
         <w:t xml:space="preserve">is destroyed.  This includes all components currently attached to the </w:t>
       </w:r>
       <w:r>
+        <w:rPr>
+          <w:highlight w:val="yellow"/>
+        </w:rPr>
         <w:t>E</w:t>
       </w:r>
       <w:r>
+        <w:rPr>
+          <w:highlight w:val="yellow"/>
+        </w:rPr>
         <w:t>ntity</w:t>
       </w:r>
       <w:r>
+        <w:rPr>
+          <w:highlight w:val="yellow"/>
+        </w:rPr>
         <w:t xml:space="preserve">.  </w:t>
       </w:r>
       <w:r>
         <w:rPr>
           <w:i/>
+          <w:highlight w:val="yellow"/>
         </w:rPr>
         <w:t>Make sure to test your code using the Visual Studio debugger.</w:t>
       </w:r>

</xml_diff>

<commit_message>
🧠 add MeshCreate() logic
and updated powerpoint/word docs
</commit_message>
<xml_diff>
--- a/Project2-Graphics.docx
+++ b/Project2-Graphics.docx
@@ -2405,24 +2405,42 @@
           <w:ilvl w:val="0"/>
           <w:numId w:val="19"/>
         </w:numPr>
-      </w:pPr>
-      <w:r>
+        <w:rPr>
+          <w:highlight w:val="red"/>
+        </w:rPr>
+      </w:pPr>
+      <w:r>
+        <w:rPr>
+          <w:highlight w:val="red"/>
+        </w:rPr>
         <w:t xml:space="preserve">The </w:t>
       </w:r>
       <w:proofErr w:type="spellStart"/>
       <w:proofErr w:type="gramStart"/>
       <w:r>
+        <w:rPr>
+          <w:highlight w:val="red"/>
+        </w:rPr>
         <w:t>Entity</w:t>
       </w:r>
       <w:r>
+        <w:rPr>
+          <w:highlight w:val="red"/>
+        </w:rPr>
         <w:t>FactoryBuild</w:t>
       </w:r>
       <w:proofErr w:type="spellEnd"/>
       <w:r>
+        <w:rPr>
+          <w:highlight w:val="red"/>
+        </w:rPr>
         <w:t>(</w:t>
       </w:r>
       <w:proofErr w:type="gramEnd"/>
       <w:r>
+        <w:rPr>
+          <w:highlight w:val="red"/>
+        </w:rPr>
         <w:t>) function should work as follows:</w:t>
       </w:r>
     </w:p>

</xml_diff>

<commit_message>
📄 update Project 2 instructions
</commit_message>
<xml_diff>
--- a/Project2-Graphics.docx
+++ b/Project2-Graphics.docx
@@ -904,19 +904,22 @@
       </w:r>
       <w:r>
         <w:rPr>
-          <w:highlight w:val="red"/>
+          <w:highlight w:val="green"/>
         </w:rPr>
         <w:t xml:space="preserve">However, there is a sample structure that should be incorporated into </w:t>
       </w:r>
       <w:proofErr w:type="spellStart"/>
       <w:r>
         <w:rPr>
-          <w:highlight w:val="red"/>
+          <w:highlight w:val="green"/>
         </w:rPr>
         <w:t>Mesh.c</w:t>
       </w:r>
       <w:proofErr w:type="spellEnd"/>
       <w:r>
+        <w:rPr>
+          <w:highlight w:val="green"/>
+        </w:rPr>
         <w:t>.</w:t>
       </w:r>
       <w:r>

</xml_diff>

<commit_message>
🧠 add SpriteCreate() logic
</commit_message>
<xml_diff>
--- a/Project2-Graphics.docx
+++ b/Project2-Graphics.docx
@@ -992,21 +992,21 @@
       </w:r>
       <w:r>
         <w:rPr>
-          <w:highlight w:val="red"/>
+          <w:highlight w:val="green"/>
         </w:rPr>
         <w:t xml:space="preserve">However, there is a sample structure that should be incorporated into </w:t>
       </w:r>
       <w:proofErr w:type="spellStart"/>
       <w:r>
         <w:rPr>
-          <w:highlight w:val="red"/>
+          <w:highlight w:val="green"/>
         </w:rPr>
         <w:t>Transform.c</w:t>
       </w:r>
       <w:proofErr w:type="spellEnd"/>
       <w:r>
         <w:rPr>
-          <w:highlight w:val="red"/>
+          <w:highlight w:val="green"/>
         </w:rPr>
         <w:t>.</w:t>
       </w:r>

</xml_diff>

<commit_message>
🧠 Implement the Create, Free, and LoadTexture functions
</commit_message>
<xml_diff>
--- a/Project2-Graphics.docx
+++ b/Project2-Graphics.docx
@@ -1207,23 +1207,44 @@
           <w:ilvl w:val="2"/>
           <w:numId w:val="12"/>
         </w:numPr>
-      </w:pPr>
-      <w:r>
+        <w:rPr>
+          <w:highlight w:val="green"/>
+        </w:rPr>
+      </w:pPr>
+      <w:r>
+        <w:rPr>
+          <w:highlight w:val="green"/>
+        </w:rPr>
         <w:t xml:space="preserve">Set the </w:t>
       </w:r>
       <w:r>
+        <w:rPr>
+          <w:highlight w:val="green"/>
+        </w:rPr>
         <w:t>s</w:t>
       </w:r>
       <w:r>
+        <w:rPr>
+          <w:highlight w:val="green"/>
+        </w:rPr>
         <w:t>hader</w:t>
       </w:r>
       <w:r>
+        <w:rPr>
+          <w:highlight w:val="green"/>
+        </w:rPr>
         <w:t xml:space="preserve"> mode to TEXTURE</w:t>
       </w:r>
       <w:r>
+        <w:rPr>
+          <w:highlight w:val="green"/>
+        </w:rPr>
         <w:t xml:space="preserve"> &amp; DEFAULT</w:t>
       </w:r>
       <w:r>
+        <w:rPr>
+          <w:highlight w:val="green"/>
+        </w:rPr>
         <w:t>.</w:t>
       </w:r>
     </w:p>
@@ -1234,16 +1255,28 @@
           <w:ilvl w:val="2"/>
           <w:numId w:val="12"/>
         </w:numPr>
-      </w:pPr>
-      <w:r>
+        <w:rPr>
+          <w:highlight w:val="green"/>
+        </w:rPr>
+      </w:pPr>
+      <w:r>
+        <w:rPr>
+          <w:highlight w:val="green"/>
+        </w:rPr>
         <w:t xml:space="preserve">Call </w:t>
       </w:r>
       <w:proofErr w:type="spellStart"/>
       <w:r>
+        <w:rPr>
+          <w:highlight w:val="green"/>
+        </w:rPr>
         <w:t>SpriteSourceSetTexture</w:t>
       </w:r>
       <w:proofErr w:type="spellEnd"/>
       <w:r>
+        <w:rPr>
+          <w:highlight w:val="green"/>
+        </w:rPr>
         <w:t>.</w:t>
       </w:r>
     </w:p>
@@ -1254,24 +1287,42 @@
           <w:ilvl w:val="2"/>
           <w:numId w:val="12"/>
         </w:numPr>
-      </w:pPr>
-      <w:r>
+        <w:rPr>
+          <w:highlight w:val="green"/>
+        </w:rPr>
+      </w:pPr>
+      <w:r>
+        <w:rPr>
+          <w:highlight w:val="green"/>
+        </w:rPr>
         <w:t xml:space="preserve">Call </w:t>
       </w:r>
       <w:proofErr w:type="spellStart"/>
       <w:r>
+        <w:rPr>
+          <w:highlight w:val="green"/>
+        </w:rPr>
         <w:t>SpriteSourceSetTextureOffset</w:t>
       </w:r>
       <w:proofErr w:type="spellEnd"/>
       <w:r>
+        <w:rPr>
+          <w:highlight w:val="green"/>
+        </w:rPr>
         <w:t xml:space="preserve">, passing the Sprite’s </w:t>
       </w:r>
       <w:proofErr w:type="spellStart"/>
       <w:r>
+        <w:rPr>
+          <w:highlight w:val="green"/>
+        </w:rPr>
         <w:t>frameIndex</w:t>
       </w:r>
       <w:proofErr w:type="spellEnd"/>
       <w:r>
+        <w:rPr>
+          <w:highlight w:val="green"/>
+        </w:rPr>
         <w:t>.</w:t>
       </w:r>
     </w:p>
@@ -1317,20 +1368,38 @@
           <w:ilvl w:val="2"/>
           <w:numId w:val="12"/>
         </w:numPr>
-      </w:pPr>
-      <w:r>
+        <w:rPr>
+          <w:highlight w:val="green"/>
+        </w:rPr>
+      </w:pPr>
+      <w:r>
+        <w:rPr>
+          <w:highlight w:val="green"/>
+        </w:rPr>
         <w:t xml:space="preserve">Set the </w:t>
       </w:r>
       <w:r>
+        <w:rPr>
+          <w:highlight w:val="green"/>
+        </w:rPr>
         <w:t xml:space="preserve">shader </w:t>
       </w:r>
       <w:r>
+        <w:rPr>
+          <w:highlight w:val="green"/>
+        </w:rPr>
         <w:t>mode to COLOR</w:t>
       </w:r>
       <w:r>
+        <w:rPr>
+          <w:highlight w:val="green"/>
+        </w:rPr>
         <w:t xml:space="preserve"> &amp; DEFAULT</w:t>
       </w:r>
       <w:r>
+        <w:rPr>
+          <w:highlight w:val="green"/>
+        </w:rPr>
         <w:t>.</w:t>
       </w:r>
     </w:p>
@@ -1341,19 +1410,34 @@
           <w:ilvl w:val="1"/>
           <w:numId w:val="12"/>
         </w:numPr>
-      </w:pPr>
-      <w:r>
+        <w:rPr>
+          <w:highlight w:val="green"/>
+        </w:rPr>
+      </w:pPr>
+      <w:r>
+        <w:rPr>
+          <w:highlight w:val="green"/>
+        </w:rPr>
         <w:t xml:space="preserve">Call </w:t>
       </w:r>
       <w:proofErr w:type="spellStart"/>
       <w:r>
+        <w:rPr>
+          <w:highlight w:val="green"/>
+        </w:rPr>
         <w:t>DGL_Graphics_SetCB_TransformData</w:t>
       </w:r>
       <w:proofErr w:type="spellEnd"/>
       <w:r>
+        <w:rPr>
+          <w:highlight w:val="green"/>
+        </w:rPr>
         <w:t xml:space="preserve">, </w:t>
       </w:r>
       <w:r>
+        <w:rPr>
+          <w:highlight w:val="green"/>
+        </w:rPr>
         <w:t>passing the translation, scale, and rotation values from the transform.</w:t>
       </w:r>
     </w:p>
@@ -1364,19 +1448,34 @@
           <w:ilvl w:val="1"/>
           <w:numId w:val="12"/>
         </w:numPr>
-      </w:pPr>
-      <w:r>
+        <w:rPr>
+          <w:highlight w:val="green"/>
+        </w:rPr>
+      </w:pPr>
+      <w:r>
+        <w:rPr>
+          <w:highlight w:val="green"/>
+        </w:rPr>
         <w:t xml:space="preserve">Call </w:t>
       </w:r>
       <w:proofErr w:type="spellStart"/>
       <w:r>
+        <w:rPr>
+          <w:highlight w:val="green"/>
+        </w:rPr>
         <w:t>DGL_Graphics_SetCB_Alpha</w:t>
       </w:r>
       <w:proofErr w:type="spellEnd"/>
       <w:r>
+        <w:rPr>
+          <w:highlight w:val="green"/>
+        </w:rPr>
         <w:t>, passing the “alpha” value from the sprite</w:t>
       </w:r>
       <w:r>
+        <w:rPr>
+          <w:highlight w:val="green"/>
+        </w:rPr>
         <w:t>.</w:t>
       </w:r>
     </w:p>
@@ -1387,19 +1486,34 @@
           <w:ilvl w:val="1"/>
           <w:numId w:val="12"/>
         </w:numPr>
-      </w:pPr>
-      <w:r>
+        <w:rPr>
+          <w:highlight w:val="green"/>
+        </w:rPr>
+      </w:pPr>
+      <w:r>
+        <w:rPr>
+          <w:highlight w:val="green"/>
+        </w:rPr>
         <w:t xml:space="preserve">Call </w:t>
       </w:r>
       <w:proofErr w:type="spellStart"/>
       <w:r>
+        <w:rPr>
+          <w:highlight w:val="green"/>
+        </w:rPr>
         <w:t>DGL_Graphics_SetCB_TintColor</w:t>
       </w:r>
       <w:proofErr w:type="spellEnd"/>
       <w:r>
+        <w:rPr>
+          <w:highlight w:val="green"/>
+        </w:rPr>
         <w:t>, passing all 0.0f values</w:t>
       </w:r>
       <w:r>
+        <w:rPr>
+          <w:highlight w:val="green"/>
+        </w:rPr>
         <w:t>.</w:t>
       </w:r>
     </w:p>
@@ -1410,25 +1524,46 @@
           <w:ilvl w:val="1"/>
           <w:numId w:val="12"/>
         </w:numPr>
-      </w:pPr>
-      <w:r>
+        <w:rPr>
+          <w:highlight w:val="green"/>
+        </w:rPr>
+      </w:pPr>
+      <w:r>
+        <w:rPr>
+          <w:highlight w:val="green"/>
+        </w:rPr>
         <w:t xml:space="preserve">Call </w:t>
       </w:r>
       <w:proofErr w:type="spellStart"/>
       <w:r>
+        <w:rPr>
+          <w:highlight w:val="green"/>
+        </w:rPr>
         <w:t>MeshRender</w:t>
       </w:r>
       <w:proofErr w:type="spellEnd"/>
       <w:r>
+        <w:rPr>
+          <w:highlight w:val="green"/>
+        </w:rPr>
         <w:t xml:space="preserve">, passing the </w:t>
       </w:r>
       <w:r>
+        <w:rPr>
+          <w:highlight w:val="green"/>
+        </w:rPr>
         <w:t>M</w:t>
       </w:r>
       <w:r>
+        <w:rPr>
+          <w:highlight w:val="green"/>
+        </w:rPr>
         <w:t>esh from the sprite</w:t>
       </w:r>
       <w:r>
+        <w:rPr>
+          <w:highlight w:val="green"/>
+        </w:rPr>
         <w:t>.</w:t>
       </w:r>
     </w:p>

</xml_diff>

<commit_message>
🧠 implement Physics.c functions
PhysicsCreate, PhysicsFree, PhysicsRead, PhysicsGetAcceleration, PhysicsGetVelocity, PhysicsGetOldTranslation, PhysicsSetAcceleration, PhysicsSetVelocity, and PhysicsUpdate
</commit_message>
<xml_diff>
--- a/Project2-Graphics.docx
+++ b/Project2-Graphics.docx
@@ -1831,8 +1831,14 @@
           <w:ilvl w:val="1"/>
           <w:numId w:val="18"/>
         </w:numPr>
-      </w:pPr>
-      <w:r>
+        <w:rPr>
+          <w:highlight w:val="green"/>
+        </w:rPr>
+      </w:pPr>
+      <w:r>
+        <w:rPr>
+          <w:highlight w:val="green"/>
+        </w:rPr>
         <w:t>Get the translation from the transform component.</w:t>
       </w:r>
     </w:p>
@@ -1843,25 +1849,46 @@
           <w:ilvl w:val="1"/>
           <w:numId w:val="18"/>
         </w:numPr>
-      </w:pPr>
-      <w:r>
+        <w:rPr>
+          <w:highlight w:val="green"/>
+        </w:rPr>
+      </w:pPr>
+      <w:r>
+        <w:rPr>
+          <w:highlight w:val="green"/>
+        </w:rPr>
         <w:t>Store the translation (</w:t>
       </w:r>
       <w:r>
+        <w:rPr>
+          <w:highlight w:val="green"/>
+        </w:rPr>
         <w:t xml:space="preserve">as </w:t>
       </w:r>
       <w:proofErr w:type="spellStart"/>
       <w:r>
+        <w:rPr>
+          <w:highlight w:val="green"/>
+        </w:rPr>
         <w:t>oldTranslation</w:t>
       </w:r>
       <w:proofErr w:type="spellEnd"/>
       <w:r>
+        <w:rPr>
+          <w:highlight w:val="green"/>
+        </w:rPr>
         <w:t xml:space="preserve">) in the </w:t>
       </w:r>
       <w:r>
+        <w:rPr>
+          <w:highlight w:val="green"/>
+        </w:rPr>
         <w:t>P</w:t>
       </w:r>
       <w:r>
+        <w:rPr>
+          <w:highlight w:val="green"/>
+        </w:rPr>
         <w:t>hysics component.</w:t>
       </w:r>
     </w:p>
@@ -1872,8 +1899,14 @@
           <w:ilvl w:val="1"/>
           <w:numId w:val="18"/>
         </w:numPr>
-      </w:pPr>
-      <w:r>
+        <w:rPr>
+          <w:highlight w:val="green"/>
+        </w:rPr>
+      </w:pPr>
+      <w:r>
+        <w:rPr>
+          <w:highlight w:val="green"/>
+        </w:rPr>
         <w:t>Use the Vector2DScaleAdd function to perform the following calculation:</w:t>
       </w:r>
     </w:p>
@@ -1896,8 +1929,14 @@
           <w:ilvl w:val="1"/>
           <w:numId w:val="18"/>
         </w:numPr>
-      </w:pPr>
-      <w:r>
+        <w:rPr>
+          <w:highlight w:val="green"/>
+        </w:rPr>
+      </w:pPr>
+      <w:r>
+        <w:rPr>
+          <w:highlight w:val="green"/>
+        </w:rPr>
         <w:t>Use the Vector2DScaleAdd function to perform the following calculation:</w:t>
       </w:r>
     </w:p>
@@ -1920,8 +1959,14 @@
           <w:ilvl w:val="1"/>
           <w:numId w:val="18"/>
         </w:numPr>
-      </w:pPr>
-      <w:r>
+        <w:rPr>
+          <w:highlight w:val="green"/>
+        </w:rPr>
+      </w:pPr>
+      <w:r>
+        <w:rPr>
+          <w:highlight w:val="green"/>
+        </w:rPr>
         <w:t>Store the new translation in the transform component.</w:t>
       </w:r>
     </w:p>
@@ -1932,14 +1977,26 @@
           <w:ilvl w:val="1"/>
           <w:numId w:val="18"/>
         </w:numPr>
-      </w:pPr>
-      <w:r>
+        <w:rPr>
+          <w:highlight w:val="yellow"/>
+        </w:rPr>
+      </w:pPr>
+      <w:r>
+        <w:rPr>
+          <w:highlight w:val="yellow"/>
+        </w:rPr>
         <w:t xml:space="preserve">NOTE: A grade penalty will be applied if you </w:t>
       </w:r>
       <w:r>
+        <w:rPr>
+          <w:highlight w:val="yellow"/>
+        </w:rPr>
         <w:t>do not use</w:t>
       </w:r>
       <w:r>
+        <w:rPr>
+          <w:highlight w:val="yellow"/>
+        </w:rPr>
         <w:t xml:space="preserve"> the Vector2DScaleAdd function, as stated above.</w:t>
       </w:r>
     </w:p>

</xml_diff>

<commit_message>
✨ implement EntityRead and related functions
</commit_message>
<xml_diff>
--- a/Project2-Graphics.docx
+++ b/Project2-Graphics.docx
@@ -2298,23 +2298,44 @@
           <w:ilvl w:val="1"/>
           <w:numId w:val="19"/>
         </w:numPr>
-      </w:pPr>
-      <w:r>
+        <w:rPr>
+          <w:highlight w:val="green"/>
+        </w:rPr>
+      </w:pPr>
+      <w:r>
+        <w:rPr>
+          <w:highlight w:val="green"/>
+        </w:rPr>
         <w:t xml:space="preserve">If the </w:t>
       </w:r>
       <w:r>
+        <w:rPr>
+          <w:highlight w:val="green"/>
+        </w:rPr>
         <w:t>E</w:t>
       </w:r>
       <w:r>
+        <w:rPr>
+          <w:highlight w:val="green"/>
+        </w:rPr>
         <w:t>ntity</w:t>
       </w:r>
       <w:r>
+        <w:rPr>
+          <w:highlight w:val="green"/>
+        </w:rPr>
         <w:t xml:space="preserve"> and </w:t>
       </w:r>
       <w:r>
+        <w:rPr>
+          <w:highlight w:val="green"/>
+        </w:rPr>
         <w:t>S</w:t>
       </w:r>
       <w:r>
+        <w:rPr>
+          <w:highlight w:val="green"/>
+        </w:rPr>
         <w:t>tream pointers are not NULL,</w:t>
       </w:r>
     </w:p>
@@ -2325,11 +2346,20 @@
           <w:ilvl w:val="2"/>
           <w:numId w:val="19"/>
         </w:numPr>
-      </w:pPr>
-      <w:r>
+        <w:rPr>
+          <w:highlight w:val="green"/>
+        </w:rPr>
+      </w:pPr>
+      <w:r>
+        <w:rPr>
+          <w:highlight w:val="green"/>
+        </w:rPr>
         <w:t>Read a token from the stream</w:t>
       </w:r>
       <w:r>
+        <w:rPr>
+          <w:highlight w:val="green"/>
+        </w:rPr>
         <w:t>.</w:t>
       </w:r>
     </w:p>
@@ -2340,23 +2370,44 @@
           <w:ilvl w:val="2"/>
           <w:numId w:val="19"/>
         </w:numPr>
-      </w:pPr>
-      <w:r>
+        <w:rPr>
+          <w:highlight w:val="green"/>
+        </w:rPr>
+      </w:pPr>
+      <w:r>
+        <w:rPr>
+          <w:highlight w:val="green"/>
+        </w:rPr>
         <w:t>Use the token to s</w:t>
       </w:r>
       <w:r>
+        <w:rPr>
+          <w:highlight w:val="green"/>
+        </w:rPr>
         <w:t xml:space="preserve">et the </w:t>
       </w:r>
       <w:r>
+        <w:rPr>
+          <w:highlight w:val="green"/>
+        </w:rPr>
         <w:t>E</w:t>
       </w:r>
       <w:r>
+        <w:rPr>
+          <w:highlight w:val="green"/>
+        </w:rPr>
         <w:t>ntity</w:t>
       </w:r>
       <w:r>
+        <w:rPr>
+          <w:highlight w:val="green"/>
+        </w:rPr>
         <w:t>’s name</w:t>
       </w:r>
       <w:r>
+        <w:rPr>
+          <w:highlight w:val="green"/>
+        </w:rPr>
         <w:t>.</w:t>
       </w:r>
     </w:p>
@@ -2367,8 +2418,14 @@
           <w:ilvl w:val="2"/>
           <w:numId w:val="19"/>
         </w:numPr>
-      </w:pPr>
-      <w:r>
+        <w:rPr>
+          <w:highlight w:val="green"/>
+        </w:rPr>
+      </w:pPr>
+      <w:r>
+        <w:rPr>
+          <w:highlight w:val="green"/>
+        </w:rPr>
         <w:t>While (true)</w:t>
       </w:r>
     </w:p>
@@ -2379,11 +2436,20 @@
           <w:ilvl w:val="3"/>
           <w:numId w:val="19"/>
         </w:numPr>
-      </w:pPr>
-      <w:r>
+        <w:rPr>
+          <w:highlight w:val="green"/>
+        </w:rPr>
+      </w:pPr>
+      <w:r>
+        <w:rPr>
+          <w:highlight w:val="green"/>
+        </w:rPr>
         <w:t>Read a token from the stream</w:t>
       </w:r>
       <w:r>
+        <w:rPr>
+          <w:highlight w:val="green"/>
+        </w:rPr>
         <w:t>.</w:t>
       </w:r>
     </w:p>
@@ -2394,8 +2460,14 @@
           <w:ilvl w:val="3"/>
           <w:numId w:val="19"/>
         </w:numPr>
-      </w:pPr>
-      <w:r>
+        <w:rPr>
+          <w:highlight w:val="green"/>
+        </w:rPr>
+      </w:pPr>
+      <w:r>
+        <w:rPr>
+          <w:highlight w:val="green"/>
+        </w:rPr>
         <w:t>If “token” contains “Transform”,</w:t>
       </w:r>
     </w:p>
@@ -2406,24 +2478,42 @@
           <w:ilvl w:val="4"/>
           <w:numId w:val="20"/>
         </w:numPr>
-      </w:pPr>
-      <w:r>
+        <w:rPr>
+          <w:highlight w:val="green"/>
+        </w:rPr>
+      </w:pPr>
+      <w:r>
+        <w:rPr>
+          <w:highlight w:val="green"/>
+        </w:rPr>
         <w:t xml:space="preserve">Create a new transform component using </w:t>
       </w:r>
       <w:proofErr w:type="spellStart"/>
       <w:proofErr w:type="gramStart"/>
       <w:r>
+        <w:rPr>
+          <w:highlight w:val="green"/>
+        </w:rPr>
         <w:t>TransformCreate</w:t>
       </w:r>
       <w:proofErr w:type="spellEnd"/>
       <w:r>
+        <w:rPr>
+          <w:highlight w:val="green"/>
+        </w:rPr>
         <w:t>(</w:t>
       </w:r>
       <w:proofErr w:type="gramEnd"/>
       <w:r>
+        <w:rPr>
+          <w:highlight w:val="green"/>
+        </w:rPr>
         <w:t>)</w:t>
       </w:r>
       <w:r>
+        <w:rPr>
+          <w:highlight w:val="green"/>
+        </w:rPr>
         <w:t>.</w:t>
       </w:r>
     </w:p>
@@ -2434,24 +2524,42 @@
           <w:ilvl w:val="4"/>
           <w:numId w:val="20"/>
         </w:numPr>
-      </w:pPr>
-      <w:r>
+        <w:rPr>
+          <w:highlight w:val="green"/>
+        </w:rPr>
+      </w:pPr>
+      <w:r>
+        <w:rPr>
+          <w:highlight w:val="green"/>
+        </w:rPr>
         <w:t xml:space="preserve">Call </w:t>
       </w:r>
       <w:proofErr w:type="spellStart"/>
       <w:proofErr w:type="gramStart"/>
       <w:r>
+        <w:rPr>
+          <w:highlight w:val="green"/>
+        </w:rPr>
         <w:t>TransformRead</w:t>
       </w:r>
       <w:proofErr w:type="spellEnd"/>
       <w:r>
+        <w:rPr>
+          <w:highlight w:val="green"/>
+        </w:rPr>
         <w:t>(</w:t>
       </w:r>
       <w:proofErr w:type="gramEnd"/>
       <w:r>
+        <w:rPr>
+          <w:highlight w:val="green"/>
+        </w:rPr>
         <w:t>), passing the created transform</w:t>
       </w:r>
       <w:r>
+        <w:rPr>
+          <w:highlight w:val="green"/>
+        </w:rPr>
         <w:t>.</w:t>
       </w:r>
     </w:p>
@@ -2462,14 +2570,26 @@
           <w:ilvl w:val="4"/>
           <w:numId w:val="20"/>
         </w:numPr>
-      </w:pPr>
-      <w:r>
+        <w:rPr>
+          <w:highlight w:val="green"/>
+        </w:rPr>
+      </w:pPr>
+      <w:r>
+        <w:rPr>
+          <w:highlight w:val="green"/>
+        </w:rPr>
         <w:t xml:space="preserve">Add the transform to the </w:t>
       </w:r>
       <w:r>
+        <w:rPr>
+          <w:highlight w:val="green"/>
+        </w:rPr>
         <w:t>entity</w:t>
       </w:r>
       <w:r>
+        <w:rPr>
+          <w:highlight w:val="green"/>
+        </w:rPr>
         <w:t>.</w:t>
       </w:r>
     </w:p>
@@ -2480,8 +2600,14 @@
           <w:ilvl w:val="3"/>
           <w:numId w:val="19"/>
         </w:numPr>
-      </w:pPr>
-      <w:r>
+        <w:rPr>
+          <w:highlight w:val="green"/>
+        </w:rPr>
+      </w:pPr>
+      <w:r>
+        <w:rPr>
+          <w:highlight w:val="green"/>
+        </w:rPr>
         <w:t>Else if “token” contains “Physics”,</w:t>
       </w:r>
     </w:p>
@@ -2492,12 +2618,21 @@
           <w:ilvl w:val="4"/>
           <w:numId w:val="19"/>
         </w:numPr>
-      </w:pPr>
-      <w:r>
+        <w:rPr>
+          <w:highlight w:val="green"/>
+        </w:rPr>
+      </w:pPr>
+      <w:r>
+        <w:rPr>
+          <w:highlight w:val="green"/>
+        </w:rPr>
         <w:lastRenderedPageBreak/>
         <w:t>Repeat steps 1-3 above, replacing “Transform” with “Physics”</w:t>
       </w:r>
       <w:r>
+        <w:rPr>
+          <w:highlight w:val="green"/>
+        </w:rPr>
         <w:t>.</w:t>
       </w:r>
     </w:p>
@@ -2508,8 +2643,14 @@
           <w:ilvl w:val="3"/>
           <w:numId w:val="19"/>
         </w:numPr>
-      </w:pPr>
-      <w:r>
+        <w:rPr>
+          <w:highlight w:val="green"/>
+        </w:rPr>
+      </w:pPr>
+      <w:r>
+        <w:rPr>
+          <w:highlight w:val="green"/>
+        </w:rPr>
         <w:t>Else if “token” contains “Sprite”,</w:t>
       </w:r>
     </w:p>
@@ -2520,11 +2661,20 @@
           <w:ilvl w:val="4"/>
           <w:numId w:val="19"/>
         </w:numPr>
-      </w:pPr>
-      <w:r>
+        <w:rPr>
+          <w:highlight w:val="green"/>
+        </w:rPr>
+      </w:pPr>
+      <w:r>
+        <w:rPr>
+          <w:highlight w:val="green"/>
+        </w:rPr>
         <w:t>Repeat steps 1-3 above, replacing “Transform” with “Sprite”</w:t>
       </w:r>
       <w:r>
+        <w:rPr>
+          <w:highlight w:val="green"/>
+        </w:rPr>
         <w:t>.</w:t>
       </w:r>
     </w:p>
@@ -2535,8 +2685,14 @@
           <w:ilvl w:val="3"/>
           <w:numId w:val="19"/>
         </w:numPr>
-      </w:pPr>
-      <w:r>
+        <w:rPr>
+          <w:highlight w:val="green"/>
+        </w:rPr>
+      </w:pPr>
+      <w:r>
+        <w:rPr>
+          <w:highlight w:val="green"/>
+        </w:rPr>
         <w:t>Else if “token” is empty (zero-length string),</w:t>
       </w:r>
     </w:p>
@@ -2547,11 +2703,20 @@
           <w:ilvl w:val="4"/>
           <w:numId w:val="19"/>
         </w:numPr>
-      </w:pPr>
-      <w:r>
+        <w:rPr>
+          <w:highlight w:val="green"/>
+        </w:rPr>
+      </w:pPr>
+      <w:r>
+        <w:rPr>
+          <w:highlight w:val="green"/>
+        </w:rPr>
         <w:t>Break out of the while-loop</w:t>
       </w:r>
       <w:r>
+        <w:rPr>
+          <w:highlight w:val="green"/>
+        </w:rPr>
         <w:t>.</w:t>
       </w:r>
     </w:p>

</xml_diff>

<commit_message>
♻️ add scene management via key trigger
</commit_message>
<xml_diff>
--- a/Project2-Graphics.docx
+++ b/Project2-Graphics.docx
@@ -3518,8 +3518,14 @@
           <w:ilvl w:val="0"/>
           <w:numId w:val="1"/>
         </w:numPr>
-      </w:pPr>
-      <w:r>
+        <w:rPr>
+          <w:highlight w:val="green"/>
+        </w:rPr>
+      </w:pPr>
+      <w:r>
+        <w:rPr>
+          <w:highlight w:val="green"/>
+        </w:rPr>
         <w:t>You must make the following changes to this file for Project 2:</w:t>
       </w:r>
     </w:p>

</xml_diff>

<commit_message>
🚧 add Mesh and SpriteSource loading
</commit_message>
<xml_diff>
--- a/Project2-Graphics.docx
+++ b/Project2-Graphics.docx
@@ -3779,8 +3779,14 @@
           <w:ilvl w:val="0"/>
           <w:numId w:val="1"/>
         </w:numPr>
-      </w:pPr>
-      <w:r>
+        <w:rPr>
+          <w:highlight w:val="green"/>
+        </w:rPr>
+      </w:pPr>
+      <w:r>
+        <w:rPr>
+          <w:highlight w:val="green"/>
+        </w:rPr>
         <w:t>There is no need to make any changes to this file for Project 2.</w:t>
       </w:r>
     </w:p>
@@ -3833,14 +3839,26 @@
           <w:ilvl w:val="0"/>
           <w:numId w:val="1"/>
         </w:numPr>
-      </w:pPr>
-      <w:r>
+        <w:rPr>
+          <w:highlight w:val="yellow"/>
+        </w:rPr>
+      </w:pPr>
+      <w:r>
+        <w:rPr>
+          <w:highlight w:val="yellow"/>
+        </w:rPr>
         <w:t>You must make the following ch</w:t>
       </w:r>
       <w:r>
+        <w:rPr>
+          <w:highlight w:val="yellow"/>
+        </w:rPr>
         <w:t>anges to this file for Project 2</w:t>
       </w:r>
       <w:r>
+        <w:rPr>
+          <w:highlight w:val="yellow"/>
+        </w:rPr>
         <w:t>:</w:t>
       </w:r>
     </w:p>
@@ -3864,8 +3882,14 @@
           <w:ilvl w:val="2"/>
           <w:numId w:val="1"/>
         </w:numPr>
-      </w:pPr>
-      <w:r>
+        <w:rPr>
+          <w:highlight w:val="green"/>
+        </w:rPr>
+      </w:pPr>
+      <w:r>
+        <w:rPr>
+          <w:highlight w:val="green"/>
+        </w:rPr>
         <w:t>Add variables of the following types to the Level1Scene structure:</w:t>
       </w:r>
     </w:p>
@@ -3989,8 +4013,14 @@
           <w:ilvl w:val="2"/>
           <w:numId w:val="1"/>
         </w:numPr>
-      </w:pPr>
-      <w:r>
+        <w:rPr>
+          <w:highlight w:val="green"/>
+        </w:rPr>
+      </w:pPr>
+      <w:r>
+        <w:rPr>
+          <w:highlight w:val="green"/>
+        </w:rPr>
         <w:t>Add the following constants:</w:t>
       </w:r>
     </w:p>
@@ -4565,28 +4595,52 @@
           <w:ilvl w:val="2"/>
           <w:numId w:val="1"/>
         </w:numPr>
-      </w:pPr>
-      <w:r>
+        <w:rPr>
+          <w:highlight w:val="green"/>
+        </w:rPr>
+      </w:pPr>
+      <w:r>
+        <w:rPr>
+          <w:highlight w:val="green"/>
+        </w:rPr>
         <w:t>Read t</w:t>
       </w:r>
       <w:r>
+        <w:rPr>
+          <w:highlight w:val="green"/>
+        </w:rPr>
         <w:t>he initial value of “</w:t>
       </w:r>
       <w:proofErr w:type="spellStart"/>
       <w:r>
+        <w:rPr>
+          <w:highlight w:val="green"/>
+        </w:rPr>
         <w:t>numLives</w:t>
       </w:r>
       <w:proofErr w:type="spellEnd"/>
       <w:r>
+        <w:rPr>
+          <w:highlight w:val="green"/>
+        </w:rPr>
         <w:t>” from a file named “</w:t>
       </w:r>
       <w:r>
+        <w:rPr>
+          <w:highlight w:val="green"/>
+        </w:rPr>
         <w:t>Data/</w:t>
       </w:r>
       <w:r>
+        <w:rPr>
+          <w:highlight w:val="green"/>
+        </w:rPr>
         <w:t>Level1_Lives.txt” (provided)</w:t>
       </w:r>
       <w:r>
+        <w:rPr>
+          <w:highlight w:val="green"/>
+        </w:rPr>
         <w:t>.</w:t>
       </w:r>
     </w:p>
@@ -4597,8 +4651,14 @@
           <w:ilvl w:val="2"/>
           <w:numId w:val="1"/>
         </w:numPr>
-      </w:pPr>
-      <w:r>
+        <w:rPr>
+          <w:highlight w:val="green"/>
+        </w:rPr>
+      </w:pPr>
+      <w:r>
+        <w:rPr>
+          <w:highlight w:val="green"/>
+        </w:rPr>
         <w:t>Create a Mesh object.</w:t>
       </w:r>
     </w:p>
@@ -4609,25 +4669,46 @@
           <w:ilvl w:val="2"/>
           <w:numId w:val="1"/>
         </w:numPr>
-      </w:pPr>
-      <w:r>
+        <w:rPr>
+          <w:highlight w:val="green"/>
+        </w:rPr>
+      </w:pPr>
+      <w:r>
+        <w:rPr>
+          <w:highlight w:val="green"/>
+        </w:rPr>
         <w:t xml:space="preserve">Using the newly created Mesh object, call </w:t>
       </w:r>
       <w:proofErr w:type="spellStart"/>
       <w:r>
+        <w:rPr>
+          <w:highlight w:val="green"/>
+        </w:rPr>
         <w:t>MeshBuildQuad</w:t>
       </w:r>
       <w:proofErr w:type="spellEnd"/>
       <w:r>
+        <w:rPr>
+          <w:highlight w:val="green"/>
+        </w:rPr>
         <w:t xml:space="preserve"> </w:t>
       </w:r>
       <w:r>
+        <w:rPr>
+          <w:highlight w:val="green"/>
+        </w:rPr>
         <w:t xml:space="preserve">with the following </w:t>
       </w:r>
       <w:r>
+        <w:rPr>
+          <w:highlight w:val="green"/>
+        </w:rPr>
         <w:t xml:space="preserve">additional </w:t>
       </w:r>
       <w:r>
+        <w:rPr>
+          <w:highlight w:val="green"/>
+        </w:rPr>
         <w:t>parameters:</w:t>
       </w:r>
     </w:p>
@@ -4777,16 +4858,28 @@
           <w:ilvl w:val="2"/>
           <w:numId w:val="1"/>
         </w:numPr>
-      </w:pPr>
-      <w:r>
+        <w:rPr>
+          <w:highlight w:val="green"/>
+        </w:rPr>
+      </w:pPr>
+      <w:r>
+        <w:rPr>
+          <w:highlight w:val="green"/>
+        </w:rPr>
         <w:t xml:space="preserve">Create a </w:t>
       </w:r>
       <w:proofErr w:type="spellStart"/>
       <w:r>
+        <w:rPr>
+          <w:highlight w:val="green"/>
+        </w:rPr>
         <w:t>SpriteSource</w:t>
       </w:r>
       <w:proofErr w:type="spellEnd"/>
       <w:r>
+        <w:rPr>
+          <w:highlight w:val="green"/>
+        </w:rPr>
         <w:t xml:space="preserve"> object.</w:t>
       </w:r>
     </w:p>
@@ -4797,34 +4890,64 @@
           <w:ilvl w:val="2"/>
           <w:numId w:val="1"/>
         </w:numPr>
-      </w:pPr>
-      <w:r>
+        <w:rPr>
+          <w:highlight w:val="green"/>
+        </w:rPr>
+      </w:pPr>
+      <w:r>
+        <w:rPr>
+          <w:highlight w:val="green"/>
+        </w:rPr>
         <w:t>Load</w:t>
       </w:r>
       <w:r>
+        <w:rPr>
+          <w:highlight w:val="green"/>
+        </w:rPr>
         <w:t xml:space="preserve"> a texture </w:t>
       </w:r>
       <w:r>
+        <w:rPr>
+          <w:highlight w:val="green"/>
+        </w:rPr>
         <w:t xml:space="preserve">into the </w:t>
       </w:r>
       <w:proofErr w:type="spellStart"/>
       <w:r>
+        <w:rPr>
+          <w:highlight w:val="green"/>
+        </w:rPr>
         <w:t>SpriteSource</w:t>
       </w:r>
       <w:proofErr w:type="spellEnd"/>
       <w:r>
+        <w:rPr>
+          <w:highlight w:val="green"/>
+        </w:rPr>
         <w:t xml:space="preserve"> </w:t>
       </w:r>
       <w:r>
+        <w:rPr>
+          <w:highlight w:val="green"/>
+        </w:rPr>
         <w:t xml:space="preserve">object </w:t>
       </w:r>
       <w:r>
+        <w:rPr>
+          <w:highlight w:val="green"/>
+        </w:rPr>
         <w:t>with the following parameter</w:t>
       </w:r>
       <w:r>
+        <w:rPr>
+          <w:highlight w:val="green"/>
+        </w:rPr>
         <w:t>s</w:t>
       </w:r>
       <w:r>
+        <w:rPr>
+          <w:highlight w:val="green"/>
+        </w:rPr>
         <w:t>:</w:t>
       </w:r>
     </w:p>

</xml_diff>

<commit_message>
🚧 add Entity and Sprite component init
</commit_message>
<xml_diff>
--- a/Project2-Graphics.docx
+++ b/Project2-Graphics.docx
@@ -5021,42 +5021,73 @@
           <w:ilvl w:val="2"/>
           <w:numId w:val="1"/>
         </w:numPr>
-      </w:pPr>
-      <w:r>
+        <w:rPr>
+          <w:highlight w:val="green"/>
+        </w:rPr>
+      </w:pPr>
+      <w:r>
+        <w:rPr>
+          <w:highlight w:val="green"/>
+        </w:rPr>
         <w:lastRenderedPageBreak/>
         <w:t xml:space="preserve">Create a “Planet” </w:t>
       </w:r>
       <w:r>
+        <w:rPr>
+          <w:highlight w:val="green"/>
+        </w:rPr>
         <w:t>E</w:t>
       </w:r>
       <w:r>
+        <w:rPr>
+          <w:highlight w:val="green"/>
+        </w:rPr>
         <w:t>ntity</w:t>
       </w:r>
       <w:r>
+        <w:rPr>
+          <w:highlight w:val="green"/>
+        </w:rPr>
         <w:t xml:space="preserve"> </w:t>
       </w:r>
       <w:r>
+        <w:rPr>
+          <w:highlight w:val="green"/>
+        </w:rPr>
         <w:t xml:space="preserve">by calling </w:t>
       </w:r>
       <w:proofErr w:type="spellStart"/>
       <w:proofErr w:type="gramStart"/>
       <w:r>
+        <w:rPr>
+          <w:highlight w:val="green"/>
+        </w:rPr>
         <w:t>Entity</w:t>
       </w:r>
       <w:r>
+        <w:rPr>
+          <w:highlight w:val="green"/>
+        </w:rPr>
         <w:t>FactoryBuild</w:t>
       </w:r>
       <w:proofErr w:type="spellEnd"/>
       <w:r>
+        <w:rPr>
+          <w:highlight w:val="green"/>
+        </w:rPr>
         <w:t>(</w:t>
       </w:r>
       <w:proofErr w:type="gramEnd"/>
       <w:r>
+        <w:rPr>
+          <w:highlight w:val="green"/>
+        </w:rPr>
         <w:t>) with the parameter,</w:t>
       </w:r>
       <w:r>
         <w:rPr>
           <w:sz w:val="32"/>
+          <w:highlight w:val="green"/>
         </w:rPr>
         <w:t xml:space="preserve"> </w:t>
       </w:r>
@@ -5066,6 +5097,7 @@
           <w:color w:val="A31515"/>
           <w:sz w:val="22"/>
           <w:szCs w:val="19"/>
+          <w:highlight w:val="green"/>
         </w:rPr>
         <w:t>"./Data/PlanetJump.txt"</w:t>
       </w:r>
@@ -5095,20 +5127,38 @@
           <w:ilvl w:val="3"/>
           <w:numId w:val="1"/>
         </w:numPr>
-      </w:pPr>
-      <w:r>
+        <w:rPr>
+          <w:highlight w:val="green"/>
+        </w:rPr>
+      </w:pPr>
+      <w:r>
+        <w:rPr>
+          <w:highlight w:val="green"/>
+        </w:rPr>
         <w:t xml:space="preserve">Get the </w:t>
       </w:r>
       <w:r>
+        <w:rPr>
+          <w:highlight w:val="green"/>
+        </w:rPr>
         <w:t>E</w:t>
       </w:r>
       <w:r>
+        <w:rPr>
+          <w:highlight w:val="green"/>
+        </w:rPr>
         <w:t>ntity</w:t>
       </w:r>
       <w:r>
+        <w:rPr>
+          <w:highlight w:val="green"/>
+        </w:rPr>
         <w:t>’s sprite</w:t>
       </w:r>
       <w:r>
+        <w:rPr>
+          <w:highlight w:val="green"/>
+        </w:rPr>
         <w:t>.</w:t>
       </w:r>
     </w:p>
@@ -5119,17 +5169,32 @@
           <w:ilvl w:val="3"/>
           <w:numId w:val="1"/>
         </w:numPr>
-      </w:pPr>
-      <w:r>
+        <w:rPr>
+          <w:highlight w:val="green"/>
+        </w:rPr>
+      </w:pPr>
+      <w:r>
+        <w:rPr>
+          <w:highlight w:val="green"/>
+        </w:rPr>
         <w:t xml:space="preserve">Set the </w:t>
       </w:r>
       <w:r>
+        <w:rPr>
+          <w:highlight w:val="green"/>
+        </w:rPr>
         <w:t>S</w:t>
       </w:r>
       <w:r>
+        <w:rPr>
+          <w:highlight w:val="green"/>
+        </w:rPr>
         <w:t>prite’s mesh and sprite source</w:t>
       </w:r>
       <w:r>
+        <w:rPr>
+          <w:highlight w:val="green"/>
+        </w:rPr>
         <w:t>.</w:t>
       </w:r>
     </w:p>
@@ -5140,20 +5205,38 @@
           <w:ilvl w:val="3"/>
           <w:numId w:val="1"/>
         </w:numPr>
-      </w:pPr>
-      <w:r>
+        <w:rPr>
+          <w:highlight w:val="yellow"/>
+        </w:rPr>
+      </w:pPr>
+      <w:r>
+        <w:rPr>
+          <w:highlight w:val="yellow"/>
+        </w:rPr>
         <w:t xml:space="preserve">Set the </w:t>
       </w:r>
       <w:r>
+        <w:rPr>
+          <w:highlight w:val="yellow"/>
+        </w:rPr>
         <w:t>S</w:t>
       </w:r>
       <w:r>
+        <w:rPr>
+          <w:highlight w:val="yellow"/>
+        </w:rPr>
         <w:t xml:space="preserve">prite’s frame index to 0.  While this call is not strictly necessary, it does allow you to test </w:t>
       </w:r>
       <w:r>
+        <w:rPr>
+          <w:highlight w:val="yellow"/>
+        </w:rPr>
         <w:t>whether</w:t>
       </w:r>
       <w:r>
+        <w:rPr>
+          <w:highlight w:val="yellow"/>
+        </w:rPr>
         <w:t xml:space="preserve"> the trace message is written properly.</w:t>
       </w:r>
     </w:p>
@@ -5164,17 +5247,32 @@
           <w:ilvl w:val="2"/>
           <w:numId w:val="1"/>
         </w:numPr>
-      </w:pPr>
-      <w:r>
+        <w:rPr>
+          <w:highlight w:val="green"/>
+        </w:rPr>
+      </w:pPr>
+      <w:r>
+        <w:rPr>
+          <w:highlight w:val="green"/>
+        </w:rPr>
         <w:t xml:space="preserve">Set </w:t>
       </w:r>
       <w:r>
+        <w:rPr>
+          <w:highlight w:val="green"/>
+        </w:rPr>
         <w:t xml:space="preserve">the </w:t>
       </w:r>
       <w:r>
+        <w:rPr>
+          <w:highlight w:val="green"/>
+        </w:rPr>
         <w:t>background color to white (1,1,1)</w:t>
       </w:r>
       <w:r>
+        <w:rPr>
+          <w:highlight w:val="green"/>
+        </w:rPr>
         <w:t>.</w:t>
       </w:r>
     </w:p>
@@ -5185,17 +5283,32 @@
           <w:ilvl w:val="2"/>
           <w:numId w:val="1"/>
         </w:numPr>
-      </w:pPr>
-      <w:r>
+        <w:rPr>
+          <w:highlight w:val="green"/>
+        </w:rPr>
+      </w:pPr>
+      <w:r>
+        <w:rPr>
+          <w:highlight w:val="green"/>
+        </w:rPr>
         <w:t xml:space="preserve">Set </w:t>
       </w:r>
       <w:r>
+        <w:rPr>
+          <w:highlight w:val="green"/>
+        </w:rPr>
         <w:t xml:space="preserve">the </w:t>
       </w:r>
       <w:r>
+        <w:rPr>
+          <w:highlight w:val="green"/>
+        </w:rPr>
         <w:t>blend mode to blend</w:t>
       </w:r>
       <w:r>
+        <w:rPr>
+          <w:highlight w:val="green"/>
+        </w:rPr>
         <w:t>.</w:t>
       </w:r>
     </w:p>

</xml_diff>

<commit_message>
🚧 add simple platformer movement system
left/right, jump, and landing physics
</commit_message>
<xml_diff>
--- a/Project2-Graphics.docx
+++ b/Project2-Graphics.docx
@@ -5343,23 +5343,39 @@
           <w:ilvl w:val="2"/>
           <w:numId w:val="1"/>
         </w:numPr>
-      </w:pPr>
-      <w:r>
+        <w:rPr>
+          <w:highlight w:val="green"/>
+        </w:rPr>
+      </w:pPr>
+      <w:r>
+        <w:rPr>
+          <w:highlight w:val="green"/>
+        </w:rPr>
         <w:t xml:space="preserve">Create a new </w:t>
       </w:r>
       <w:r>
         <w:rPr>
           <w:i/>
+          <w:highlight w:val="green"/>
         </w:rPr>
         <w:t xml:space="preserve">private </w:t>
       </w:r>
       <w:r>
+        <w:rPr>
+          <w:highlight w:val="green"/>
+        </w:rPr>
         <w:t xml:space="preserve">function for moving the “Planet” </w:t>
       </w:r>
       <w:r>
+        <w:rPr>
+          <w:highlight w:val="green"/>
+        </w:rPr>
         <w:t>entity</w:t>
       </w:r>
       <w:r>
+        <w:rPr>
+          <w:highlight w:val="green"/>
+        </w:rPr>
         <w:t>.</w:t>
       </w:r>
     </w:p>
@@ -5485,29 +5501,56 @@
           <w:ilvl w:val="2"/>
           <w:numId w:val="1"/>
         </w:numPr>
-      </w:pPr>
-      <w:r>
+        <w:rPr>
+          <w:highlight w:val="green"/>
+        </w:rPr>
+      </w:pPr>
+      <w:r>
+        <w:rPr>
+          <w:highlight w:val="green"/>
+        </w:rPr>
         <w:t xml:space="preserve">Get the </w:t>
       </w:r>
       <w:r>
+        <w:rPr>
+          <w:highlight w:val="green"/>
+        </w:rPr>
         <w:t>P</w:t>
       </w:r>
       <w:r>
+        <w:rPr>
+          <w:highlight w:val="green"/>
+        </w:rPr>
         <w:t xml:space="preserve">hysics and </w:t>
       </w:r>
       <w:r>
+        <w:rPr>
+          <w:highlight w:val="green"/>
+        </w:rPr>
         <w:t>T</w:t>
       </w:r>
       <w:r>
+        <w:rPr>
+          <w:highlight w:val="green"/>
+        </w:rPr>
         <w:t xml:space="preserve">ransform components from the </w:t>
       </w:r>
       <w:r>
+        <w:rPr>
+          <w:highlight w:val="green"/>
+        </w:rPr>
         <w:t>E</w:t>
       </w:r>
       <w:r>
+        <w:rPr>
+          <w:highlight w:val="green"/>
+        </w:rPr>
         <w:t>ntity</w:t>
       </w:r>
       <w:r>
+        <w:rPr>
+          <w:highlight w:val="green"/>
+        </w:rPr>
         <w:t>.</w:t>
       </w:r>
     </w:p>
@@ -5518,11 +5561,20 @@
           <w:ilvl w:val="2"/>
           <w:numId w:val="1"/>
         </w:numPr>
-      </w:pPr>
-      <w:r>
+        <w:rPr>
+          <w:highlight w:val="green"/>
+        </w:rPr>
+      </w:pPr>
+      <w:r>
+        <w:rPr>
+          <w:highlight w:val="green"/>
+        </w:rPr>
         <w:t>Verify that the pointers are valid</w:t>
       </w:r>
       <w:r>
+        <w:rPr>
+          <w:highlight w:val="green"/>
+        </w:rPr>
         <w:t>.</w:t>
       </w:r>
     </w:p>
@@ -5533,23 +5585,44 @@
           <w:ilvl w:val="2"/>
           <w:numId w:val="1"/>
         </w:numPr>
-      </w:pPr>
-      <w:r>
+        <w:rPr>
+          <w:highlight w:val="green"/>
+        </w:rPr>
+      </w:pPr>
+      <w:r>
+        <w:rPr>
+          <w:highlight w:val="green"/>
+        </w:rPr>
         <w:t>Get</w:t>
       </w:r>
       <w:r>
+        <w:rPr>
+          <w:highlight w:val="green"/>
+        </w:rPr>
         <w:t xml:space="preserve"> the current velocity from the </w:t>
       </w:r>
       <w:r>
+        <w:rPr>
+          <w:highlight w:val="green"/>
+        </w:rPr>
         <w:t>P</w:t>
       </w:r>
       <w:r>
+        <w:rPr>
+          <w:highlight w:val="green"/>
+        </w:rPr>
         <w:t>hysics component</w:t>
       </w:r>
       <w:r>
+        <w:rPr>
+          <w:highlight w:val="green"/>
+        </w:rPr>
         <w:t xml:space="preserve"> and store it in a local variable. (Hint: you will need to dereference the return value)</w:t>
       </w:r>
       <w:r>
+        <w:rPr>
+          <w:highlight w:val="green"/>
+        </w:rPr>
         <w:t>.</w:t>
       </w:r>
     </w:p>
@@ -5560,8 +5633,14 @@
           <w:ilvl w:val="2"/>
           <w:numId w:val="1"/>
         </w:numPr>
-      </w:pPr>
-      <w:r>
+        <w:rPr>
+          <w:highlight w:val="green"/>
+        </w:rPr>
+      </w:pPr>
+      <w:r>
+        <w:rPr>
+          <w:highlight w:val="green"/>
+        </w:rPr>
         <w:t>Check for VK_LEFT and VK_RIGHT key presses, as follows:</w:t>
       </w:r>
     </w:p>
@@ -5572,30 +5651,48 @@
           <w:ilvl w:val="3"/>
           <w:numId w:val="1"/>
         </w:numPr>
-      </w:pPr>
-      <w:r>
+        <w:rPr>
+          <w:highlight w:val="green"/>
+        </w:rPr>
+      </w:pPr>
+      <w:r>
+        <w:rPr>
+          <w:highlight w:val="green"/>
+        </w:rPr>
         <w:t xml:space="preserve">If VK_LEFT is pressed, set </w:t>
       </w:r>
       <w:proofErr w:type="spellStart"/>
       <w:r>
+        <w:rPr>
+          <w:highlight w:val="green"/>
+        </w:rPr>
         <w:t>velocity</w:t>
       </w:r>
       <w:r>
+        <w:rPr>
+          <w:highlight w:val="green"/>
+        </w:rPr>
         <w:t>.x</w:t>
       </w:r>
       <w:proofErr w:type="spellEnd"/>
       <w:r>
-        <w:t xml:space="preserve"> = -</w:t>
-      </w:r>
-      <w:r>
-        <w:t xml:space="preserve"> </w:t>
+        <w:rPr>
+          <w:highlight w:val="green"/>
+        </w:rPr>
+        <w:t xml:space="preserve"> = - </w:t>
       </w:r>
       <w:proofErr w:type="spellStart"/>
       <w:r>
+        <w:rPr>
+          <w:highlight w:val="green"/>
+        </w:rPr>
         <w:t>moveVelocity</w:t>
       </w:r>
       <w:proofErr w:type="spellEnd"/>
       <w:r>
+        <w:rPr>
+          <w:highlight w:val="green"/>
+        </w:rPr>
         <w:t>.</w:t>
       </w:r>
     </w:p>
@@ -5606,27 +5703,48 @@
           <w:ilvl w:val="3"/>
           <w:numId w:val="1"/>
         </w:numPr>
-      </w:pPr>
-      <w:r>
+        <w:rPr>
+          <w:highlight w:val="green"/>
+        </w:rPr>
+      </w:pPr>
+      <w:r>
+        <w:rPr>
+          <w:highlight w:val="green"/>
+        </w:rPr>
         <w:t xml:space="preserve">If VK_RIGHT is pressed, set </w:t>
       </w:r>
       <w:proofErr w:type="spellStart"/>
       <w:r>
+        <w:rPr>
+          <w:highlight w:val="green"/>
+        </w:rPr>
         <w:t>velocity</w:t>
       </w:r>
       <w:r>
+        <w:rPr>
+          <w:highlight w:val="green"/>
+        </w:rPr>
         <w:t>.x</w:t>
       </w:r>
       <w:proofErr w:type="spellEnd"/>
       <w:r>
+        <w:rPr>
+          <w:highlight w:val="green"/>
+        </w:rPr>
         <w:t xml:space="preserve"> = </w:t>
       </w:r>
       <w:proofErr w:type="spellStart"/>
       <w:r>
+        <w:rPr>
+          <w:highlight w:val="green"/>
+        </w:rPr>
         <w:t>moveVelocity</w:t>
       </w:r>
       <w:proofErr w:type="spellEnd"/>
       <w:r>
+        <w:rPr>
+          <w:highlight w:val="green"/>
+        </w:rPr>
         <w:t>.</w:t>
       </w:r>
     </w:p>
@@ -5637,22 +5755,40 @@
           <w:ilvl w:val="3"/>
           <w:numId w:val="1"/>
         </w:numPr>
-      </w:pPr>
-      <w:r>
+        <w:rPr>
+          <w:highlight w:val="green"/>
+        </w:rPr>
+      </w:pPr>
+      <w:r>
+        <w:rPr>
+          <w:highlight w:val="green"/>
+        </w:rPr>
         <w:t xml:space="preserve">If neither is pressed, set </w:t>
       </w:r>
       <w:proofErr w:type="spellStart"/>
       <w:r>
+        <w:rPr>
+          <w:highlight w:val="green"/>
+        </w:rPr>
         <w:t>velocity</w:t>
       </w:r>
       <w:r>
+        <w:rPr>
+          <w:highlight w:val="green"/>
+        </w:rPr>
         <w:t>.x</w:t>
       </w:r>
       <w:proofErr w:type="spellEnd"/>
       <w:r>
+        <w:rPr>
+          <w:highlight w:val="green"/>
+        </w:rPr>
         <w:t xml:space="preserve"> = 0</w:t>
       </w:r>
       <w:r>
+        <w:rPr>
+          <w:highlight w:val="green"/>
+        </w:rPr>
         <w:t>.</w:t>
       </w:r>
     </w:p>
@@ -5688,29 +5824,50 @@
           <w:ilvl w:val="3"/>
           <w:numId w:val="1"/>
         </w:numPr>
-      </w:pPr>
-      <w:r>
+        <w:rPr>
+          <w:highlight w:val="green"/>
+        </w:rPr>
+      </w:pPr>
+      <w:r>
+        <w:rPr>
+          <w:highlight w:val="green"/>
+        </w:rPr>
         <w:t xml:space="preserve">Set </w:t>
       </w:r>
       <w:proofErr w:type="spellStart"/>
       <w:proofErr w:type="gramStart"/>
       <w:r>
+        <w:rPr>
+          <w:highlight w:val="green"/>
+        </w:rPr>
         <w:t>velocity</w:t>
       </w:r>
       <w:r>
+        <w:rPr>
+          <w:highlight w:val="green"/>
+        </w:rPr>
         <w:t>.y</w:t>
       </w:r>
       <w:proofErr w:type="spellEnd"/>
       <w:proofErr w:type="gramEnd"/>
       <w:r>
+        <w:rPr>
+          <w:highlight w:val="green"/>
+        </w:rPr>
         <w:t xml:space="preserve"> = </w:t>
       </w:r>
       <w:proofErr w:type="spellStart"/>
       <w:r>
+        <w:rPr>
+          <w:highlight w:val="green"/>
+        </w:rPr>
         <w:t>jumpVelocity</w:t>
       </w:r>
       <w:proofErr w:type="spellEnd"/>
       <w:r>
+        <w:rPr>
+          <w:highlight w:val="green"/>
+        </w:rPr>
         <w:t>.</w:t>
       </w:r>
     </w:p>
@@ -5721,16 +5878,28 @@
           <w:ilvl w:val="3"/>
           <w:numId w:val="1"/>
         </w:numPr>
-      </w:pPr>
-      <w:r>
+        <w:rPr>
+          <w:highlight w:val="green"/>
+        </w:rPr>
+      </w:pPr>
+      <w:r>
+        <w:rPr>
+          <w:highlight w:val="green"/>
+        </w:rPr>
         <w:t xml:space="preserve">Set the physics acceleration = </w:t>
       </w:r>
       <w:proofErr w:type="spellStart"/>
       <w:r>
+        <w:rPr>
+          <w:highlight w:val="green"/>
+        </w:rPr>
         <w:t>gravityNormal</w:t>
       </w:r>
       <w:proofErr w:type="spellEnd"/>
       <w:r>
+        <w:rPr>
+          <w:highlight w:val="green"/>
+        </w:rPr>
         <w:t>.</w:t>
       </w:r>
     </w:p>
@@ -5753,17 +5922,32 @@
           <w:ilvl w:val="3"/>
           <w:numId w:val="1"/>
         </w:numPr>
-      </w:pPr>
-      <w:r>
+        <w:rPr>
+          <w:highlight w:val="green"/>
+        </w:rPr>
+      </w:pPr>
+      <w:r>
+        <w:rPr>
+          <w:highlight w:val="green"/>
+        </w:rPr>
         <w:t xml:space="preserve">Get the </w:t>
       </w:r>
       <w:r>
+        <w:rPr>
+          <w:highlight w:val="green"/>
+        </w:rPr>
         <w:t>T</w:t>
       </w:r>
       <w:r>
+        <w:rPr>
+          <w:highlight w:val="green"/>
+        </w:rPr>
         <w:t>ransform component’s current translation</w:t>
       </w:r>
       <w:r>
+        <w:rPr>
+          <w:highlight w:val="green"/>
+        </w:rPr>
         <w:t>.</w:t>
       </w:r>
     </w:p>
@@ -5774,16 +5958,28 @@
           <w:ilvl w:val="3"/>
           <w:numId w:val="1"/>
         </w:numPr>
-      </w:pPr>
-      <w:r>
+        <w:rPr>
+          <w:highlight w:val="green"/>
+        </w:rPr>
+      </w:pPr>
+      <w:r>
+        <w:rPr>
+          <w:highlight w:val="green"/>
+        </w:rPr>
         <w:t xml:space="preserve">If Y translation is &lt; </w:t>
       </w:r>
       <w:proofErr w:type="spellStart"/>
       <w:r>
+        <w:rPr>
+          <w:highlight w:val="green"/>
+        </w:rPr>
         <w:t>groundHeight</w:t>
       </w:r>
       <w:proofErr w:type="spellEnd"/>
       <w:r>
+        <w:rPr>
+          <w:highlight w:val="green"/>
+        </w:rPr>
         <w:t>.</w:t>
       </w:r>
     </w:p>
@@ -5794,16 +5990,28 @@
           <w:ilvl w:val="4"/>
           <w:numId w:val="1"/>
         </w:numPr>
-      </w:pPr>
-      <w:r>
+        <w:rPr>
+          <w:highlight w:val="green"/>
+        </w:rPr>
+      </w:pPr>
+      <w:r>
+        <w:rPr>
+          <w:highlight w:val="green"/>
+        </w:rPr>
         <w:t xml:space="preserve">Set Y translation = </w:t>
       </w:r>
       <w:proofErr w:type="spellStart"/>
       <w:r>
+        <w:rPr>
+          <w:highlight w:val="green"/>
+        </w:rPr>
         <w:t>groundHeight</w:t>
       </w:r>
       <w:proofErr w:type="spellEnd"/>
       <w:r>
+        <w:rPr>
+          <w:highlight w:val="green"/>
+        </w:rPr>
         <w:t>.</w:t>
       </w:r>
     </w:p>
@@ -5814,24 +6022,42 @@
           <w:ilvl w:val="4"/>
           <w:numId w:val="1"/>
         </w:numPr>
-      </w:pPr>
-      <w:r>
+        <w:rPr>
+          <w:highlight w:val="green"/>
+        </w:rPr>
+      </w:pPr>
+      <w:r>
+        <w:rPr>
+          <w:highlight w:val="green"/>
+        </w:rPr>
         <w:t xml:space="preserve">Set </w:t>
       </w:r>
       <w:proofErr w:type="spellStart"/>
       <w:proofErr w:type="gramStart"/>
       <w:r>
+        <w:rPr>
+          <w:highlight w:val="green"/>
+        </w:rPr>
         <w:t>velocity</w:t>
       </w:r>
       <w:r>
+        <w:rPr>
+          <w:highlight w:val="green"/>
+        </w:rPr>
         <w:t>.y</w:t>
       </w:r>
       <w:proofErr w:type="spellEnd"/>
       <w:proofErr w:type="gramEnd"/>
       <w:r>
+        <w:rPr>
+          <w:highlight w:val="green"/>
+        </w:rPr>
         <w:t xml:space="preserve"> = 0</w:t>
       </w:r>
       <w:r>
+        <w:rPr>
+          <w:highlight w:val="green"/>
+        </w:rPr>
         <w:t>.</w:t>
       </w:r>
     </w:p>
@@ -5842,16 +6068,28 @@
           <w:ilvl w:val="4"/>
           <w:numId w:val="1"/>
         </w:numPr>
-      </w:pPr>
-      <w:r>
+        <w:rPr>
+          <w:highlight w:val="green"/>
+        </w:rPr>
+      </w:pPr>
+      <w:r>
+        <w:rPr>
+          <w:highlight w:val="green"/>
+        </w:rPr>
         <w:t xml:space="preserve">Set the physics acceleration = </w:t>
       </w:r>
       <w:proofErr w:type="spellStart"/>
       <w:r>
+        <w:rPr>
+          <w:highlight w:val="green"/>
+        </w:rPr>
         <w:t>gravityNone</w:t>
       </w:r>
       <w:proofErr w:type="spellEnd"/>
       <w:r>
+        <w:rPr>
+          <w:highlight w:val="green"/>
+        </w:rPr>
         <w:t>.</w:t>
       </w:r>
     </w:p>
@@ -5862,19 +6100,34 @@
           <w:ilvl w:val="4"/>
           <w:numId w:val="1"/>
         </w:numPr>
-      </w:pPr>
-      <w:r>
+        <w:rPr>
+          <w:highlight w:val="green"/>
+        </w:rPr>
+      </w:pPr>
+      <w:r>
+        <w:rPr>
+          <w:highlight w:val="green"/>
+        </w:rPr>
         <w:t xml:space="preserve">Decrement </w:t>
       </w:r>
       <w:proofErr w:type="spellStart"/>
       <w:r>
+        <w:rPr>
+          <w:highlight w:val="green"/>
+        </w:rPr>
         <w:t>numLives</w:t>
       </w:r>
       <w:proofErr w:type="spellEnd"/>
       <w:r>
+        <w:rPr>
+          <w:highlight w:val="green"/>
+        </w:rPr>
         <w:t xml:space="preserve"> by 1</w:t>
       </w:r>
       <w:r>
+        <w:rPr>
+          <w:highlight w:val="green"/>
+        </w:rPr>
         <w:t>.</w:t>
       </w:r>
     </w:p>
@@ -5885,25 +6138,46 @@
           <w:ilvl w:val="4"/>
           <w:numId w:val="1"/>
         </w:numPr>
-      </w:pPr>
-      <w:r>
+        <w:rPr>
+          <w:highlight w:val="green"/>
+        </w:rPr>
+      </w:pPr>
+      <w:r>
+        <w:rPr>
+          <w:highlight w:val="green"/>
+        </w:rPr>
         <w:t xml:space="preserve">If </w:t>
       </w:r>
       <w:proofErr w:type="spellStart"/>
       <w:r>
+        <w:rPr>
+          <w:highlight w:val="green"/>
+        </w:rPr>
         <w:t>numLives</w:t>
       </w:r>
       <w:proofErr w:type="spellEnd"/>
       <w:r>
+        <w:rPr>
+          <w:highlight w:val="green"/>
+        </w:rPr>
         <w:t xml:space="preserve"> &lt;= 0, then set next </w:t>
       </w:r>
       <w:r>
+        <w:rPr>
+          <w:highlight w:val="green"/>
+        </w:rPr>
         <w:t>scene</w:t>
       </w:r>
       <w:r>
+        <w:rPr>
+          <w:highlight w:val="green"/>
+        </w:rPr>
         <w:t xml:space="preserve"> to Level2</w:t>
       </w:r>
       <w:r>
+        <w:rPr>
+          <w:highlight w:val="green"/>
+        </w:rPr>
         <w:t>.</w:t>
       </w:r>
     </w:p>
@@ -5914,17 +6188,32 @@
           <w:ilvl w:val="2"/>
           <w:numId w:val="1"/>
         </w:numPr>
-      </w:pPr>
-      <w:r>
+        <w:rPr>
+          <w:highlight w:val="green"/>
+        </w:rPr>
+      </w:pPr>
+      <w:r>
+        <w:rPr>
+          <w:highlight w:val="green"/>
+        </w:rPr>
         <w:t xml:space="preserve">Set the </w:t>
       </w:r>
       <w:r>
+        <w:rPr>
+          <w:highlight w:val="green"/>
+        </w:rPr>
         <w:t>P</w:t>
       </w:r>
       <w:r>
+        <w:rPr>
+          <w:highlight w:val="green"/>
+        </w:rPr>
         <w:t>hysics component’s new velocity</w:t>
       </w:r>
       <w:r>
+        <w:rPr>
+          <w:highlight w:val="green"/>
+        </w:rPr>
         <w:t>.</w:t>
       </w:r>
     </w:p>

</xml_diff>

<commit_message>
🚧 add Level Management controls in update
</commit_message>
<xml_diff>
--- a/Project2-Graphics.docx
+++ b/Project2-Graphics.docx
@@ -6255,23 +6255,44 @@
           <w:ilvl w:val="2"/>
           <w:numId w:val="1"/>
         </w:numPr>
-      </w:pPr>
-      <w:r>
+        <w:rPr>
+          <w:highlight w:val="green"/>
+        </w:rPr>
+      </w:pPr>
+      <w:r>
+        <w:rPr>
+          <w:highlight w:val="green"/>
+        </w:rPr>
         <w:t xml:space="preserve">Update the </w:t>
       </w:r>
       <w:r>
+        <w:rPr>
+          <w:highlight w:val="green"/>
+        </w:rPr>
         <w:t>P</w:t>
       </w:r>
       <w:r>
+        <w:rPr>
+          <w:highlight w:val="green"/>
+        </w:rPr>
         <w:t xml:space="preserve">lanet </w:t>
       </w:r>
       <w:r>
+        <w:rPr>
+          <w:highlight w:val="green"/>
+        </w:rPr>
         <w:t>E</w:t>
       </w:r>
       <w:r>
+        <w:rPr>
+          <w:highlight w:val="green"/>
+        </w:rPr>
         <w:t>ntity</w:t>
       </w:r>
       <w:r>
+        <w:rPr>
+          <w:highlight w:val="green"/>
+        </w:rPr>
         <w:t>.</w:t>
       </w:r>
     </w:p>
@@ -6345,25 +6366,41 @@
           <w:ilvl w:val="2"/>
           <w:numId w:val="1"/>
         </w:numPr>
+        <w:rPr>
+          <w:highlight w:val="green"/>
+        </w:rPr>
       </w:pPr>
       <w:bookmarkStart w:id="0" w:name="_Hlk41926712"/>
       <w:r>
+        <w:rPr>
+          <w:highlight w:val="green"/>
+        </w:rPr>
         <w:t xml:space="preserve">If the user </w:t>
       </w:r>
       <w:r>
         <w:rPr>
           <w:i/>
           <w:iCs/>
+          <w:highlight w:val="green"/>
         </w:rPr>
         <w:t>triggers</w:t>
       </w:r>
       <w:r>
+        <w:rPr>
+          <w:highlight w:val="green"/>
+        </w:rPr>
         <w:t xml:space="preserve"> </w:t>
       </w:r>
       <w:r>
+        <w:rPr>
+          <w:highlight w:val="green"/>
+        </w:rPr>
         <w:t>the ‘1’ key, restart the current level</w:t>
       </w:r>
       <w:r>
+        <w:rPr>
+          <w:highlight w:val="green"/>
+        </w:rPr>
         <w:t>.</w:t>
       </w:r>
     </w:p>
@@ -6374,30 +6411,52 @@
           <w:ilvl w:val="2"/>
           <w:numId w:val="1"/>
         </w:numPr>
-      </w:pPr>
-      <w:r>
+        <w:rPr>
+          <w:highlight w:val="green"/>
+        </w:rPr>
+      </w:pPr>
+      <w:r>
+        <w:rPr>
+          <w:highlight w:val="green"/>
+        </w:rPr>
         <w:t xml:space="preserve">If the user </w:t>
       </w:r>
       <w:r>
         <w:rPr>
           <w:i/>
           <w:iCs/>
+          <w:highlight w:val="green"/>
         </w:rPr>
         <w:t>triggers</w:t>
       </w:r>
       <w:r>
+        <w:rPr>
+          <w:highlight w:val="green"/>
+        </w:rPr>
         <w:t xml:space="preserve"> </w:t>
       </w:r>
       <w:r>
+        <w:rPr>
+          <w:highlight w:val="green"/>
+        </w:rPr>
         <w:t xml:space="preserve">the ‘2’ key, change the </w:t>
       </w:r>
       <w:r>
+        <w:rPr>
+          <w:highlight w:val="green"/>
+        </w:rPr>
         <w:t>scene</w:t>
       </w:r>
       <w:r>
+        <w:rPr>
+          <w:highlight w:val="green"/>
+        </w:rPr>
         <w:t xml:space="preserve"> to Level2</w:t>
       </w:r>
       <w:r>
+        <w:rPr>
+          <w:highlight w:val="green"/>
+        </w:rPr>
         <w:t>.</w:t>
       </w:r>
     </w:p>
@@ -6409,30 +6468,52 @@
           <w:ilvl w:val="2"/>
           <w:numId w:val="1"/>
         </w:numPr>
-      </w:pPr>
-      <w:r>
+        <w:rPr>
+          <w:highlight w:val="green"/>
+        </w:rPr>
+      </w:pPr>
+      <w:r>
+        <w:rPr>
+          <w:highlight w:val="green"/>
+        </w:rPr>
         <w:t xml:space="preserve">If the user </w:t>
       </w:r>
       <w:r>
         <w:rPr>
           <w:i/>
           <w:iCs/>
+          <w:highlight w:val="green"/>
         </w:rPr>
         <w:t>triggers</w:t>
       </w:r>
       <w:r>
+        <w:rPr>
+          <w:highlight w:val="green"/>
+        </w:rPr>
         <w:t xml:space="preserve"> </w:t>
       </w:r>
       <w:r>
+        <w:rPr>
+          <w:highlight w:val="green"/>
+        </w:rPr>
         <w:t xml:space="preserve">the ‘9’ key, change the </w:t>
       </w:r>
       <w:r>
+        <w:rPr>
+          <w:highlight w:val="green"/>
+        </w:rPr>
         <w:t>scene</w:t>
       </w:r>
       <w:r>
+        <w:rPr>
+          <w:highlight w:val="green"/>
+        </w:rPr>
         <w:t xml:space="preserve"> to Sandbox</w:t>
       </w:r>
       <w:r>
+        <w:rPr>
+          <w:highlight w:val="green"/>
+        </w:rPr>
         <w:t>.</w:t>
       </w:r>
     </w:p>
@@ -6443,30 +6524,52 @@
           <w:ilvl w:val="2"/>
           <w:numId w:val="1"/>
         </w:numPr>
-      </w:pPr>
-      <w:r>
+        <w:rPr>
+          <w:highlight w:val="green"/>
+        </w:rPr>
+      </w:pPr>
+      <w:r>
+        <w:rPr>
+          <w:highlight w:val="green"/>
+        </w:rPr>
         <w:t xml:space="preserve">If the user </w:t>
       </w:r>
       <w:r>
         <w:rPr>
           <w:i/>
           <w:iCs/>
+          <w:highlight w:val="green"/>
         </w:rPr>
         <w:t>triggers</w:t>
       </w:r>
       <w:r>
+        <w:rPr>
+          <w:highlight w:val="green"/>
+        </w:rPr>
         <w:t xml:space="preserve"> </w:t>
       </w:r>
       <w:r>
+        <w:rPr>
+          <w:highlight w:val="green"/>
+        </w:rPr>
         <w:t xml:space="preserve">the ‘0’ key, change the </w:t>
       </w:r>
       <w:r>
+        <w:rPr>
+          <w:highlight w:val="green"/>
+        </w:rPr>
         <w:t>scene</w:t>
       </w:r>
       <w:r>
+        <w:rPr>
+          <w:highlight w:val="green"/>
+        </w:rPr>
         <w:t xml:space="preserve"> to Demo</w:t>
       </w:r>
       <w:r>
+        <w:rPr>
+          <w:highlight w:val="green"/>
+        </w:rPr>
         <w:t>.</w:t>
       </w:r>
     </w:p>

</xml_diff>

<commit_message>
✅ complete Level1Scene features
</commit_message>
<xml_diff>
--- a/Project2-Graphics.docx
+++ b/Project2-Graphics.docx
@@ -6594,24 +6594,42 @@
           <w:ilvl w:val="2"/>
           <w:numId w:val="1"/>
         </w:numPr>
-      </w:pPr>
-      <w:r>
+        <w:rPr>
+          <w:highlight w:val="green"/>
+        </w:rPr>
+      </w:pPr>
+      <w:r>
+        <w:rPr>
+          <w:highlight w:val="green"/>
+        </w:rPr>
         <w:t xml:space="preserve">Call </w:t>
       </w:r>
       <w:proofErr w:type="spellStart"/>
       <w:proofErr w:type="gramStart"/>
       <w:r>
+        <w:rPr>
+          <w:highlight w:val="green"/>
+        </w:rPr>
         <w:t>EntityRender</w:t>
       </w:r>
       <w:proofErr w:type="spellEnd"/>
       <w:r>
+        <w:rPr>
+          <w:highlight w:val="green"/>
+        </w:rPr>
         <w:t>(</w:t>
       </w:r>
       <w:proofErr w:type="gramEnd"/>
       <w:r>
+        <w:rPr>
+          <w:highlight w:val="green"/>
+        </w:rPr>
         <w:t>)</w:t>
       </w:r>
       <w:r>
+        <w:rPr>
+          <w:highlight w:val="green"/>
+        </w:rPr>
         <w:t>.</w:t>
       </w:r>
     </w:p>
@@ -6640,31 +6658,58 @@
           <w:ilvl w:val="2"/>
           <w:numId w:val="1"/>
         </w:numPr>
-      </w:pPr>
-      <w:r>
+        <w:rPr>
+          <w:highlight w:val="green"/>
+        </w:rPr>
+      </w:pPr>
+      <w:r>
+        <w:rPr>
+          <w:highlight w:val="green"/>
+        </w:rPr>
         <w:t xml:space="preserve">Free the </w:t>
       </w:r>
       <w:r>
+        <w:rPr>
+          <w:highlight w:val="green"/>
+        </w:rPr>
         <w:t>P</w:t>
       </w:r>
       <w:r>
+        <w:rPr>
+          <w:highlight w:val="green"/>
+        </w:rPr>
         <w:t xml:space="preserve">lanet </w:t>
       </w:r>
       <w:r>
+        <w:rPr>
+          <w:highlight w:val="green"/>
+        </w:rPr>
         <w:t>E</w:t>
       </w:r>
       <w:r>
+        <w:rPr>
+          <w:highlight w:val="green"/>
+        </w:rPr>
         <w:t>ntity</w:t>
       </w:r>
       <w:r>
+        <w:rPr>
+          <w:highlight w:val="green"/>
+        </w:rPr>
         <w:t xml:space="preserve"> using </w:t>
       </w:r>
       <w:proofErr w:type="spellStart"/>
       <w:r>
+        <w:rPr>
+          <w:highlight w:val="green"/>
+        </w:rPr>
         <w:t>EntityFree</w:t>
       </w:r>
       <w:proofErr w:type="spellEnd"/>
       <w:r>
+        <w:rPr>
+          <w:highlight w:val="green"/>
+        </w:rPr>
         <w:t>.</w:t>
       </w:r>
     </w:p>
@@ -6690,36 +6735,66 @@
           <w:ilvl w:val="2"/>
           <w:numId w:val="1"/>
         </w:numPr>
-      </w:pPr>
-      <w:r>
+        <w:rPr>
+          <w:highlight w:val="green"/>
+        </w:rPr>
+      </w:pPr>
+      <w:r>
+        <w:rPr>
+          <w:highlight w:val="green"/>
+        </w:rPr>
         <w:t xml:space="preserve">Free the </w:t>
       </w:r>
       <w:proofErr w:type="spellStart"/>
       <w:r>
+        <w:rPr>
+          <w:highlight w:val="green"/>
+        </w:rPr>
         <w:t>S</w:t>
       </w:r>
       <w:r>
+        <w:rPr>
+          <w:highlight w:val="green"/>
+        </w:rPr>
         <w:t>prite</w:t>
       </w:r>
       <w:r>
+        <w:rPr>
+          <w:highlight w:val="green"/>
+        </w:rPr>
         <w:t>S</w:t>
       </w:r>
       <w:r>
+        <w:rPr>
+          <w:highlight w:val="green"/>
+        </w:rPr>
         <w:t>ource</w:t>
       </w:r>
       <w:proofErr w:type="spellEnd"/>
       <w:r>
+        <w:rPr>
+          <w:highlight w:val="green"/>
+        </w:rPr>
         <w:t xml:space="preserve"> object</w:t>
       </w:r>
       <w:r>
+        <w:rPr>
+          <w:highlight w:val="green"/>
+        </w:rPr>
         <w:t xml:space="preserve"> using </w:t>
       </w:r>
       <w:proofErr w:type="spellStart"/>
       <w:r>
+        <w:rPr>
+          <w:highlight w:val="green"/>
+        </w:rPr>
         <w:t>SpriteSourceFree</w:t>
       </w:r>
       <w:proofErr w:type="spellEnd"/>
       <w:r>
+        <w:rPr>
+          <w:highlight w:val="green"/>
+        </w:rPr>
         <w:t>.</w:t>
       </w:r>
     </w:p>
@@ -6730,11 +6805,20 @@
           <w:ilvl w:val="2"/>
           <w:numId w:val="1"/>
         </w:numPr>
-      </w:pPr>
-      <w:r>
+        <w:rPr>
+          <w:highlight w:val="green"/>
+        </w:rPr>
+      </w:pPr>
+      <w:r>
+        <w:rPr>
+          <w:highlight w:val="green"/>
+        </w:rPr>
         <w:t>Free the Mesh object</w:t>
       </w:r>
       <w:r>
+        <w:rPr>
+          <w:highlight w:val="green"/>
+        </w:rPr>
         <w:t>.</w:t>
       </w:r>
     </w:p>

</xml_diff>

<commit_message>
🚧 code Level2Scene spaceship init and load
</commit_message>
<xml_diff>
--- a/Project2-Graphics.docx
+++ b/Project2-Graphics.docx
@@ -6868,8 +6868,14 @@
           <w:ilvl w:val="0"/>
           <w:numId w:val="1"/>
         </w:numPr>
-      </w:pPr>
-      <w:r>
+        <w:rPr>
+          <w:highlight w:val="yellow"/>
+        </w:rPr>
+      </w:pPr>
+      <w:r>
+        <w:rPr>
+          <w:highlight w:val="yellow"/>
+        </w:rPr>
         <w:t>You must make the following changes to this file for Project 2:</w:t>
       </w:r>
     </w:p>
@@ -6893,14 +6899,26 @@
           <w:ilvl w:val="2"/>
           <w:numId w:val="1"/>
         </w:numPr>
-      </w:pPr>
-      <w:r>
+        <w:rPr>
+          <w:highlight w:val="green"/>
+        </w:rPr>
+      </w:pPr>
+      <w:r>
+        <w:rPr>
+          <w:highlight w:val="green"/>
+        </w:rPr>
         <w:t>Add variables of the following types to the Level</w:t>
       </w:r>
       <w:r>
+        <w:rPr>
+          <w:highlight w:val="green"/>
+        </w:rPr>
         <w:t>2</w:t>
       </w:r>
       <w:r>
+        <w:rPr>
+          <w:highlight w:val="green"/>
+        </w:rPr>
         <w:t>Scene structure:</w:t>
       </w:r>
     </w:p>
@@ -6977,30 +6995,54 @@
           <w:ilvl w:val="2"/>
           <w:numId w:val="1"/>
         </w:numPr>
-      </w:pPr>
-      <w:r>
+        <w:rPr>
+          <w:highlight w:val="green"/>
+        </w:rPr>
+      </w:pPr>
+      <w:r>
+        <w:rPr>
+          <w:highlight w:val="green"/>
+        </w:rPr>
         <w:t>The ‘</w:t>
       </w:r>
       <w:proofErr w:type="spellStart"/>
       <w:r>
+        <w:rPr>
+          <w:highlight w:val="green"/>
+        </w:rPr>
         <w:t>numLives</w:t>
       </w:r>
       <w:proofErr w:type="spellEnd"/>
       <w:r>
+        <w:rPr>
+          <w:highlight w:val="green"/>
+        </w:rPr>
         <w:t>’ and ‘</w:t>
       </w:r>
       <w:proofErr w:type="spellStart"/>
       <w:r>
+        <w:rPr>
+          <w:highlight w:val="green"/>
+        </w:rPr>
         <w:t>numHealth</w:t>
       </w:r>
       <w:proofErr w:type="spellEnd"/>
       <w:r>
+        <w:rPr>
+          <w:highlight w:val="green"/>
+        </w:rPr>
         <w:t xml:space="preserve">’ variables are no longer used and </w:t>
       </w:r>
       <w:r>
+        <w:rPr>
+          <w:highlight w:val="green"/>
+        </w:rPr>
         <w:t>can</w:t>
       </w:r>
       <w:r>
+        <w:rPr>
+          <w:highlight w:val="green"/>
+        </w:rPr>
         <w:t xml:space="preserve"> be removed.</w:t>
       </w:r>
     </w:p>
@@ -7023,8 +7065,14 @@
           <w:ilvl w:val="2"/>
           <w:numId w:val="1"/>
         </w:numPr>
-      </w:pPr>
-      <w:r>
+        <w:rPr>
+          <w:highlight w:val="green"/>
+        </w:rPr>
+      </w:pPr>
+      <w:r>
+        <w:rPr>
+          <w:highlight w:val="green"/>
+        </w:rPr>
         <w:t>Add the following constants:</w:t>
       </w:r>
     </w:p>
@@ -7151,8 +7199,14 @@
           <w:ilvl w:val="2"/>
           <w:numId w:val="1"/>
         </w:numPr>
-      </w:pPr>
-      <w:r>
+        <w:rPr>
+          <w:highlight w:val="green"/>
+        </w:rPr>
+      </w:pPr>
+      <w:r>
+        <w:rPr>
+          <w:highlight w:val="green"/>
+        </w:rPr>
         <w:t>Create a Mesh object.</w:t>
       </w:r>
     </w:p>
@@ -7163,34 +7217,64 @@
           <w:ilvl w:val="2"/>
           <w:numId w:val="1"/>
         </w:numPr>
-      </w:pPr>
-      <w:r>
+        <w:rPr>
+          <w:highlight w:val="yellow"/>
+        </w:rPr>
+      </w:pPr>
+      <w:r>
+        <w:rPr>
+          <w:highlight w:val="yellow"/>
+        </w:rPr>
         <w:t>Using the newly created Mesh object, c</w:t>
       </w:r>
       <w:r>
+        <w:rPr>
+          <w:highlight w:val="yellow"/>
+        </w:rPr>
         <w:t xml:space="preserve">all </w:t>
       </w:r>
       <w:proofErr w:type="spellStart"/>
       <w:r>
+        <w:rPr>
+          <w:highlight w:val="yellow"/>
+        </w:rPr>
         <w:t>Mesh</w:t>
       </w:r>
       <w:r>
+        <w:rPr>
+          <w:highlight w:val="yellow"/>
+        </w:rPr>
         <w:t>Build</w:t>
       </w:r>
       <w:r>
+        <w:rPr>
+          <w:highlight w:val="yellow"/>
+        </w:rPr>
         <w:t>Spaceship</w:t>
       </w:r>
       <w:proofErr w:type="spellEnd"/>
       <w:r>
+        <w:rPr>
+          <w:highlight w:val="yellow"/>
+        </w:rPr>
         <w:t xml:space="preserve"> to create </w:t>
       </w:r>
       <w:r>
+        <w:rPr>
+          <w:highlight w:val="yellow"/>
+        </w:rPr>
         <w:t>a “unit”-sized triangular mesh</w:t>
       </w:r>
       <w:r>
+        <w:rPr>
+          <w:highlight w:val="yellow"/>
+        </w:rPr>
         <w:t xml:space="preserve"> exactly like that created in the Demo scene</w:t>
       </w:r>
       <w:r>
+        <w:rPr>
+          <w:highlight w:val="yellow"/>
+        </w:rPr>
         <w:t>.</w:t>
       </w:r>
     </w:p>
@@ -7217,38 +7301,66 @@
           <w:ilvl w:val="2"/>
           <w:numId w:val="1"/>
         </w:numPr>
-      </w:pPr>
-      <w:r>
+        <w:rPr>
+          <w:highlight w:val="green"/>
+        </w:rPr>
+      </w:pPr>
+      <w:r>
+        <w:rPr>
+          <w:highlight w:val="green"/>
+        </w:rPr>
         <w:t xml:space="preserve">Create a “Spaceship” </w:t>
       </w:r>
       <w:r>
+        <w:rPr>
+          <w:highlight w:val="green"/>
+        </w:rPr>
         <w:t>E</w:t>
       </w:r>
       <w:r>
+        <w:rPr>
+          <w:highlight w:val="green"/>
+        </w:rPr>
         <w:t>ntity</w:t>
       </w:r>
       <w:r>
+        <w:rPr>
+          <w:highlight w:val="green"/>
+        </w:rPr>
         <w:t xml:space="preserve"> by calling </w:t>
       </w:r>
       <w:proofErr w:type="spellStart"/>
       <w:proofErr w:type="gramStart"/>
       <w:r>
+        <w:rPr>
+          <w:highlight w:val="green"/>
+        </w:rPr>
         <w:t>Entity</w:t>
       </w:r>
       <w:r>
+        <w:rPr>
+          <w:highlight w:val="green"/>
+        </w:rPr>
         <w:t>FactoryBuild</w:t>
       </w:r>
       <w:proofErr w:type="spellEnd"/>
       <w:r>
+        <w:rPr>
+          <w:highlight w:val="green"/>
+        </w:rPr>
         <w:t>(</w:t>
       </w:r>
       <w:proofErr w:type="gramEnd"/>
       <w:r>
+        <w:rPr>
+          <w:highlight w:val="green"/>
+        </w:rPr>
         <w:t>) with the parameter,</w:t>
       </w:r>
       <w:r>
         <w:rPr>
           <w:sz w:val="32"/>
+          <w:highlight w:val="green"/>
         </w:rPr>
         <w:t xml:space="preserve"> </w:t>
       </w:r>
@@ -7258,30 +7370,14 @@
           <w:color w:val="A31515"/>
           <w:sz w:val="22"/>
           <w:szCs w:val="19"/>
-        </w:rPr>
-        <w:t>"./Data/</w:t>
-      </w:r>
-      <w:r>
-        <w:rPr>
-          <w:rFonts w:ascii="Consolas" w:eastAsiaTheme="minorHAnsi" w:hAnsi="Consolas" w:cs="Consolas"/>
-          <w:color w:val="A31515"/>
-          <w:sz w:val="22"/>
-          <w:szCs w:val="19"/>
-        </w:rPr>
-        <w:t>SpaceshipHoming</w:t>
-      </w:r>
-      <w:r>
-        <w:rPr>
-          <w:rFonts w:ascii="Consolas" w:eastAsiaTheme="minorHAnsi" w:hAnsi="Consolas" w:cs="Consolas"/>
-          <w:color w:val="A31515"/>
-          <w:sz w:val="22"/>
-          <w:szCs w:val="19"/>
-        </w:rPr>
-        <w:t>.txt"</w:t>
+          <w:highlight w:val="green"/>
+        </w:rPr>
+        <w:t>"./Data/SpaceshipHoming.txt"</w:t>
       </w:r>
       <w:r>
         <w:rPr>
           <w:rFonts w:eastAsiaTheme="minorHAnsi"/>
+          <w:highlight w:val="green"/>
         </w:rPr>
         <w:t>.</w:t>
       </w:r>
@@ -7311,26 +7407,50 @@
           <w:ilvl w:val="3"/>
           <w:numId w:val="1"/>
         </w:numPr>
-      </w:pPr>
-      <w:r>
+        <w:rPr>
+          <w:highlight w:val="green"/>
+        </w:rPr>
+      </w:pPr>
+      <w:r>
+        <w:rPr>
+          <w:highlight w:val="green"/>
+        </w:rPr>
         <w:t xml:space="preserve">Get the </w:t>
       </w:r>
       <w:r>
+        <w:rPr>
+          <w:highlight w:val="green"/>
+        </w:rPr>
         <w:t>E</w:t>
       </w:r>
       <w:r>
+        <w:rPr>
+          <w:highlight w:val="green"/>
+        </w:rPr>
         <w:t>ntity</w:t>
       </w:r>
       <w:r>
+        <w:rPr>
+          <w:highlight w:val="green"/>
+        </w:rPr>
         <w:t xml:space="preserve">’s </w:t>
       </w:r>
       <w:r>
+        <w:rPr>
+          <w:highlight w:val="green"/>
+        </w:rPr>
         <w:t>S</w:t>
       </w:r>
       <w:r>
+        <w:rPr>
+          <w:highlight w:val="green"/>
+        </w:rPr>
         <w:t>prite</w:t>
       </w:r>
       <w:r>
+        <w:rPr>
+          <w:highlight w:val="green"/>
+        </w:rPr>
         <w:t>.</w:t>
       </w:r>
     </w:p>
@@ -7341,23 +7461,44 @@
           <w:ilvl w:val="3"/>
           <w:numId w:val="1"/>
         </w:numPr>
-      </w:pPr>
-      <w:r>
+        <w:rPr>
+          <w:highlight w:val="green"/>
+        </w:rPr>
+      </w:pPr>
+      <w:r>
+        <w:rPr>
+          <w:highlight w:val="green"/>
+        </w:rPr>
         <w:t xml:space="preserve">Set the </w:t>
       </w:r>
       <w:r>
+        <w:rPr>
+          <w:highlight w:val="green"/>
+        </w:rPr>
         <w:t>S</w:t>
       </w:r>
       <w:r>
+        <w:rPr>
+          <w:highlight w:val="green"/>
+        </w:rPr>
         <w:t xml:space="preserve">prite’s </w:t>
       </w:r>
       <w:r>
+        <w:rPr>
+          <w:highlight w:val="green"/>
+        </w:rPr>
         <w:t>M</w:t>
       </w:r>
       <w:r>
+        <w:rPr>
+          <w:highlight w:val="green"/>
+        </w:rPr>
         <w:t>esh</w:t>
       </w:r>
       <w:r>
+        <w:rPr>
+          <w:highlight w:val="green"/>
+        </w:rPr>
         <w:t>.</w:t>
       </w:r>
     </w:p>
@@ -7368,41 +7509,80 @@
           <w:ilvl w:val="2"/>
           <w:numId w:val="1"/>
         </w:numPr>
-      </w:pPr>
-      <w:r>
+        <w:rPr>
+          <w:highlight w:val="green"/>
+        </w:rPr>
+      </w:pPr>
+      <w:r>
+        <w:rPr>
+          <w:highlight w:val="green"/>
+        </w:rPr>
         <w:t xml:space="preserve">Set </w:t>
       </w:r>
       <w:r>
+        <w:rPr>
+          <w:highlight w:val="green"/>
+        </w:rPr>
         <w:t>the</w:t>
       </w:r>
       <w:r>
+        <w:rPr>
+          <w:highlight w:val="green"/>
+        </w:rPr>
         <w:t xml:space="preserve"> background color to </w:t>
       </w:r>
       <w:r>
+        <w:rPr>
+          <w:highlight w:val="green"/>
+        </w:rPr>
         <w:t>black</w:t>
       </w:r>
       <w:r>
+        <w:rPr>
+          <w:highlight w:val="green"/>
+        </w:rPr>
         <w:t xml:space="preserve"> (</w:t>
       </w:r>
       <w:r>
+        <w:rPr>
+          <w:highlight w:val="green"/>
+        </w:rPr>
         <w:t>0</w:t>
       </w:r>
       <w:r>
+        <w:rPr>
+          <w:highlight w:val="green"/>
+        </w:rPr>
         <w:t>,</w:t>
       </w:r>
       <w:r>
+        <w:rPr>
+          <w:highlight w:val="green"/>
+        </w:rPr>
         <w:t>0</w:t>
       </w:r>
       <w:r>
+        <w:rPr>
+          <w:highlight w:val="green"/>
+        </w:rPr>
         <w:t>,</w:t>
       </w:r>
       <w:r>
+        <w:rPr>
+          <w:highlight w:val="green"/>
+        </w:rPr>
         <w:t>0</w:t>
       </w:r>
       <w:r>
+        <w:rPr>
+          <w:highlight w:val="green"/>
+        </w:rPr>
         <w:t>)</w:t>
       </w:r>
       <w:r>
+        <w:rPr>
+          <w:highlight w:val="green"/>
+        </w:rPr>
         <w:t>.</w:t>
       </w:r>
     </w:p>
@@ -7413,17 +7593,32 @@
           <w:ilvl w:val="2"/>
           <w:numId w:val="1"/>
         </w:numPr>
-      </w:pPr>
-      <w:r>
+        <w:rPr>
+          <w:highlight w:val="green"/>
+        </w:rPr>
+      </w:pPr>
+      <w:r>
+        <w:rPr>
+          <w:highlight w:val="green"/>
+        </w:rPr>
         <w:t xml:space="preserve">Set </w:t>
       </w:r>
       <w:r>
+        <w:rPr>
+          <w:highlight w:val="green"/>
+        </w:rPr>
         <w:t xml:space="preserve">the </w:t>
       </w:r>
       <w:r>
+        <w:rPr>
+          <w:highlight w:val="green"/>
+        </w:rPr>
         <w:t>blend mode to blend</w:t>
       </w:r>
       <w:r>
+        <w:rPr>
+          <w:highlight w:val="green"/>
+        </w:rPr>
         <w:t>.</w:t>
       </w:r>
     </w:p>

</xml_diff>

<commit_message>
✅ complete Level2Scene features
</commit_message>
<xml_diff>
--- a/Project2-Graphics.docx
+++ b/Project2-Graphics.docx
@@ -7653,23 +7653,39 @@
           <w:ilvl w:val="2"/>
           <w:numId w:val="1"/>
         </w:numPr>
-      </w:pPr>
-      <w:r>
+        <w:rPr>
+          <w:highlight w:val="green"/>
+        </w:rPr>
+      </w:pPr>
+      <w:r>
+        <w:rPr>
+          <w:highlight w:val="green"/>
+        </w:rPr>
         <w:t xml:space="preserve">Create a new </w:t>
       </w:r>
       <w:r>
         <w:rPr>
           <w:i/>
+          <w:highlight w:val="green"/>
         </w:rPr>
         <w:t xml:space="preserve">private </w:t>
       </w:r>
       <w:r>
+        <w:rPr>
+          <w:highlight w:val="green"/>
+        </w:rPr>
         <w:t xml:space="preserve">function for moving the “Spaceship” </w:t>
       </w:r>
       <w:r>
+        <w:rPr>
+          <w:highlight w:val="green"/>
+        </w:rPr>
         <w:t>entity</w:t>
       </w:r>
       <w:r>
+        <w:rPr>
+          <w:highlight w:val="green"/>
+        </w:rPr>
         <w:t>.</w:t>
       </w:r>
     </w:p>
@@ -7795,29 +7811,56 @@
           <w:ilvl w:val="2"/>
           <w:numId w:val="1"/>
         </w:numPr>
-      </w:pPr>
-      <w:r>
+        <w:rPr>
+          <w:highlight w:val="green"/>
+        </w:rPr>
+      </w:pPr>
+      <w:r>
+        <w:rPr>
+          <w:highlight w:val="green"/>
+        </w:rPr>
         <w:t xml:space="preserve">Get the </w:t>
       </w:r>
       <w:r>
+        <w:rPr>
+          <w:highlight w:val="green"/>
+        </w:rPr>
         <w:t>P</w:t>
       </w:r>
       <w:r>
+        <w:rPr>
+          <w:highlight w:val="green"/>
+        </w:rPr>
         <w:t xml:space="preserve">hysics and </w:t>
       </w:r>
       <w:r>
+        <w:rPr>
+          <w:highlight w:val="green"/>
+        </w:rPr>
         <w:t>T</w:t>
       </w:r>
       <w:r>
+        <w:rPr>
+          <w:highlight w:val="green"/>
+        </w:rPr>
         <w:t xml:space="preserve">ransform components from the </w:t>
       </w:r>
       <w:r>
+        <w:rPr>
+          <w:highlight w:val="green"/>
+        </w:rPr>
         <w:t>E</w:t>
       </w:r>
       <w:r>
+        <w:rPr>
+          <w:highlight w:val="green"/>
+        </w:rPr>
         <w:t>ntity</w:t>
       </w:r>
       <w:r>
+        <w:rPr>
+          <w:highlight w:val="green"/>
+        </w:rPr>
         <w:t>.</w:t>
       </w:r>
     </w:p>
@@ -7828,11 +7871,20 @@
           <w:ilvl w:val="2"/>
           <w:numId w:val="1"/>
         </w:numPr>
-      </w:pPr>
-      <w:r>
+        <w:rPr>
+          <w:highlight w:val="green"/>
+        </w:rPr>
+      </w:pPr>
+      <w:r>
+        <w:rPr>
+          <w:highlight w:val="green"/>
+        </w:rPr>
         <w:t>Verify that the pointers are valid</w:t>
       </w:r>
       <w:r>
+        <w:rPr>
+          <w:highlight w:val="green"/>
+        </w:rPr>
         <w:t>.</w:t>
       </w:r>
     </w:p>
@@ -7843,8 +7895,14 @@
           <w:ilvl w:val="2"/>
           <w:numId w:val="1"/>
         </w:numPr>
-      </w:pPr>
-      <w:r>
+        <w:rPr>
+          <w:highlight w:val="green"/>
+        </w:rPr>
+      </w:pPr>
+      <w:r>
+        <w:rPr>
+          <w:highlight w:val="green"/>
+        </w:rPr>
         <w:t>Get the mouse cursor position (in screen coordinates):</w:t>
       </w:r>
     </w:p>
@@ -7880,8 +7938,14 @@
           <w:ilvl w:val="2"/>
           <w:numId w:val="1"/>
         </w:numPr>
-      </w:pPr>
-      <w:r>
+        <w:rPr>
+          <w:highlight w:val="green"/>
+        </w:rPr>
+      </w:pPr>
+      <w:r>
+        <w:rPr>
+          <w:highlight w:val="green"/>
+        </w:rPr>
         <w:t>Convert the screen coordinates to world coordinates:</w:t>
       </w:r>
     </w:p>
@@ -7918,8 +7982,14 @@
           <w:ilvl w:val="2"/>
           <w:numId w:val="1"/>
         </w:numPr>
-      </w:pPr>
-      <w:r>
+        <w:rPr>
+          <w:highlight w:val="green"/>
+        </w:rPr>
+      </w:pPr>
+      <w:r>
+        <w:rPr>
+          <w:highlight w:val="green"/>
+        </w:rPr>
         <w:t>Get the spaceship’s current translation</w:t>
       </w:r>
     </w:p>
@@ -7930,11 +8000,20 @@
           <w:ilvl w:val="2"/>
           <w:numId w:val="1"/>
         </w:numPr>
-      </w:pPr>
-      <w:r>
+        <w:rPr>
+          <w:highlight w:val="green"/>
+        </w:rPr>
+      </w:pPr>
+      <w:r>
+        <w:rPr>
+          <w:highlight w:val="green"/>
+        </w:rPr>
         <w:t>Calculate a direction vector from the spaceship to the mouse position</w:t>
       </w:r>
       <w:r>
+        <w:rPr>
+          <w:highlight w:val="green"/>
+        </w:rPr>
         <w:t>.</w:t>
       </w:r>
     </w:p>
@@ -8003,28 +8082,46 @@
           <w:ilvl w:val="2"/>
           <w:numId w:val="1"/>
         </w:numPr>
-      </w:pPr>
-      <w:r>
+        <w:rPr>
+          <w:highlight w:val="green"/>
+        </w:rPr>
+      </w:pPr>
+      <w:r>
+        <w:rPr>
+          <w:highlight w:val="green"/>
+        </w:rPr>
         <w:t xml:space="preserve">Set the transform’s rotation, </w:t>
       </w:r>
       <w:r>
-        <w:t xml:space="preserve">using </w:t>
-      </w:r>
-      <w:r>
-        <w:t>Vector2</w:t>
+        <w:rPr>
+          <w:highlight w:val="green"/>
+        </w:rPr>
+        <w:t>using Vector2</w:t>
       </w:r>
       <w:proofErr w:type="gramStart"/>
       <w:r>
+        <w:rPr>
+          <w:highlight w:val="green"/>
+        </w:rPr>
         <w:t>DToAngleRad</w:t>
       </w:r>
       <w:r>
+        <w:rPr>
+          <w:highlight w:val="green"/>
+        </w:rPr>
         <w:t>(</w:t>
       </w:r>
       <w:proofErr w:type="gramEnd"/>
       <w:r>
+        <w:rPr>
+          <w:highlight w:val="green"/>
+        </w:rPr>
         <w:t>) to convert the direction vector into an angle (in radians)</w:t>
       </w:r>
       <w:r>
+        <w:rPr>
+          <w:highlight w:val="green"/>
+        </w:rPr>
         <w:t>.</w:t>
       </w:r>
     </w:p>
@@ -8035,31 +8132,52 @@
           <w:ilvl w:val="2"/>
           <w:numId w:val="1"/>
         </w:numPr>
-      </w:pPr>
-      <w:r>
+        <w:rPr>
+          <w:highlight w:val="green"/>
+        </w:rPr>
+      </w:pPr>
+      <w:r>
+        <w:rPr>
+          <w:highlight w:val="green"/>
+        </w:rPr>
         <w:t xml:space="preserve">Set the </w:t>
       </w:r>
       <w:r>
+        <w:rPr>
+          <w:highlight w:val="green"/>
+        </w:rPr>
         <w:t>P</w:t>
       </w:r>
       <w:r>
+        <w:rPr>
+          <w:highlight w:val="green"/>
+        </w:rPr>
         <w:t xml:space="preserve">hysics </w:t>
       </w:r>
       <w:r>
+        <w:rPr>
+          <w:highlight w:val="green"/>
+        </w:rPr>
         <w:t xml:space="preserve">component’s </w:t>
       </w:r>
       <w:r>
-        <w:t xml:space="preserve">velocity = </w:t>
-      </w:r>
-      <w:r>
-        <w:t xml:space="preserve">direction vector * </w:t>
+        <w:rPr>
+          <w:highlight w:val="green"/>
+        </w:rPr>
+        <w:t xml:space="preserve">velocity = direction vector * </w:t>
       </w:r>
       <w:proofErr w:type="spellStart"/>
       <w:r>
+        <w:rPr>
+          <w:highlight w:val="green"/>
+        </w:rPr>
         <w:t>spaceshipSpeed</w:t>
       </w:r>
       <w:proofErr w:type="spellEnd"/>
       <w:r>
+        <w:rPr>
+          <w:highlight w:val="green"/>
+        </w:rPr>
         <w:t>.</w:t>
       </w:r>
     </w:p>
@@ -8085,11 +8203,20 @@
           <w:ilvl w:val="2"/>
           <w:numId w:val="1"/>
         </w:numPr>
-      </w:pPr>
-      <w:r>
+        <w:rPr>
+          <w:highlight w:val="yellow"/>
+        </w:rPr>
+      </w:pPr>
+      <w:r>
+        <w:rPr>
+          <w:highlight w:val="yellow"/>
+        </w:rPr>
         <w:t>Remove any existing code and replace it with the following</w:t>
       </w:r>
       <w:r>
+        <w:rPr>
+          <w:highlight w:val="yellow"/>
+        </w:rPr>
         <w:t>:</w:t>
       </w:r>
     </w:p>
@@ -8100,14 +8227,26 @@
           <w:ilvl w:val="2"/>
           <w:numId w:val="1"/>
         </w:numPr>
-      </w:pPr>
-      <w:r>
+        <w:rPr>
+          <w:highlight w:val="green"/>
+        </w:rPr>
+      </w:pPr>
+      <w:r>
+        <w:rPr>
+          <w:highlight w:val="green"/>
+        </w:rPr>
         <w:t xml:space="preserve">Update and display the Spaceship </w:t>
       </w:r>
       <w:r>
+        <w:rPr>
+          <w:highlight w:val="green"/>
+        </w:rPr>
         <w:t>entity</w:t>
       </w:r>
       <w:r>
+        <w:rPr>
+          <w:highlight w:val="green"/>
+        </w:rPr>
         <w:t>:</w:t>
       </w:r>
     </w:p>
@@ -8181,21 +8320,34 @@
           <w:ilvl w:val="2"/>
           <w:numId w:val="1"/>
         </w:numPr>
-      </w:pPr>
-      <w:r>
+        <w:rPr>
+          <w:highlight w:val="green"/>
+        </w:rPr>
+      </w:pPr>
+      <w:r>
+        <w:rPr>
+          <w:highlight w:val="green"/>
+        </w:rPr>
         <w:t xml:space="preserve">If the user </w:t>
       </w:r>
       <w:r>
         <w:rPr>
           <w:i/>
           <w:iCs/>
+          <w:highlight w:val="green"/>
         </w:rPr>
         <w:t>triggers</w:t>
       </w:r>
       <w:r>
+        <w:rPr>
+          <w:highlight w:val="green"/>
+        </w:rPr>
         <w:t xml:space="preserve"> the ‘Z’ key, set Spaceship sprite’s alpha value = 0.5f</w:t>
       </w:r>
       <w:r>
+        <w:rPr>
+          <w:highlight w:val="green"/>
+        </w:rPr>
         <w:t>.</w:t>
       </w:r>
     </w:p>
@@ -8206,21 +8358,34 @@
           <w:ilvl w:val="2"/>
           <w:numId w:val="1"/>
         </w:numPr>
-      </w:pPr>
-      <w:r>
+        <w:rPr>
+          <w:highlight w:val="green"/>
+        </w:rPr>
+      </w:pPr>
+      <w:r>
+        <w:rPr>
+          <w:highlight w:val="green"/>
+        </w:rPr>
         <w:t xml:space="preserve">If the user </w:t>
       </w:r>
       <w:r>
         <w:rPr>
           <w:i/>
           <w:iCs/>
+          <w:highlight w:val="green"/>
         </w:rPr>
         <w:t>triggers</w:t>
       </w:r>
       <w:r>
+        <w:rPr>
+          <w:highlight w:val="green"/>
+        </w:rPr>
         <w:t xml:space="preserve"> the ‘X’ key, set Spaceship sprite’s alpha value = 1.0f</w:t>
       </w:r>
       <w:r>
+        <w:rPr>
+          <w:highlight w:val="green"/>
+        </w:rPr>
         <w:t>.</w:t>
       </w:r>
     </w:p>
@@ -8231,30 +8396,52 @@
           <w:ilvl w:val="2"/>
           <w:numId w:val="1"/>
         </w:numPr>
-      </w:pPr>
-      <w:r>
+        <w:rPr>
+          <w:highlight w:val="green"/>
+        </w:rPr>
+      </w:pPr>
+      <w:r>
+        <w:rPr>
+          <w:highlight w:val="green"/>
+        </w:rPr>
         <w:t xml:space="preserve">If the user </w:t>
       </w:r>
       <w:r>
         <w:rPr>
           <w:i/>
           <w:iCs/>
+          <w:highlight w:val="green"/>
         </w:rPr>
         <w:t>triggers</w:t>
       </w:r>
       <w:r>
+        <w:rPr>
+          <w:highlight w:val="green"/>
+        </w:rPr>
         <w:t xml:space="preserve"> </w:t>
       </w:r>
       <w:r>
+        <w:rPr>
+          <w:highlight w:val="green"/>
+        </w:rPr>
         <w:t xml:space="preserve">the ‘1’ key, change the </w:t>
       </w:r>
       <w:r>
+        <w:rPr>
+          <w:highlight w:val="green"/>
+        </w:rPr>
         <w:t>scene</w:t>
       </w:r>
       <w:r>
+        <w:rPr>
+          <w:highlight w:val="green"/>
+        </w:rPr>
         <w:t xml:space="preserve"> to Level1</w:t>
       </w:r>
       <w:r>
+        <w:rPr>
+          <w:highlight w:val="green"/>
+        </w:rPr>
         <w:t>.</w:t>
       </w:r>
     </w:p>
@@ -8265,24 +8452,40 @@
           <w:ilvl w:val="2"/>
           <w:numId w:val="1"/>
         </w:numPr>
-      </w:pPr>
-      <w:r>
+        <w:rPr>
+          <w:highlight w:val="green"/>
+        </w:rPr>
+      </w:pPr>
+      <w:r>
+        <w:rPr>
+          <w:highlight w:val="green"/>
+        </w:rPr>
         <w:t xml:space="preserve">If the user </w:t>
       </w:r>
       <w:r>
         <w:rPr>
           <w:i/>
           <w:iCs/>
+          <w:highlight w:val="green"/>
         </w:rPr>
         <w:t>triggers</w:t>
       </w:r>
       <w:r>
+        <w:rPr>
+          <w:highlight w:val="green"/>
+        </w:rPr>
         <w:t xml:space="preserve"> </w:t>
       </w:r>
       <w:r>
+        <w:rPr>
+          <w:highlight w:val="green"/>
+        </w:rPr>
         <w:t>the ‘2’ key, restart the current level</w:t>
       </w:r>
       <w:r>
+        <w:rPr>
+          <w:highlight w:val="green"/>
+        </w:rPr>
         <w:t>.</w:t>
       </w:r>
     </w:p>
@@ -8294,30 +8497,52 @@
           <w:ilvl w:val="2"/>
           <w:numId w:val="1"/>
         </w:numPr>
-      </w:pPr>
-      <w:r>
+        <w:rPr>
+          <w:highlight w:val="green"/>
+        </w:rPr>
+      </w:pPr>
+      <w:r>
+        <w:rPr>
+          <w:highlight w:val="green"/>
+        </w:rPr>
         <w:t xml:space="preserve">If the user </w:t>
       </w:r>
       <w:r>
         <w:rPr>
           <w:i/>
           <w:iCs/>
+          <w:highlight w:val="green"/>
         </w:rPr>
         <w:t>triggers</w:t>
       </w:r>
       <w:r>
+        <w:rPr>
+          <w:highlight w:val="green"/>
+        </w:rPr>
         <w:t xml:space="preserve"> </w:t>
       </w:r>
       <w:r>
+        <w:rPr>
+          <w:highlight w:val="green"/>
+        </w:rPr>
         <w:t xml:space="preserve">the ‘9’ key, change the </w:t>
       </w:r>
       <w:r>
+        <w:rPr>
+          <w:highlight w:val="green"/>
+        </w:rPr>
         <w:t>scene</w:t>
       </w:r>
       <w:r>
+        <w:rPr>
+          <w:highlight w:val="green"/>
+        </w:rPr>
         <w:t xml:space="preserve"> to Sandbox</w:t>
       </w:r>
       <w:r>
+        <w:rPr>
+          <w:highlight w:val="green"/>
+        </w:rPr>
         <w:t>.</w:t>
       </w:r>
     </w:p>
@@ -8328,30 +8553,52 @@
           <w:ilvl w:val="2"/>
           <w:numId w:val="1"/>
         </w:numPr>
-      </w:pPr>
-      <w:r>
+        <w:rPr>
+          <w:highlight w:val="green"/>
+        </w:rPr>
+      </w:pPr>
+      <w:r>
+        <w:rPr>
+          <w:highlight w:val="green"/>
+        </w:rPr>
         <w:t xml:space="preserve">If the user </w:t>
       </w:r>
       <w:r>
         <w:rPr>
           <w:i/>
           <w:iCs/>
+          <w:highlight w:val="green"/>
         </w:rPr>
         <w:t>triggers</w:t>
       </w:r>
       <w:r>
+        <w:rPr>
+          <w:highlight w:val="green"/>
+        </w:rPr>
         <w:t xml:space="preserve"> </w:t>
       </w:r>
       <w:r>
+        <w:rPr>
+          <w:highlight w:val="green"/>
+        </w:rPr>
         <w:t xml:space="preserve">the ‘0’ key, change the </w:t>
       </w:r>
       <w:r>
+        <w:rPr>
+          <w:highlight w:val="green"/>
+        </w:rPr>
         <w:t>scene</w:t>
       </w:r>
       <w:r>
+        <w:rPr>
+          <w:highlight w:val="green"/>
+        </w:rPr>
         <w:t xml:space="preserve"> to Demo</w:t>
       </w:r>
       <w:r>
+        <w:rPr>
+          <w:highlight w:val="green"/>
+        </w:rPr>
         <w:t>.</w:t>
       </w:r>
     </w:p>
@@ -8374,24 +8621,42 @@
           <w:ilvl w:val="2"/>
           <w:numId w:val="1"/>
         </w:numPr>
-      </w:pPr>
-      <w:r>
+        <w:rPr>
+          <w:highlight w:val="green"/>
+        </w:rPr>
+      </w:pPr>
+      <w:r>
+        <w:rPr>
+          <w:highlight w:val="green"/>
+        </w:rPr>
         <w:t xml:space="preserve">Call </w:t>
       </w:r>
       <w:proofErr w:type="spellStart"/>
       <w:proofErr w:type="gramStart"/>
       <w:r>
+        <w:rPr>
+          <w:highlight w:val="green"/>
+        </w:rPr>
         <w:t>EntityRender</w:t>
       </w:r>
       <w:proofErr w:type="spellEnd"/>
       <w:r>
+        <w:rPr>
+          <w:highlight w:val="green"/>
+        </w:rPr>
         <w:t>(</w:t>
       </w:r>
       <w:proofErr w:type="gramEnd"/>
       <w:r>
+        <w:rPr>
+          <w:highlight w:val="green"/>
+        </w:rPr>
         <w:t>)</w:t>
       </w:r>
       <w:r>
+        <w:rPr>
+          <w:highlight w:val="green"/>
+        </w:rPr>
         <w:t>.</w:t>
       </w:r>
     </w:p>
@@ -8420,25 +8685,46 @@
           <w:ilvl w:val="2"/>
           <w:numId w:val="1"/>
         </w:numPr>
-      </w:pPr>
-      <w:r>
+        <w:rPr>
+          <w:highlight w:val="green"/>
+        </w:rPr>
+      </w:pPr>
+      <w:r>
+        <w:rPr>
+          <w:highlight w:val="green"/>
+        </w:rPr>
         <w:t xml:space="preserve">Free the </w:t>
       </w:r>
       <w:r>
+        <w:rPr>
+          <w:highlight w:val="green"/>
+        </w:rPr>
         <w:t xml:space="preserve">Spaceship </w:t>
       </w:r>
       <w:r>
+        <w:rPr>
+          <w:highlight w:val="green"/>
+        </w:rPr>
         <w:t>entity</w:t>
       </w:r>
       <w:r>
+        <w:rPr>
+          <w:highlight w:val="green"/>
+        </w:rPr>
         <w:t xml:space="preserve"> using </w:t>
       </w:r>
       <w:proofErr w:type="spellStart"/>
       <w:r>
+        <w:rPr>
+          <w:highlight w:val="green"/>
+        </w:rPr>
         <w:t>EntityFree</w:t>
       </w:r>
       <w:proofErr w:type="spellEnd"/>
       <w:r>
+        <w:rPr>
+          <w:highlight w:val="green"/>
+        </w:rPr>
         <w:t>.</w:t>
       </w:r>
     </w:p>
@@ -8464,16 +8750,28 @@
           <w:ilvl w:val="2"/>
           <w:numId w:val="1"/>
         </w:numPr>
-      </w:pPr>
-      <w:r>
+        <w:rPr>
+          <w:highlight w:val="green"/>
+        </w:rPr>
+      </w:pPr>
+      <w:r>
+        <w:rPr>
+          <w:highlight w:val="green"/>
+        </w:rPr>
         <w:t xml:space="preserve">Free the Mesh object using </w:t>
       </w:r>
       <w:proofErr w:type="spellStart"/>
       <w:r>
+        <w:rPr>
+          <w:highlight w:val="green"/>
+        </w:rPr>
         <w:t>MeshFree</w:t>
       </w:r>
       <w:proofErr w:type="spellEnd"/>
       <w:r>
+        <w:rPr>
+          <w:highlight w:val="green"/>
+        </w:rPr>
         <w:t>.</w:t>
       </w:r>
     </w:p>

</xml_diff>